<commit_message>
updating repo inline with all changes
</commit_message>
<xml_diff>
--- a/topology_linker/out/report/report.docx
+++ b/topology_linker/out/report/report.docx
@@ -8,7 +8,7 @@
         <w:jc w:val="center"/>
       </w:pPr>
       <w:r>
-        <w:t>Reverse engineering the RUBICON efficiency report</w:t>
+        <w:t>Network Topology and Water Balances</w:t>
       </w:r>
     </w:p>
     <w:p>
@@ -33,13 +33,38 @@
           <w:b/>
           <w:sz w:val="20"/>
         </w:rPr>
-        <w:t xml:space="preserve">Abstract: </w:t>
-      </w:r>
-      <w:r>
-        <w:rPr>
+        <w:t>Introduction</w:t>
+      </w:r>
+      <w:r>
+        <w:rPr>
+          <w:b/>
           <w:sz w:val="20"/>
         </w:rPr>
-        <w:t xml:space="preserve">This report summarises the processes of how the hydrology group have developed tools to calculate water balances </w:t>
+        <w:t xml:space="preserve">: </w:t>
+      </w:r>
+      <w:r>
+        <w:rPr>
+          <w:sz w:val="20"/>
+        </w:rPr>
+        <w:t xml:space="preserve">The Hydrology group wishes to analyse the network topology more specifically. </w:t>
+      </w:r>
+      <w:r>
+        <w:rPr>
+          <w:sz w:val="20"/>
+        </w:rPr>
+        <w:t>This report summarises the processes of how the hydrology group have developed tools to</w:t>
+      </w:r>
+      <w:r>
+        <w:rPr>
+          <w:sz w:val="20"/>
+        </w:rPr>
+        <w:t xml:space="preserve"> generate relationships of branch topology and</w:t>
+      </w:r>
+      <w:r>
+        <w:rPr>
+          <w:sz w:val="20"/>
+        </w:rPr>
+        <w:t xml:space="preserve"> calculate water balances </w:t>
       </w:r>
       <w:r>
         <w:rPr>
@@ -106,37 +131,7 @@
         <w:rPr>
           <w:sz w:val="20"/>
         </w:rPr>
-        <w:t xml:space="preserve">that RUBICON can supply. </w:t>
-      </w:r>
-      <w:r>
-        <w:rPr>
-          <w:sz w:val="20"/>
-        </w:rPr>
-        <w:t xml:space="preserve">The branch efficiency report is a water balance of every pool </w:t>
-      </w:r>
-      <w:r>
-        <w:rPr>
-          <w:sz w:val="20"/>
-        </w:rPr>
-        <w:t xml:space="preserve">in a branch </w:t>
-      </w:r>
-      <w:r>
-        <w:rPr>
-          <w:sz w:val="20"/>
-        </w:rPr>
-        <w:t xml:space="preserve">that calculates the volume of water delivered, the difference between the delivered and </w:t>
-      </w:r>
-      <w:r>
-        <w:rPr>
-          <w:sz w:val="20"/>
-        </w:rPr>
-        <w:t>the amount that entered the pool (the gap)</w:t>
-      </w:r>
-      <w:r>
-        <w:rPr>
-          <w:sz w:val="20"/>
-        </w:rPr>
-        <w:t>.</w:t>
+        <w:t>that RUBICON can supply.</w:t>
       </w:r>
     </w:p>
     <w:p>
@@ -188,7 +183,16 @@
         <w:t>to the nearest upstream regulator</w:t>
       </w:r>
       <w:r>
-        <w:t>, then find the object numbers</w:t>
+        <w:t>.</w:t>
+      </w:r>
+      <w:r>
+        <w:t xml:space="preserve"> </w:t>
+      </w:r>
+      <w:r>
+        <w:t xml:space="preserve">One would </w:t>
+      </w:r>
+      <w:r>
+        <w:t>then find the object numbers</w:t>
       </w:r>
       <w:r>
         <w:rPr>
@@ -212,10 +216,13 @@
         <w:t xml:space="preserve"> e.g.</w:t>
       </w:r>
       <w:r>
-        <w:t xml:space="preserve"> SC_EVENT_LOG </w:t>
-      </w:r>
-      <w:r>
-        <w:t>. If one was wanting to find all the meters in an entire pool</w:t>
+        <w:t xml:space="preserve"> SC_EVENT_LOG</w:t>
+      </w:r>
+      <w:r>
+        <w:t>. T</w:t>
+      </w:r>
+      <w:r>
+        <w:t>o find all the meters in an entire pool</w:t>
       </w:r>
       <w:r>
         <w:t xml:space="preserve"> it can easily be seen that this method does not</w:t>
@@ -265,10 +272,10 @@
         <w:t>,</w:t>
       </w:r>
       <w:r>
-        <w:t xml:space="preserve"> the laterals can </w:t>
-      </w:r>
-      <w:r>
-        <w:t>be</w:t>
+        <w:t xml:space="preserve"> the laterals </w:t>
+      </w:r>
+      <w:r>
+        <w:t>are</w:t>
       </w:r>
       <w:r>
         <w:t xml:space="preserve"> </w:t>
@@ -360,6 +367,30 @@
       </w:r>
       <w:r>
         <w:t>two points</w:t>
+      </w:r>
+      <w:r>
+        <w:t xml:space="preserve">, see RHS of </w:t>
+      </w:r>
+      <w:r>
+        <w:fldChar w:fldCharType="begin"/>
+      </w:r>
+      <w:r>
+        <w:instrText xml:space="preserve"> REF _Ref27079481 \h </w:instrText>
+      </w:r>
+      <w:r>
+        <w:fldChar w:fldCharType="separate"/>
+      </w:r>
+      <w:r>
+        <w:t xml:space="preserve">Table </w:t>
+      </w:r>
+      <w:r>
+        <w:rPr>
+          <w:noProof/>
+        </w:rPr>
+        <w:t>1</w:t>
+      </w:r>
+      <w:r>
+        <w:fldChar w:fldCharType="end"/>
       </w:r>
       <w:r>
         <w:t>.</w:t>
@@ -1150,24 +1181,14 @@
       <w:r>
         <w:t xml:space="preserve">Table </w:t>
       </w:r>
-      <w:r>
-        <w:fldChar w:fldCharType="begin"/>
-      </w:r>
-      <w:r>
-        <w:instrText xml:space="preserve"> SEQ Table \* ARABIC </w:instrText>
-      </w:r>
-      <w:r>
-        <w:fldChar w:fldCharType="separate"/>
-      </w:r>
-      <w:r>
-        <w:rPr>
-          <w:noProof/>
-        </w:rPr>
-        <w:t>1</w:t>
-      </w:r>
-      <w:r>
-        <w:fldChar w:fldCharType="end"/>
-      </w:r>
+      <w:fldSimple w:instr=" SEQ Table \* ARABIC ">
+        <w:r>
+          <w:rPr>
+            <w:noProof/>
+          </w:rPr>
+          <w:t>1</w:t>
+        </w:r>
+      </w:fldSimple>
       <w:bookmarkEnd w:id="0"/>
       <w:r>
         <w:t>:</w:t>
@@ -1247,19 +1268,13 @@
         <w:t xml:space="preserve">. </w:t>
       </w:r>
       <w:r>
-        <w:t xml:space="preserve">The inputs of the calculation are the </w:t>
-      </w:r>
-      <w:r>
-        <w:t xml:space="preserve">flows in, delivered to, and out of </w:t>
-      </w:r>
-      <w:r>
-        <w:t>the</w:t>
-      </w:r>
-      <w:r>
-        <w:t xml:space="preserve"> pool</w:t>
-      </w:r>
-      <w:r>
-        <w:t>. The output is whatever the difference is between the input and the output (minus deliveries). In this study the water balance includes anything that can be measured, and excludes: evaporation, seepage, unmetered flows</w:t>
+        <w:t xml:space="preserve">The inputs of the calculation are the flows in, delivered to, and out of the pool. </w:t>
+      </w:r>
+      <w:r>
+        <w:t>It calculates</w:t>
+      </w:r>
+      <w:r>
+        <w:t xml:space="preserve"> the difference between the input and the output minus deliveries. In this study the water balance includes anything that can be measured, and excludes: evaporation, seepage, unmetered flows</w:t>
       </w:r>
       <w:r>
         <w:rPr>
@@ -1406,13 +1421,7 @@
                         <w:txbxContent>
                           <w:p>
                             <w:r>
-                              <w:t>VOLUME</w:t>
-                            </w:r>
-                            <w:r>
-                              <w:t xml:space="preserve"> </w:t>
-                            </w:r>
-                            <w:r>
-                              <w:t>OUT</w:t>
+                              <w:t>VOLUME OUT</w:t>
                             </w:r>
                           </w:p>
                         </w:txbxContent>
@@ -1442,13 +1451,7 @@
                   <w:txbxContent>
                     <w:p>
                       <w:r>
-                        <w:t>VOLUME</w:t>
-                      </w:r>
-                      <w:r>
-                        <w:t xml:space="preserve"> </w:t>
-                      </w:r>
-                      <w:r>
-                        <w:t>OUT</w:t>
+                        <w:t>VOLUME OUT</w:t>
                       </w:r>
                     </w:p>
                   </w:txbxContent>
@@ -1533,7 +1536,7 @@
           </mc:Choice>
           <mc:Fallback>
             <w:pict>
-              <v:oval w14:anchorId="17E0B445" id="Oval 2" o:spid="_x0000_s1028" style="position:absolute;margin-left:97.1pt;margin-top:8.8pt;width:211.55pt;height:70.05pt;z-index:251659264;visibility:visible;mso-wrap-style:square;mso-wrap-distance-left:9pt;mso-wrap-distance-top:0;mso-wrap-distance-right:9pt;mso-wrap-distance-bottom:0;mso-position-horizontal:absolute;mso-position-horizontal-relative:text;mso-position-vertical:absolute;mso-position-vertical-relative:text;v-text-anchor:middle" o:gfxdata="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" fillcolor="#4472c4 [3204]" strokecolor="#1f3763 [1604]" strokeweight="1pt">
+              <v:oval w14:anchorId="17E0B445" id="Oval 2" o:spid="_x0000_s1028" style="position:absolute;margin-left:97.1pt;margin-top:8.8pt;width:211.55pt;height:70.05pt;z-index:251659264;visibility:visible;mso-wrap-style:square;mso-wrap-distance-left:9pt;mso-wrap-distance-top:0;mso-wrap-distance-right:9pt;mso-wrap-distance-bottom:0;mso-position-horizontal:absolute;mso-position-horizontal-relative:text;mso-position-vertical:absolute;mso-position-vertical-relative:text;v-text-anchor:middle" o:gfxdata="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" fillcolor="#4a66ac [3204]" strokecolor="#243255 [1604]" strokeweight="1pt">
                 <v:stroke joinstyle="miter"/>
                 <v:textbox>
                   <w:txbxContent>
@@ -1617,7 +1620,7 @@
           </mc:Choice>
           <mc:Fallback>
             <w:pict>
-              <v:shapetype w14:anchorId="3E843781" id="_x0000_t13" coordsize="21600,21600" o:spt="13" adj="16200,5400" path="m@0,l@0@1,0@1,0@2@0@2@0,21600,21600,10800xe">
+              <v:shapetype w14:anchorId="503325C4" id="_x0000_t13" coordsize="21600,21600" o:spt="13" adj="16200,5400" path="m@0,l@0@1,0@1,0@2@0@2@0,21600,21600,10800xe">
                 <v:stroke joinstyle="miter"/>
                 <v:formulas>
                   <v:f eqn="val #0"/>
@@ -1633,7 +1636,7 @@
                   <v:h position="#0,#1" xrange="0,21600" yrange="0,10800"/>
                 </v:handles>
               </v:shapetype>
-              <v:shape id="Arrow: Right 4" o:spid="_x0000_s1026" type="#_x0000_t13" style="position:absolute;margin-left:307.35pt;margin-top:18.8pt;width:98.15pt;height:10.85pt;z-index:251662336;visibility:visible;mso-wrap-style:square;mso-wrap-distance-left:9pt;mso-wrap-distance-top:0;mso-wrap-distance-right:9pt;mso-wrap-distance-bottom:0;mso-position-horizontal:absolute;mso-position-horizontal-relative:margin;mso-position-vertical:absolute;mso-position-vertical-relative:text;v-text-anchor:middle" o:gfxdata="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" adj="20406" fillcolor="#4472c4 [3204]" strokecolor="#1f3763 [1604]" strokeweight="1pt">
+              <v:shape id="Arrow: Right 4" o:spid="_x0000_s1026" type="#_x0000_t13" style="position:absolute;margin-left:307.35pt;margin-top:18.8pt;width:98.15pt;height:10.85pt;z-index:251662336;visibility:visible;mso-wrap-style:square;mso-wrap-distance-left:9pt;mso-wrap-distance-top:0;mso-wrap-distance-right:9pt;mso-wrap-distance-bottom:0;mso-position-horizontal:absolute;mso-position-horizontal-relative:margin;mso-position-vertical:absolute;mso-position-vertical-relative:text;v-text-anchor:middle" o:gfxdata="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" adj="20406" fillcolor="#4a66ac [3204]" strokecolor="#243255 [1604]" strokeweight="1pt">
                 <w10:wrap anchorx="margin"/>
               </v:shape>
             </w:pict>
@@ -1714,7 +1717,7 @@
           </mc:Choice>
           <mc:Fallback>
             <w:pict>
-              <v:shape w14:anchorId="7BA2A348" id="Arrow: Right 3" o:spid="_x0000_s1029" type="#_x0000_t13" style="position:absolute;margin-left:0;margin-top:16.9pt;width:98.15pt;height:10.85pt;z-index:251660288;visibility:visible;mso-wrap-style:square;mso-wrap-distance-left:9pt;mso-wrap-distance-top:0;mso-wrap-distance-right:9pt;mso-wrap-distance-bottom:0;mso-position-horizontal:left;mso-position-horizontal-relative:margin;mso-position-vertical:absolute;mso-position-vertical-relative:text;v-text-anchor:middle" o:gfxdata="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" adj="20406" fillcolor="#4472c4 [3204]" strokecolor="#1f3763 [1604]" strokeweight="1pt">
+              <v:shape w14:anchorId="7BA2A348" id="Arrow: Right 3" o:spid="_x0000_s1029" type="#_x0000_t13" style="position:absolute;margin-left:0;margin-top:16.9pt;width:98.15pt;height:10.85pt;z-index:251660288;visibility:visible;mso-wrap-style:square;mso-wrap-distance-left:9pt;mso-wrap-distance-top:0;mso-wrap-distance-right:9pt;mso-wrap-distance-bottom:0;mso-position-horizontal:left;mso-position-horizontal-relative:margin;mso-position-vertical:absolute;mso-position-vertical-relative:text;v-text-anchor:middle" o:gfxdata="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" adj="20406" fillcolor="#4a66ac [3204]" strokecolor="#243255 [1604]" strokeweight="1pt">
                 <v:textbox>
                   <w:txbxContent>
                     <w:p>
@@ -1811,7 +1814,7 @@
           </mc:Choice>
           <mc:Fallback>
             <w:pict>
-              <v:shapetype w14:anchorId="030CDECA" id="_x0000_t66" coordsize="21600,21600" o:spt="66" adj="5400,5400" path="m@0,l@0@1,21600@1,21600@2@0@2@0,21600,,10800xe">
+              <v:shapetype w14:anchorId="63A855FE" id="_x0000_t66" coordsize="21600,21600" o:spt="66" adj="5400,5400" path="m@0,l@0@1,21600@1,21600@2@0@2@0,21600,,10800xe">
                 <v:stroke joinstyle="miter"/>
                 <v:formulas>
                   <v:f eqn="val #0"/>
@@ -1825,7 +1828,7 @@
                   <v:h position="#0,#1" xrange="0,21600" yrange="0,10800"/>
                 </v:handles>
               </v:shapetype>
-              <v:shape id="Arrow: Left 11" o:spid="_x0000_s1026" type="#_x0000_t66" style="position:absolute;margin-left:92.45pt;margin-top:18.65pt;width:51.4pt;height:9.7pt;rotation:-2856998fd;z-index:251673600;visibility:visible;mso-wrap-style:square;mso-width-percent:0;mso-height-percent:0;mso-wrap-distance-left:9pt;mso-wrap-distance-top:0;mso-wrap-distance-right:9pt;mso-wrap-distance-bottom:0;mso-position-horizontal:absolute;mso-position-horizontal-relative:text;mso-position-vertical:absolute;mso-position-vertical-relative:text;mso-width-percent:0;mso-height-percent:0;mso-width-relative:margin;mso-height-relative:margin;v-text-anchor:middle" o:gfxdata="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" adj="2037" fillcolor="#4472c4 [3204]" strokecolor="#1f3763 [1604]" strokeweight="1pt"/>
+              <v:shape id="Arrow: Left 11" o:spid="_x0000_s1026" type="#_x0000_t66" style="position:absolute;margin-left:92.45pt;margin-top:18.65pt;width:51.4pt;height:9.7pt;rotation:-2856998fd;z-index:251673600;visibility:visible;mso-wrap-style:square;mso-width-percent:0;mso-height-percent:0;mso-wrap-distance-left:9pt;mso-wrap-distance-top:0;mso-wrap-distance-right:9pt;mso-wrap-distance-bottom:0;mso-position-horizontal:absolute;mso-position-horizontal-relative:text;mso-position-vertical:absolute;mso-position-vertical-relative:text;mso-width-percent:0;mso-height-percent:0;mso-width-relative:margin;mso-height-relative:margin;v-text-anchor:middle" o:gfxdata="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" adj="2037" fillcolor="#4a66ac [3204]" strokecolor="#243255 [1604]" strokeweight="1pt"/>
             </w:pict>
           </mc:Fallback>
         </mc:AlternateContent>
@@ -1996,7 +1999,7 @@
           </mc:Choice>
           <mc:Fallback>
             <w:pict>
-              <v:shapetype w14:anchorId="18028C24" id="_x0000_t38" coordsize="21600,21600" o:spt="38" o:oned="t" path="m,c@0,0@1,5400@1,10800@1,16200@2,21600,21600,21600e" filled="f">
+              <v:shapetype w14:anchorId="0905B569" id="_x0000_t38" coordsize="21600,21600" o:spt="38" o:oned="t" path="m,c@0,0@1,5400@1,10800@1,16200@2,21600,21600,21600e" filled="f">
                 <v:formulas>
                   <v:f eqn="mid #0 0"/>
                   <v:f eqn="val #0"/>
@@ -2008,7 +2011,7 @@
                 </v:handles>
                 <o:lock v:ext="edit" shapetype="t"/>
               </v:shapetype>
-              <v:shape id="Connector: Curved 7" o:spid="_x0000_s1026" type="#_x0000_t38" style="position:absolute;margin-left:262.05pt;margin-top:.65pt;width:48.35pt;height:31.05pt;z-index:251667456;visibility:visible;mso-wrap-style:square;mso-width-percent:0;mso-height-percent:0;mso-wrap-distance-left:9pt;mso-wrap-distance-top:0;mso-wrap-distance-right:9pt;mso-wrap-distance-bottom:0;mso-position-horizontal:absolute;mso-position-horizontal-relative:text;mso-position-vertical:absolute;mso-position-vertical-relative:text;mso-width-percent:0;mso-height-percent:0;mso-width-relative:margin;mso-height-relative:margin" o:gfxdata="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" adj="10800" strokecolor="#4472c4 [3204]" strokeweight=".5pt">
+              <v:shape id="Connector: Curved 7" o:spid="_x0000_s1026" type="#_x0000_t38" style="position:absolute;margin-left:262.05pt;margin-top:.65pt;width:48.35pt;height:31.05pt;z-index:251667456;visibility:visible;mso-wrap-style:square;mso-width-percent:0;mso-height-percent:0;mso-wrap-distance-left:9pt;mso-wrap-distance-top:0;mso-wrap-distance-right:9pt;mso-wrap-distance-bottom:0;mso-position-horizontal:absolute;mso-position-horizontal-relative:text;mso-position-vertical:absolute;mso-position-vertical-relative:text;mso-width-percent:0;mso-height-percent:0;mso-width-relative:margin;mso-height-relative:margin" o:gfxdata="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" adj="10800" strokecolor="#4a66ac [3204]" strokeweight=".5pt">
                 <v:stroke endarrow="block" joinstyle="miter"/>
               </v:shape>
             </w:pict>
@@ -2080,7 +2083,7 @@
           </mc:Choice>
           <mc:Fallback>
             <w:pict>
-              <v:shape w14:anchorId="57F4F336" id="Connector: Curved 6" o:spid="_x0000_s1026" type="#_x0000_t38" style="position:absolute;margin-left:255.6pt;margin-top:5.05pt;width:48.35pt;height:31.05pt;z-index:251665408;visibility:visible;mso-wrap-style:square;mso-width-percent:0;mso-height-percent:0;mso-wrap-distance-left:9pt;mso-wrap-distance-top:0;mso-wrap-distance-right:9pt;mso-wrap-distance-bottom:0;mso-position-horizontal:absolute;mso-position-horizontal-relative:text;mso-position-vertical:absolute;mso-position-vertical-relative:text;mso-width-percent:0;mso-height-percent:0;mso-width-relative:margin;mso-height-relative:margin" o:gfxdata="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" adj="10800" strokecolor="#4472c4 [3204]" strokeweight=".5pt">
+              <v:shape w14:anchorId="41E8BE19" id="Connector: Curved 6" o:spid="_x0000_s1026" type="#_x0000_t38" style="position:absolute;margin-left:255.6pt;margin-top:5.05pt;width:48.35pt;height:31.05pt;z-index:251665408;visibility:visible;mso-wrap-style:square;mso-width-percent:0;mso-height-percent:0;mso-wrap-distance-left:9pt;mso-wrap-distance-top:0;mso-wrap-distance-right:9pt;mso-wrap-distance-bottom:0;mso-position-horizontal:absolute;mso-position-horizontal-relative:text;mso-position-vertical:absolute;mso-position-vertical-relative:text;mso-width-percent:0;mso-height-percent:0;mso-width-relative:margin;mso-height-relative:margin" o:gfxdata="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" adj="10800" strokecolor="#4a66ac [3204]" strokeweight=".5pt">
                 <v:stroke endarrow="block" joinstyle="miter"/>
               </v:shape>
             </w:pict>
@@ -2152,7 +2155,7 @@
           </mc:Choice>
           <mc:Fallback>
             <w:pict>
-              <v:shape w14:anchorId="1EC9A6C8" id="Connector: Curved 5" o:spid="_x0000_s1026" type="#_x0000_t38" style="position:absolute;margin-left:249.05pt;margin-top:9.35pt;width:48.35pt;height:31.05pt;z-index:251663360;visibility:visible;mso-wrap-style:square;mso-width-percent:0;mso-height-percent:0;mso-wrap-distance-left:9pt;mso-wrap-distance-top:0;mso-wrap-distance-right:9pt;mso-wrap-distance-bottom:0;mso-position-horizontal:absolute;mso-position-horizontal-relative:text;mso-position-vertical:absolute;mso-position-vertical-relative:text;mso-width-percent:0;mso-height-percent:0;mso-width-relative:margin;mso-height-relative:margin" o:gfxdata="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" adj="10800" strokecolor="#4472c4 [3204]" strokeweight=".5pt">
+              <v:shape w14:anchorId="7C3B88BE" id="Connector: Curved 5" o:spid="_x0000_s1026" type="#_x0000_t38" style="position:absolute;margin-left:249.05pt;margin-top:9.35pt;width:48.35pt;height:31.05pt;z-index:251663360;visibility:visible;mso-wrap-style:square;mso-width-percent:0;mso-height-percent:0;mso-wrap-distance-left:9pt;mso-wrap-distance-top:0;mso-wrap-distance-right:9pt;mso-wrap-distance-bottom:0;mso-position-horizontal:absolute;mso-position-horizontal-relative:text;mso-position-vertical:absolute;mso-position-vertical-relative:text;mso-width-percent:0;mso-height-percent:0;mso-width-relative:margin;mso-height-relative:margin" o:gfxdata="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" adj="10800" strokecolor="#4a66ac [3204]" strokeweight=".5pt">
                 <v:stroke endarrow="block" joinstyle="miter"/>
               </v:shape>
             </w:pict>
@@ -2268,7 +2271,16 @@
         <w:t>meter</w:t>
       </w:r>
       <w:r>
-        <w:t xml:space="preserve"> over time. The second uses the total volume accumulated as calculated by the RTU at the gate and periodically sent to the production database. </w:t>
+        <w:t xml:space="preserve"> over time. The second uses the total volume accumulated as calculated by the RTU</w:t>
+      </w:r>
+      <w:r>
+        <w:rPr>
+          <w:rStyle w:val="FootnoteReference"/>
+        </w:rPr>
+        <w:footnoteReference w:id="4"/>
+      </w:r>
+      <w:r>
+        <w:t xml:space="preserve"> at the gate and periodically sent to the production database. </w:t>
       </w:r>
     </w:p>
     <w:p>
@@ -2342,34 +2354,7 @@
                             </w:fldSimple>
                             <w:bookmarkEnd w:id="1"/>
                             <w:r>
-                              <w:t xml:space="preserve">: Flow data for </w:t>
-                            </w:r>
-                            <w:r>
-                              <w:t xml:space="preserve">all </w:t>
-                            </w:r>
-                            <w:r>
-                              <w:t>meters within the Andre</w:t>
-                            </w:r>
-                            <w:r>
-                              <w:t>a</w:t>
-                            </w:r>
-                            <w:r>
-                              <w:t>tta</w:t>
-                            </w:r>
-                            <w:r>
-                              <w:t>s</w:t>
-                            </w:r>
-                            <w:r>
-                              <w:t xml:space="preserve"> pool</w:t>
-                            </w:r>
-                            <w:r>
-                              <w:t xml:space="preserve"> over a period of a month.</w:t>
-                            </w:r>
-                            <w:r>
-                              <w:t xml:space="preserve"> Object numbers are cited. The upper sub-plot is of branch regulators IN and OUT of the pool (Andreattas and Jones respectively).</w:t>
-                            </w:r>
-                            <w:r>
-                              <w:t xml:space="preserve"> The lower sub-plot is the flow rates of the meters with the pool.</w:t>
+                              <w:t>: Flow data for all meters within the Andreattas pool over a period of a month. Object numbers are cited. The upper sub-plot is of branch regulators IN and OUT of the pool (Andreattas and Jones respectively). The lower sub-plot is the flow rates of the meters with the pool.</w:t>
                             </w:r>
                           </w:p>
                         </w:txbxContent>
@@ -2412,34 +2397,7 @@
                       </w:fldSimple>
                       <w:bookmarkEnd w:id="2"/>
                       <w:r>
-                        <w:t xml:space="preserve">: Flow data for </w:t>
-                      </w:r>
-                      <w:r>
-                        <w:t xml:space="preserve">all </w:t>
-                      </w:r>
-                      <w:r>
-                        <w:t>meters within the Andre</w:t>
-                      </w:r>
-                      <w:r>
-                        <w:t>a</w:t>
-                      </w:r>
-                      <w:r>
-                        <w:t>tta</w:t>
-                      </w:r>
-                      <w:r>
-                        <w:t>s</w:t>
-                      </w:r>
-                      <w:r>
-                        <w:t xml:space="preserve"> pool</w:t>
-                      </w:r>
-                      <w:r>
-                        <w:t xml:space="preserve"> over a period of a month.</w:t>
-                      </w:r>
-                      <w:r>
-                        <w:t xml:space="preserve"> Object numbers are cited. The upper sub-plot is of branch regulators IN and OUT of the pool (Andreattas and Jones respectively).</w:t>
-                      </w:r>
-                      <w:r>
-                        <w:t xml:space="preserve"> The lower sub-plot is the flow rates of the meters with the pool.</w:t>
+                        <w:t>: Flow data for all meters within the Andreattas pool over a period of a month. Object numbers are cited. The upper sub-plot is of branch regulators IN and OUT of the pool (Andreattas and Jones respectively). The lower sub-plot is the flow rates of the meters with the pool.</w:t>
                       </w:r>
                     </w:p>
                   </w:txbxContent>
@@ -2662,18 +2620,6 @@
                             <w:r>
                               <w:t xml:space="preserve">: Totaliser volume through Scott’s Rd Regulator. The “Old” data series is as taken from the SCADA database, the “NEW” values are a new data series that has had the resets to zero cleaned up. </w:t>
                             </w:r>
-                            <w:r>
-                              <w:rPr>
-                                <w:b/>
-                              </w:rPr>
-                              <w:t>NB:</w:t>
-                            </w:r>
-                            <w:r>
-                              <w:rPr>
-                                <w:b/>
-                              </w:rPr>
-                              <w:t xml:space="preserve"> there is an error in the units of the vertical axis. They are reported larger than they are by a factor of 1000.  </w:t>
-                            </w:r>
                           </w:p>
                         </w:txbxContent>
                       </wps:txbx>
@@ -2716,18 +2662,6 @@
                       <w:bookmarkEnd w:id="4"/>
                       <w:r>
                         <w:t xml:space="preserve">: Totaliser volume through Scott’s Rd Regulator. The “Old” data series is as taken from the SCADA database, the “NEW” values are a new data series that has had the resets to zero cleaned up. </w:t>
-                      </w:r>
-                      <w:r>
-                        <w:rPr>
-                          <w:b/>
-                        </w:rPr>
-                        <w:t>NB:</w:t>
-                      </w:r>
-                      <w:r>
-                        <w:rPr>
-                          <w:b/>
-                        </w:rPr>
-                        <w:t xml:space="preserve"> there is an error in the units of the vertical axis. They are reported larger than they are by a factor of 1000.  </w:t>
                       </w:r>
                     </w:p>
                   </w:txbxContent>
@@ -2812,12 +2746,7 @@
         <w:t xml:space="preserve"> (no longer monotonically increasing)</w:t>
       </w:r>
       <w:r>
-        <w:t xml:space="preserve"> and require some data processing to address. The first and most obvious artefact of the totaliser i</w:t>
-      </w:r>
-      <w:bookmarkStart w:id="5" w:name="_GoBack"/>
-      <w:bookmarkEnd w:id="5"/>
-      <w:r>
-        <w:t xml:space="preserve">s that the </w:t>
+        <w:t xml:space="preserve"> and require some data processing to address. The first and most obvious artefact of the totaliser is that the </w:t>
       </w:r>
       <w:r>
         <w:t>value</w:t>
@@ -2867,13 +2796,37 @@
         <w:t xml:space="preserve">If the RTU has reset (totaliser has gone to zero) and has been offline, it will continue to calculate the totaliser and transmit the most up to date value when it comes online again. This can cause </w:t>
       </w:r>
       <w:r>
-        <w:t>there to never be a “0.0” value in the database when it has reset, making it difficult to track the reset and handle the data. Additionally, there</w:t>
-      </w:r>
-      <w:r>
-        <w:t xml:space="preserve"> are</w:t>
-      </w:r>
-      <w:r>
-        <w:t xml:space="preserve"> occasionally drops to zero in the database that do not coincide with a reset to zero (as the posterior values match the previous totaliser value). Sometimes this effect can be so drastic that the totaliser value ramps down and back up again over several tens of database entries. </w:t>
+        <w:t xml:space="preserve">there to never be a “0.0” value in the database when it has reset, making it difficult to track the reset and handle the data. </w:t>
+      </w:r>
+      <w:r>
+        <w:t>Sometimes</w:t>
+      </w:r>
+      <w:r>
+        <w:t xml:space="preserve"> </w:t>
+      </w:r>
+      <w:r>
+        <w:t>the value</w:t>
+      </w:r>
+      <w:r>
+        <w:t xml:space="preserve"> drops to zero in the database </w:t>
+      </w:r>
+      <w:r>
+        <w:t>and</w:t>
+      </w:r>
+      <w:r>
+        <w:t xml:space="preserve"> do</w:t>
+      </w:r>
+      <w:r>
+        <w:t>es</w:t>
+      </w:r>
+      <w:r>
+        <w:t xml:space="preserve"> not coincide with a reset to zero (as the posterior values match the previous totaliser value). </w:t>
+      </w:r>
+      <w:r>
+        <w:t>T</w:t>
+      </w:r>
+      <w:r>
+        <w:t xml:space="preserve">his effect can be so drastic that the totaliser value ramps down and back up again over several tens of database entries. </w:t>
       </w:r>
       <w:r>
         <w:t>These</w:t>
@@ -2894,19 +2847,69 @@
         <w:t xml:space="preserve"> illustrated in </w:t>
       </w:r>
       <w:r>
+        <w:fldChar w:fldCharType="begin"/>
+      </w:r>
+      <w:r>
+        <w:instrText xml:space="preserve"> REF _Ref27119624 \h </w:instrText>
+      </w:r>
+      <w:r>
+        <w:fldChar w:fldCharType="separate"/>
+      </w:r>
+      <w:r>
+        <w:t xml:space="preserve">Figure </w:t>
+      </w:r>
+      <w:r>
+        <w:rPr>
+          <w:noProof/>
+        </w:rPr>
+        <w:t>3</w:t>
+      </w:r>
+      <w:r>
+        <w:fldChar w:fldCharType="end"/>
+      </w:r>
+      <w:r>
+        <w:t xml:space="preserve"> </w:t>
+      </w:r>
+      <w:r>
+        <w:t>and</w:t>
+      </w:r>
+      <w:r>
+        <w:t xml:space="preserve"> </w:t>
+      </w:r>
+      <w:r>
         <w:rPr>
           <w:highlight w:val="yellow"/>
         </w:rPr>
-        <w:t>Figure 3</w:t>
-      </w:r>
-      <w:r>
-        <w:t xml:space="preserve"> and </w:t>
+        <w:fldChar w:fldCharType="begin"/>
+      </w:r>
+      <w:r>
+        <w:instrText xml:space="preserve"> REF _Ref27119635 \h </w:instrText>
       </w:r>
       <w:r>
         <w:rPr>
           <w:highlight w:val="yellow"/>
         </w:rPr>
-        <w:t>Figure 4</w:t>
+      </w:r>
+      <w:r>
+        <w:rPr>
+          <w:highlight w:val="yellow"/>
+        </w:rPr>
+        <w:fldChar w:fldCharType="separate"/>
+      </w:r>
+      <w:r>
+        <w:t xml:space="preserve">Figure </w:t>
+      </w:r>
+      <w:r>
+        <w:rPr>
+          <w:noProof/>
+        </w:rPr>
+        <w:t>4</w:t>
+      </w:r>
+      <w:r>
+        <w:rPr>
+          <w:highlight w:val="yellow"/>
+        </w:rPr>
+        <w:fldChar w:fldCharType="end"/>
       </w:r>
       <w:r>
         <w:t>. The causes</w:t>
@@ -3074,19 +3077,38 @@
           <w:sz w:val="18"/>
         </w:rPr>
         <w:tab/>
-        <w:t>treat as an artefact and do not reset</w:t>
+        <w:t xml:space="preserve">treat as </w:t>
+      </w:r>
+      <w:r>
+        <w:rPr>
+          <w:rFonts w:ascii="Courier New" w:hAnsi="Courier New" w:cs="Courier New"/>
+          <w:sz w:val="18"/>
+        </w:rPr>
+        <w:t>other</w:t>
+      </w:r>
+      <w:r>
+        <w:rPr>
+          <w:rFonts w:ascii="Courier New" w:hAnsi="Courier New" w:cs="Courier New"/>
+          <w:sz w:val="18"/>
+        </w:rPr>
+        <w:t xml:space="preserve"> artefact and do not reset</w:t>
       </w:r>
     </w:p>
     <w:p>
       <w:r>
-        <w:lastRenderedPageBreak/>
         <w:t xml:space="preserve">The sensitivity value (1.0 </w:t>
       </w:r>
       <w:r>
         <w:t>used</w:t>
       </w:r>
       <w:r>
-        <w:t>) is to prevent an artefact caused by the quantisation of the decimal places in the totaliser occasionally causing the totaliser to break the monotonic increasing rule.</w:t>
+        <w:t xml:space="preserve">) is to prevent an artefact caused by </w:t>
+      </w:r>
+      <w:r>
+        <w:t>float rounding</w:t>
+      </w:r>
+      <w:r>
+        <w:t xml:space="preserve"> of the decimal places in the totaliser occasionally causing the totaliser to break the monotonic increasing rule.</w:t>
       </w:r>
       <w:r>
         <w:t xml:space="preserve"> </w:t>
@@ -3103,6 +3125,380 @@
       </w:r>
       <w:r>
         <w:t>, 14.89000</w:t>
+      </w:r>
+      <w:r>
+        <w:t>.</w:t>
+      </w:r>
+    </w:p>
+    <w:tbl>
+      <w:tblPr>
+        <w:tblStyle w:val="TableGrid"/>
+        <w:tblW w:w="0" w:type="auto"/>
+        <w:tblBorders>
+          <w:top w:val="none" w:sz="0" w:space="0" w:color="auto"/>
+          <w:left w:val="none" w:sz="0" w:space="0" w:color="auto"/>
+          <w:bottom w:val="none" w:sz="0" w:space="0" w:color="auto"/>
+          <w:right w:val="none" w:sz="0" w:space="0" w:color="auto"/>
+          <w:insideH w:val="none" w:sz="0" w:space="0" w:color="auto"/>
+          <w:insideV w:val="none" w:sz="0" w:space="0" w:color="auto"/>
+        </w:tblBorders>
+        <w:tblLook w:val="04A0" w:firstRow="1" w:lastRow="0" w:firstColumn="1" w:lastColumn="0" w:noHBand="0" w:noVBand="1"/>
+      </w:tblPr>
+      <w:tblGrid>
+        <w:gridCol w:w="4513"/>
+        <w:gridCol w:w="4513"/>
+      </w:tblGrid>
+      <w:tr>
+        <w:tc>
+          <w:tcPr>
+            <w:tcW w:w="4508" w:type="dxa"/>
+          </w:tcPr>
+          <w:p>
+            <w:pPr>
+              <w:keepNext/>
+            </w:pPr>
+            <w:r>
+              <w:rPr>
+                <w:noProof/>
+              </w:rPr>
+              <w:lastRenderedPageBreak/>
+              <w:drawing>
+                <wp:inline distT="0" distB="0" distL="0" distR="0" wp14:anchorId="63F543C1" wp14:editId="797AF51E">
+                  <wp:extent cx="2797200" cy="2088000"/>
+                  <wp:effectExtent l="0" t="0" r="3175" b="7620"/>
+                  <wp:docPr id="16" name="Picture 16"/>
+                  <wp:cNvGraphicFramePr>
+                    <a:graphicFrameLocks xmlns:a="http://schemas.openxmlformats.org/drawingml/2006/main" noChangeAspect="1"/>
+                  </wp:cNvGraphicFramePr>
+                  <a:graphic xmlns:a="http://schemas.openxmlformats.org/drawingml/2006/main">
+                    <a:graphicData uri="http://schemas.openxmlformats.org/drawingml/2006/picture">
+                      <pic:pic xmlns:pic="http://schemas.openxmlformats.org/drawingml/2006/picture">
+                        <pic:nvPicPr>
+                          <pic:cNvPr id="0" name="Picture 3"/>
+                          <pic:cNvPicPr>
+                            <a:picLocks noChangeAspect="1" noChangeArrowheads="1"/>
+                          </pic:cNvPicPr>
+                        </pic:nvPicPr>
+                        <pic:blipFill>
+                          <a:blip r:embed="rId10">
+                            <a:extLst>
+                              <a:ext uri="{28A0092B-C50C-407E-A947-70E740481C1C}">
+                                <a14:useLocalDpi xmlns:a14="http://schemas.microsoft.com/office/drawing/2010/main" val="0"/>
+                              </a:ext>
+                            </a:extLst>
+                          </a:blip>
+                          <a:srcRect/>
+                          <a:stretch>
+                            <a:fillRect/>
+                          </a:stretch>
+                        </pic:blipFill>
+                        <pic:spPr bwMode="auto">
+                          <a:xfrm>
+                            <a:off x="0" y="0"/>
+                            <a:ext cx="2797200" cy="2088000"/>
+                          </a:xfrm>
+                          <a:prstGeom prst="rect">
+                            <a:avLst/>
+                          </a:prstGeom>
+                          <a:noFill/>
+                          <a:ln>
+                            <a:noFill/>
+                          </a:ln>
+                        </pic:spPr>
+                      </pic:pic>
+                    </a:graphicData>
+                  </a:graphic>
+                </wp:inline>
+              </w:drawing>
+            </w:r>
+          </w:p>
+          <w:p>
+            <w:pPr>
+              <w:pStyle w:val="Caption"/>
+            </w:pPr>
+            <w:bookmarkStart w:id="5" w:name="_Ref27119624"/>
+            <w:r>
+              <w:t xml:space="preserve">Figure </w:t>
+            </w:r>
+            <w:fldSimple w:instr=" SEQ Figure \* ARABIC ">
+              <w:r>
+                <w:rPr>
+                  <w:noProof/>
+                </w:rPr>
+                <w:t>3</w:t>
+              </w:r>
+            </w:fldSimple>
+            <w:bookmarkEnd w:id="5"/>
+            <w:r>
+              <w:t>: An example of a brief drop to zero in the totaliser. Datapoints are marked with “</w:t>
+            </w:r>
+            <w:proofErr w:type="gramStart"/>
+            <w:r>
+              <w:t>X”s.</w:t>
+            </w:r>
+            <w:proofErr w:type="gramEnd"/>
+          </w:p>
+        </w:tc>
+        <w:tc>
+          <w:tcPr>
+            <w:tcW w:w="4508" w:type="dxa"/>
+          </w:tcPr>
+          <w:p>
+            <w:pPr>
+              <w:keepNext/>
+            </w:pPr>
+            <w:r>
+              <w:rPr>
+                <w:noProof/>
+              </w:rPr>
+              <w:drawing>
+                <wp:inline distT="0" distB="0" distL="0" distR="0" wp14:anchorId="36C09F5D" wp14:editId="2444ABAE">
+                  <wp:extent cx="2796876" cy="2087813"/>
+                  <wp:effectExtent l="0" t="0" r="3810" b="8255"/>
+                  <wp:docPr id="18" name="Picture 18"/>
+                  <wp:cNvGraphicFramePr>
+                    <a:graphicFrameLocks xmlns:a="http://schemas.openxmlformats.org/drawingml/2006/main" noChangeAspect="1"/>
+                  </wp:cNvGraphicFramePr>
+                  <a:graphic xmlns:a="http://schemas.openxmlformats.org/drawingml/2006/main">
+                    <a:graphicData uri="http://schemas.openxmlformats.org/drawingml/2006/picture">
+                      <pic:pic xmlns:pic="http://schemas.openxmlformats.org/drawingml/2006/picture">
+                        <pic:nvPicPr>
+                          <pic:cNvPr id="0" name="Picture 5"/>
+                          <pic:cNvPicPr>
+                            <a:picLocks noChangeAspect="1" noChangeArrowheads="1"/>
+                          </pic:cNvPicPr>
+                        </pic:nvPicPr>
+                        <pic:blipFill>
+                          <a:blip r:embed="rId11">
+                            <a:extLst>
+                              <a:ext uri="{28A0092B-C50C-407E-A947-70E740481C1C}">
+                                <a14:useLocalDpi xmlns:a14="http://schemas.microsoft.com/office/drawing/2010/main" val="0"/>
+                              </a:ext>
+                            </a:extLst>
+                          </a:blip>
+                          <a:srcRect/>
+                          <a:stretch>
+                            <a:fillRect/>
+                          </a:stretch>
+                        </pic:blipFill>
+                        <pic:spPr bwMode="auto">
+                          <a:xfrm>
+                            <a:off x="0" y="0"/>
+                            <a:ext cx="2805968" cy="2094600"/>
+                          </a:xfrm>
+                          <a:prstGeom prst="rect">
+                            <a:avLst/>
+                          </a:prstGeom>
+                          <a:noFill/>
+                          <a:ln>
+                            <a:noFill/>
+                          </a:ln>
+                        </pic:spPr>
+                      </pic:pic>
+                    </a:graphicData>
+                  </a:graphic>
+                </wp:inline>
+              </w:drawing>
+            </w:r>
+          </w:p>
+          <w:p>
+            <w:pPr>
+              <w:pStyle w:val="Caption"/>
+            </w:pPr>
+            <w:bookmarkStart w:id="6" w:name="_Ref27119635"/>
+            <w:r>
+              <w:t xml:space="preserve">Figure </w:t>
+            </w:r>
+            <w:fldSimple w:instr=" SEQ Figure \* ARABIC ">
+              <w:r>
+                <w:rPr>
+                  <w:noProof/>
+                </w:rPr>
+                <w:t>4</w:t>
+              </w:r>
+            </w:fldSimple>
+            <w:bookmarkEnd w:id="6"/>
+            <w:r>
+              <w:t xml:space="preserve">: An example of a drop to zero for </w:t>
+            </w:r>
+            <w:proofErr w:type="gramStart"/>
+            <w:r>
+              <w:t>a period of time</w:t>
+            </w:r>
+            <w:proofErr w:type="gramEnd"/>
+            <w:r>
+              <w:t xml:space="preserve"> and a return. Datapoints are marked with "X"s.</w:t>
+            </w:r>
+          </w:p>
+        </w:tc>
+      </w:tr>
+    </w:tbl>
+    <w:p>
+      <w:r>
+        <w:br/>
+      </w:r>
+      <w:r>
+        <w:t>One can note that in dealing with the artefacts</w:t>
+      </w:r>
+      <w:r>
+        <w:t xml:space="preserve"> </w:t>
+      </w:r>
+      <w:r>
+        <w:t xml:space="preserve">illustrated in </w:t>
+      </w:r>
+      <w:r>
+        <w:fldChar w:fldCharType="begin"/>
+      </w:r>
+      <w:r>
+        <w:instrText xml:space="preserve"> REF _Ref27119624 \h </w:instrText>
+      </w:r>
+      <w:r>
+        <w:fldChar w:fldCharType="separate"/>
+      </w:r>
+      <w:r>
+        <w:t xml:space="preserve">Figure </w:t>
+      </w:r>
+      <w:r>
+        <w:rPr>
+          <w:noProof/>
+        </w:rPr>
+        <w:t>3</w:t>
+      </w:r>
+      <w:r>
+        <w:fldChar w:fldCharType="end"/>
+      </w:r>
+      <w:r>
+        <w:t xml:space="preserve"> and </w:t>
+      </w:r>
+      <w:r>
+        <w:rPr>
+          <w:highlight w:val="yellow"/>
+        </w:rPr>
+        <w:fldChar w:fldCharType="begin"/>
+      </w:r>
+      <w:r>
+        <w:instrText xml:space="preserve"> REF _Ref27119635 \h </w:instrText>
+      </w:r>
+      <w:r>
+        <w:rPr>
+          <w:highlight w:val="yellow"/>
+        </w:rPr>
+      </w:r>
+      <w:r>
+        <w:rPr>
+          <w:highlight w:val="yellow"/>
+        </w:rPr>
+        <w:fldChar w:fldCharType="separate"/>
+      </w:r>
+      <w:r>
+        <w:t xml:space="preserve">Figure </w:t>
+      </w:r>
+      <w:r>
+        <w:rPr>
+          <w:noProof/>
+        </w:rPr>
+        <w:t>4</w:t>
+      </w:r>
+      <w:r>
+        <w:rPr>
+          <w:highlight w:val="yellow"/>
+        </w:rPr>
+        <w:fldChar w:fldCharType="end"/>
+      </w:r>
+      <w:r>
+        <w:t>, there is a possibility that the data might drop to zero at the end of a period we are interested in, giving an incorrect calculation of volume. This situation is handled by taking the maximum value of the cumulative volume for that period</w:t>
+      </w:r>
+      <w:r>
+        <w:t>. In other words:</w:t>
+      </w:r>
+    </w:p>
+    <w:p>
+      <w:pPr>
+        <w:rPr>
+          <w:rFonts w:ascii="Courier New" w:hAnsi="Courier New" w:cs="Courier New"/>
+          <w:sz w:val="18"/>
+        </w:rPr>
+      </w:pPr>
+      <w:r>
+        <w:rPr>
+          <w:rFonts w:ascii="Courier New" w:hAnsi="Courier New" w:cs="Courier New"/>
+          <w:sz w:val="18"/>
+        </w:rPr>
+        <w:t>Volume</w:t>
+      </w:r>
+      <w:r>
+        <w:rPr>
+          <w:rFonts w:ascii="Courier New" w:hAnsi="Courier New" w:cs="Courier New"/>
+          <w:sz w:val="18"/>
+        </w:rPr>
+        <w:t xml:space="preserve"> = </w:t>
+      </w:r>
+      <w:proofErr w:type="gramStart"/>
+      <w:r>
+        <w:rPr>
+          <w:rFonts w:ascii="Courier New" w:hAnsi="Courier New" w:cs="Courier New"/>
+          <w:sz w:val="18"/>
+        </w:rPr>
+        <w:t>Max</w:t>
+      </w:r>
+      <w:r>
+        <w:rPr>
+          <w:rFonts w:ascii="Courier New" w:hAnsi="Courier New" w:cs="Courier New"/>
+          <w:sz w:val="18"/>
+        </w:rPr>
+        <w:t>(</w:t>
+      </w:r>
+      <w:proofErr w:type="gramEnd"/>
+      <w:r>
+        <w:rPr>
+          <w:rFonts w:ascii="Courier New" w:hAnsi="Courier New" w:cs="Courier New"/>
+          <w:sz w:val="18"/>
+        </w:rPr>
+        <w:t>Cumulative flow for period</w:t>
+      </w:r>
+      <w:r>
+        <w:rPr>
+          <w:rFonts w:ascii="Courier New" w:hAnsi="Courier New" w:cs="Courier New"/>
+          <w:sz w:val="18"/>
+        </w:rPr>
+        <w:t>)</w:t>
+      </w:r>
+      <w:r>
+        <w:rPr>
+          <w:rFonts w:ascii="Courier New" w:hAnsi="Courier New" w:cs="Courier New"/>
+          <w:sz w:val="18"/>
+        </w:rPr>
+        <w:t xml:space="preserve"> – cumulative flow at beginning </w:t>
+      </w:r>
+    </w:p>
+    <w:p>
+      <w:r>
+        <w:t>This cannot handle the case where the flow is zero at the beginning of a period as it is very difficult to tell whether a jump upwards is due to a zero error or a huge flow demand at the meter. If this situation occurs, the volume may be hugely over</w:t>
+      </w:r>
+      <w:r>
+        <w:t>estimated. By combining the two methods (manual integration and RTU totaliser) this situation can be flagged</w:t>
+      </w:r>
+      <w:r>
+        <w:t xml:space="preserve"> and dealt with</w:t>
+      </w:r>
+      <w:r>
+        <w:t xml:space="preserve">. </w:t>
+      </w:r>
+      <w:r>
+        <w:t xml:space="preserve"> </w:t>
+      </w:r>
+    </w:p>
+    <w:p>
+      <w:pPr>
+        <w:rPr>
+          <w:rFonts w:asciiTheme="majorHAnsi" w:eastAsiaTheme="majorEastAsia" w:hAnsiTheme="majorHAnsi" w:cstheme="majorBidi"/>
+          <w:color w:val="374C80" w:themeColor="accent1" w:themeShade="BF"/>
+          <w:sz w:val="26"/>
+          <w:szCs w:val="26"/>
+        </w:rPr>
+      </w:pPr>
+      <w:r>
+        <w:br w:type="page"/>
       </w:r>
     </w:p>
     <w:p>
@@ -3110,10 +3506,2917 @@
         <w:pStyle w:val="Heading2"/>
       </w:pPr>
       <w:r>
+        <w:lastRenderedPageBreak/>
         <w:t>Summary of results</w:t>
+      </w:r>
+    </w:p>
+    <w:p>
+      <w:r>
+        <w:t xml:space="preserve">Water balances were calculated for every pool in the lake view branch for the period between 09/10 to 09/11 of </w:t>
+      </w:r>
+      <w:r>
+        <w:t>2019</w:t>
+      </w:r>
+      <w:r>
+        <w:t>. Both meter volume methods were used (</w:t>
+      </w:r>
+      <w:r>
+        <w:t>INTEGRATED</w:t>
+      </w:r>
+      <w:r>
+        <w:t xml:space="preserve"> and RTU) and were compared against the output of </w:t>
+      </w:r>
+      <w:r>
+        <w:t xml:space="preserve">a </w:t>
+      </w:r>
+      <w:r>
+        <w:t>RUBICON efficiency report</w:t>
+      </w:r>
+      <w:r>
+        <w:t xml:space="preserve"> (REPORTED)</w:t>
+      </w:r>
+      <w:r>
+        <w:t xml:space="preserve"> of the same time interval</w:t>
+      </w:r>
+      <w:r>
+        <w:t xml:space="preserve">. </w:t>
+      </w:r>
+      <w:r>
+        <w:t>To audit the accuracy of volume calculation through a single gate the following comparison</w:t>
+      </w:r>
+      <w:r>
+        <w:t xml:space="preserve"> in </w:t>
+      </w:r>
+      <w:r>
+        <w:fldChar w:fldCharType="begin"/>
+      </w:r>
+      <w:r>
+        <w:instrText xml:space="preserve"> REF _Ref27125390 \h </w:instrText>
+      </w:r>
+      <w:r>
+        <w:fldChar w:fldCharType="separate"/>
+      </w:r>
+      <w:r>
+        <w:t xml:space="preserve">Figure </w:t>
+      </w:r>
+      <w:r>
+        <w:rPr>
+          <w:noProof/>
+        </w:rPr>
+        <w:t>5</w:t>
+      </w:r>
+      <w:r>
+        <w:fldChar w:fldCharType="end"/>
+      </w:r>
+      <w:r>
+        <w:t xml:space="preserve"> was made.</w:t>
+      </w:r>
+    </w:p>
+    <w:p>
+      <w:pPr>
+        <w:keepNext/>
+      </w:pPr>
+      <w:r>
+        <w:rPr>
+          <w:noProof/>
+        </w:rPr>
+        <w:drawing>
+          <wp:inline distT="0" distB="0" distL="0" distR="0" wp14:anchorId="44DF57C8" wp14:editId="3006C426">
+            <wp:extent cx="5701783" cy="3715200"/>
+            <wp:effectExtent l="0" t="0" r="0" b="0"/>
+            <wp:docPr id="22" name="Picture 22"/>
+            <wp:cNvGraphicFramePr>
+              <a:graphicFrameLocks xmlns:a="http://schemas.openxmlformats.org/drawingml/2006/main" noChangeAspect="1"/>
+            </wp:cNvGraphicFramePr>
+            <a:graphic xmlns:a="http://schemas.openxmlformats.org/drawingml/2006/main">
+              <a:graphicData uri="http://schemas.openxmlformats.org/drawingml/2006/picture">
+                <pic:pic xmlns:pic="http://schemas.openxmlformats.org/drawingml/2006/picture">
+                  <pic:nvPicPr>
+                    <pic:cNvPr id="0" name="Picture 3"/>
+                    <pic:cNvPicPr>
+                      <a:picLocks noChangeAspect="1" noChangeArrowheads="1"/>
+                    </pic:cNvPicPr>
+                  </pic:nvPicPr>
+                  <pic:blipFill>
+                    <a:blip r:embed="rId12" cstate="print">
+                      <a:extLst>
+                        <a:ext uri="{28A0092B-C50C-407E-A947-70E740481C1C}">
+                          <a14:useLocalDpi xmlns:a14="http://schemas.microsoft.com/office/drawing/2010/main" val="0"/>
+                        </a:ext>
+                      </a:extLst>
+                    </a:blip>
+                    <a:srcRect/>
+                    <a:stretch>
+                      <a:fillRect/>
+                    </a:stretch>
+                  </pic:blipFill>
+                  <pic:spPr bwMode="auto">
+                    <a:xfrm>
+                      <a:off x="0" y="0"/>
+                      <a:ext cx="5748198" cy="3745444"/>
+                    </a:xfrm>
+                    <a:prstGeom prst="rect">
+                      <a:avLst/>
+                    </a:prstGeom>
+                    <a:noFill/>
+                  </pic:spPr>
+                </pic:pic>
+              </a:graphicData>
+            </a:graphic>
+          </wp:inline>
+        </w:drawing>
+      </w:r>
+    </w:p>
+    <w:p>
+      <w:pPr>
+        <w:pStyle w:val="Caption"/>
+      </w:pPr>
+      <w:bookmarkStart w:id="7" w:name="_Ref27125390"/>
+      <w:r>
+        <w:t xml:space="preserve">Figure </w:t>
+      </w:r>
+      <w:fldSimple w:instr=" SEQ Figure \* ARABIC ">
+        <w:r>
+          <w:rPr>
+            <w:noProof/>
+          </w:rPr>
+          <w:t>5</w:t>
+        </w:r>
+      </w:fldSimple>
+      <w:bookmarkEnd w:id="7"/>
+      <w:r>
+        <w:t xml:space="preserve">: Flows of water through each regulator over a period of a month. Logarithmic scale is used to visualise error bars for very small values as well as very large. Most values overlap exactly and are hidden by REPORTED. </w:t>
+      </w:r>
+    </w:p>
+    <w:p>
+      <w:r>
+        <w:fldChar w:fldCharType="begin"/>
+      </w:r>
+      <w:r>
+        <w:instrText xml:space="preserve"> REF _Ref27125390 \h </w:instrText>
+      </w:r>
+      <w:r>
+        <w:fldChar w:fldCharType="separate"/>
+      </w:r>
+      <w:r>
+        <w:t xml:space="preserve">Figure </w:t>
+      </w:r>
+      <w:r>
+        <w:rPr>
+          <w:noProof/>
+        </w:rPr>
+        <w:t>5</w:t>
+      </w:r>
+      <w:r>
+        <w:fldChar w:fldCharType="end"/>
+      </w:r>
+      <w:r>
+        <w:t xml:space="preserve"> shows that our methods are within 5% (and in most cases with higher volumes</w:t>
+      </w:r>
+      <w:r>
+        <w:t>,</w:t>
+      </w:r>
+      <w:r>
+        <w:t xml:space="preserve"> within 2%) of the RUBICON report. This builds a lot of confidence in our methods</w:t>
+      </w:r>
+      <w:r>
+        <w:t xml:space="preserve"> for a single gate</w:t>
+      </w:r>
+      <w:r>
+        <w:t xml:space="preserve">. </w:t>
+      </w:r>
+    </w:p>
+    <w:p>
+      <w:r>
+        <w:t xml:space="preserve">To measure the accuracy of our methods against </w:t>
+      </w:r>
+      <w:r>
+        <w:t>reported deliveries</w:t>
+      </w:r>
+      <w:r>
+        <w:t xml:space="preserve"> for each pool</w:t>
+      </w:r>
+      <w:r>
+        <w:t>,</w:t>
+      </w:r>
+      <w:r>
+        <w:t xml:space="preserve"> </w:t>
+      </w:r>
+      <w:r>
+        <w:t>the flows through each meter</w:t>
+      </w:r>
+      <w:r>
+        <w:rPr>
+          <w:rStyle w:val="FootnoteReference"/>
+        </w:rPr>
+        <w:footnoteReference w:id="5"/>
+      </w:r>
+      <w:r>
+        <w:t xml:space="preserve"> in that pool were summed together.</w:t>
+      </w:r>
+      <w:r>
+        <w:t xml:space="preserve"> Flows </w:t>
+      </w:r>
+      <w:r>
+        <w:t>at</w:t>
+      </w:r>
+      <w:r>
+        <w:t xml:space="preserve"> lateral offtakes were not considered, only the</w:t>
+      </w:r>
+      <w:r>
+        <w:t>ir downstream</w:t>
+      </w:r>
+      <w:r>
+        <w:t xml:space="preserve"> meter</w:t>
+      </w:r>
+      <w:r>
+        <w:t>s</w:t>
+      </w:r>
+      <w:r>
+        <w:t>.</w:t>
+      </w:r>
+      <w:r>
+        <w:t xml:space="preserve"> </w:t>
+      </w:r>
+      <w:r>
+        <w:fldChar w:fldCharType="begin"/>
+      </w:r>
+      <w:r>
+        <w:instrText xml:space="preserve"> REF _Ref27129686 \h </w:instrText>
+      </w:r>
+      <w:r>
+        <w:fldChar w:fldCharType="separate"/>
+      </w:r>
+      <w:r>
+        <w:t xml:space="preserve">Figure </w:t>
+      </w:r>
+      <w:r>
+        <w:rPr>
+          <w:noProof/>
+        </w:rPr>
+        <w:t>6</w:t>
+      </w:r>
+      <w:r>
+        <w:fldChar w:fldCharType="end"/>
+      </w:r>
+      <w:r>
+        <w:t xml:space="preserve"> below illustrates the findings of these calculations. </w:t>
+      </w:r>
+      <w:r>
+        <w:t>In seven cases both our methods are within 5% (including when the calculated deliveries sums to zero).</w:t>
+      </w:r>
+      <w:r>
+        <w:t xml:space="preserve"> </w:t>
+      </w:r>
+      <w:r>
+        <w:t>In six cases, our calculations fall more than 5% under the REPORTED values</w:t>
+      </w:r>
+      <w:r>
+        <w:t>, significantly in</w:t>
+      </w:r>
+      <w:r>
+        <w:t xml:space="preserve"> the case of the</w:t>
+      </w:r>
+      <w:r>
+        <w:t xml:space="preserve"> Nericon</w:t>
+      </w:r>
+      <w:r>
+        <w:t xml:space="preserve"> pool – see later</w:t>
+      </w:r>
+      <w:r>
+        <w:t>.</w:t>
+      </w:r>
+    </w:p>
+    <w:p>
+      <w:r>
+        <w:t xml:space="preserve"> In three cases our estimates exceeded the RUBICON report</w:t>
+      </w:r>
+      <w:r>
+        <w:t>.</w:t>
+      </w:r>
+      <w:r>
+        <w:t xml:space="preserve"> </w:t>
+      </w:r>
+      <w:r>
+        <w:t xml:space="preserve">Our methods do not consider manually read meters (without telemetry), and it is reasonable to assume RUBICON </w:t>
+      </w:r>
+      <w:r>
+        <w:rPr>
+          <w:b/>
+        </w:rPr>
+        <w:t>does</w:t>
+      </w:r>
+      <w:r>
+        <w:t xml:space="preserve"> include these meter readings in their report. </w:t>
+      </w:r>
+      <w:r>
+        <w:t>This is a surprising output as we expected our methods to underestimate in all situations.</w:t>
+      </w:r>
+    </w:p>
+    <w:tbl>
+      <w:tblPr>
+        <w:tblStyle w:val="TableGrid"/>
+        <w:tblW w:w="0" w:type="auto"/>
+        <w:tblBorders>
+          <w:top w:val="none" w:sz="0" w:space="0" w:color="auto"/>
+          <w:left w:val="none" w:sz="0" w:space="0" w:color="auto"/>
+          <w:bottom w:val="none" w:sz="0" w:space="0" w:color="auto"/>
+          <w:right w:val="none" w:sz="0" w:space="0" w:color="auto"/>
+          <w:insideH w:val="none" w:sz="0" w:space="0" w:color="auto"/>
+          <w:insideV w:val="none" w:sz="0" w:space="0" w:color="auto"/>
+        </w:tblBorders>
+        <w:tblLook w:val="04A0" w:firstRow="1" w:lastRow="0" w:firstColumn="1" w:lastColumn="0" w:noHBand="0" w:noVBand="1"/>
+      </w:tblPr>
+      <w:tblGrid>
+        <w:gridCol w:w="9016"/>
+      </w:tblGrid>
+      <w:tr>
+        <w:tc>
+          <w:tcPr>
+            <w:tcW w:w="9016" w:type="dxa"/>
+          </w:tcPr>
+          <w:p>
+            <w:r>
+              <w:rPr>
+                <w:noProof/>
+              </w:rPr>
+              <w:lastRenderedPageBreak/>
+              <w:drawing>
+                <wp:inline distT="0" distB="0" distL="0" distR="0" wp14:anchorId="362B9A83" wp14:editId="351D95C5">
+                  <wp:extent cx="5546920" cy="3614293"/>
+                  <wp:effectExtent l="0" t="0" r="0" b="5715"/>
+                  <wp:docPr id="29" name="Picture 29"/>
+                  <wp:cNvGraphicFramePr>
+                    <a:graphicFrameLocks xmlns:a="http://schemas.openxmlformats.org/drawingml/2006/main" noChangeAspect="1"/>
+                  </wp:cNvGraphicFramePr>
+                  <a:graphic xmlns:a="http://schemas.openxmlformats.org/drawingml/2006/main">
+                    <a:graphicData uri="http://schemas.openxmlformats.org/drawingml/2006/picture">
+                      <pic:pic xmlns:pic="http://schemas.openxmlformats.org/drawingml/2006/picture">
+                        <pic:nvPicPr>
+                          <pic:cNvPr id="0" name="Picture 7"/>
+                          <pic:cNvPicPr>
+                            <a:picLocks noChangeAspect="1" noChangeArrowheads="1"/>
+                          </pic:cNvPicPr>
+                        </pic:nvPicPr>
+                        <pic:blipFill>
+                          <a:blip r:embed="rId13" cstate="print">
+                            <a:extLst>
+                              <a:ext uri="{28A0092B-C50C-407E-A947-70E740481C1C}">
+                                <a14:useLocalDpi xmlns:a14="http://schemas.microsoft.com/office/drawing/2010/main" val="0"/>
+                              </a:ext>
+                            </a:extLst>
+                          </a:blip>
+                          <a:srcRect/>
+                          <a:stretch>
+                            <a:fillRect/>
+                          </a:stretch>
+                        </pic:blipFill>
+                        <pic:spPr bwMode="auto">
+                          <a:xfrm>
+                            <a:off x="0" y="0"/>
+                            <a:ext cx="5559568" cy="3622534"/>
+                          </a:xfrm>
+                          <a:prstGeom prst="rect">
+                            <a:avLst/>
+                          </a:prstGeom>
+                          <a:noFill/>
+                        </pic:spPr>
+                      </pic:pic>
+                    </a:graphicData>
+                  </a:graphic>
+                </wp:inline>
+              </w:drawing>
+            </w:r>
+          </w:p>
+        </w:tc>
+      </w:tr>
+      <w:tr>
+        <w:tc>
+          <w:tcPr>
+            <w:tcW w:w="9016" w:type="dxa"/>
+          </w:tcPr>
+          <w:tbl>
+            <w:tblPr>
+              <w:tblpPr w:leftFromText="180" w:rightFromText="180" w:vertAnchor="page" w:horzAnchor="margin" w:tblpY="149"/>
+              <w:tblW w:w="0" w:type="auto"/>
+              <w:tblBorders>
+                <w:top w:val="single" w:sz="4" w:space="0" w:color="808080" w:themeColor="background1" w:themeShade="80"/>
+                <w:left w:val="single" w:sz="4" w:space="0" w:color="808080" w:themeColor="background1" w:themeShade="80"/>
+                <w:bottom w:val="single" w:sz="4" w:space="0" w:color="808080" w:themeColor="background1" w:themeShade="80"/>
+                <w:right w:val="single" w:sz="4" w:space="0" w:color="808080" w:themeColor="background1" w:themeShade="80"/>
+                <w:insideH w:val="single" w:sz="4" w:space="0" w:color="808080" w:themeColor="background1" w:themeShade="80"/>
+                <w:insideV w:val="single" w:sz="4" w:space="0" w:color="808080" w:themeColor="background1" w:themeShade="80"/>
+              </w:tblBorders>
+              <w:tblLook w:val="04A0" w:firstRow="1" w:lastRow="0" w:firstColumn="1" w:lastColumn="0" w:noHBand="0" w:noVBand="1"/>
+            </w:tblPr>
+            <w:tblGrid>
+              <w:gridCol w:w="908"/>
+              <w:gridCol w:w="490"/>
+              <w:gridCol w:w="490"/>
+              <w:gridCol w:w="429"/>
+              <w:gridCol w:w="373"/>
+              <w:gridCol w:w="492"/>
+              <w:gridCol w:w="429"/>
+              <w:gridCol w:w="429"/>
+              <w:gridCol w:w="490"/>
+              <w:gridCol w:w="490"/>
+              <w:gridCol w:w="490"/>
+              <w:gridCol w:w="490"/>
+              <w:gridCol w:w="492"/>
+              <w:gridCol w:w="373"/>
+              <w:gridCol w:w="490"/>
+              <w:gridCol w:w="429"/>
+              <w:gridCol w:w="429"/>
+              <w:gridCol w:w="551"/>
+            </w:tblGrid>
+            <w:tr>
+              <w:trPr>
+                <w:cantSplit/>
+                <w:trHeight w:val="988"/>
+              </w:trPr>
+              <w:tc>
+                <w:tcPr>
+                  <w:tcW w:w="0" w:type="auto"/>
+                  <w:tcBorders>
+                    <w:top w:val="nil"/>
+                    <w:left w:val="nil"/>
+                    <w:bottom w:val="single" w:sz="4" w:space="0" w:color="808080" w:themeColor="background1" w:themeShade="80"/>
+                    <w:right w:val="single" w:sz="4" w:space="0" w:color="808080" w:themeColor="background1" w:themeShade="80"/>
+                  </w:tcBorders>
+                  <w:shd w:val="clear" w:color="auto" w:fill="auto"/>
+                  <w:noWrap/>
+                  <w:vAlign w:val="center"/>
+                  <w:hideMark/>
+                </w:tcPr>
+                <w:p>
+                  <w:pPr>
+                    <w:spacing w:after="0" w:line="240" w:lineRule="auto"/>
+                    <w:jc w:val="right"/>
+                    <w:rPr>
+                      <w:rFonts w:eastAsia="Times New Roman" w:cstheme="minorHAnsi"/>
+                      <w:b/>
+                      <w:sz w:val="12"/>
+                      <w:szCs w:val="24"/>
+                      <w:lang w:eastAsia="en-AU"/>
+                    </w:rPr>
+                  </w:pPr>
+                  <w:r>
+                    <w:rPr>
+                      <w:rFonts w:eastAsia="Times New Roman" w:cstheme="minorHAnsi"/>
+                      <w:b/>
+                      <w:sz w:val="12"/>
+                      <w:szCs w:val="24"/>
+                      <w:lang w:eastAsia="en-AU"/>
+                    </w:rPr>
+                    <w:t>Volume in ML</w:t>
+                  </w:r>
+                </w:p>
+              </w:tc>
+              <w:tc>
+                <w:tcPr>
+                  <w:tcW w:w="0" w:type="auto"/>
+                  <w:tcBorders>
+                    <w:left w:val="single" w:sz="4" w:space="0" w:color="808080" w:themeColor="background1" w:themeShade="80"/>
+                  </w:tcBorders>
+                  <w:shd w:val="clear" w:color="auto" w:fill="auto"/>
+                  <w:noWrap/>
+                  <w:textDirection w:val="btLr"/>
+                  <w:vAlign w:val="center"/>
+                  <w:hideMark/>
+                </w:tcPr>
+                <w:p>
+                  <w:pPr>
+                    <w:spacing w:after="0" w:line="240" w:lineRule="auto"/>
+                    <w:ind w:left="113" w:right="113"/>
+                    <w:rPr>
+                      <w:rFonts w:eastAsia="Times New Roman" w:cstheme="minorHAnsi"/>
+                      <w:b/>
+                      <w:sz w:val="12"/>
+                      <w:lang w:eastAsia="en-AU"/>
+                    </w:rPr>
+                  </w:pPr>
+                  <w:r>
+                    <w:rPr>
+                      <w:rFonts w:eastAsia="Times New Roman" w:cstheme="minorHAnsi"/>
+                      <w:b/>
+                      <w:sz w:val="12"/>
+                      <w:lang w:eastAsia="en-AU"/>
+                    </w:rPr>
+                    <w:t>SCOTTS</w:t>
+                  </w:r>
+                </w:p>
+              </w:tc>
+              <w:tc>
+                <w:tcPr>
+                  <w:tcW w:w="0" w:type="auto"/>
+                  <w:shd w:val="clear" w:color="auto" w:fill="auto"/>
+                  <w:noWrap/>
+                  <w:textDirection w:val="btLr"/>
+                  <w:vAlign w:val="center"/>
+                  <w:hideMark/>
+                </w:tcPr>
+                <w:p>
+                  <w:pPr>
+                    <w:spacing w:after="0" w:line="240" w:lineRule="auto"/>
+                    <w:ind w:left="113" w:right="113"/>
+                    <w:rPr>
+                      <w:rFonts w:eastAsia="Times New Roman" w:cstheme="minorHAnsi"/>
+                      <w:b/>
+                      <w:sz w:val="12"/>
+                      <w:lang w:eastAsia="en-AU"/>
+                    </w:rPr>
+                  </w:pPr>
+                  <w:r>
+                    <w:rPr>
+                      <w:rFonts w:eastAsia="Times New Roman" w:cstheme="minorHAnsi"/>
+                      <w:b/>
+                      <w:sz w:val="12"/>
+                      <w:lang w:eastAsia="en-AU"/>
+                    </w:rPr>
+                    <w:t>ANDREATTAS</w:t>
+                  </w:r>
+                </w:p>
+              </w:tc>
+              <w:tc>
+                <w:tcPr>
+                  <w:tcW w:w="0" w:type="auto"/>
+                  <w:shd w:val="clear" w:color="auto" w:fill="auto"/>
+                  <w:noWrap/>
+                  <w:textDirection w:val="btLr"/>
+                  <w:vAlign w:val="center"/>
+                  <w:hideMark/>
+                </w:tcPr>
+                <w:p>
+                  <w:pPr>
+                    <w:spacing w:after="0" w:line="240" w:lineRule="auto"/>
+                    <w:ind w:left="113" w:right="113"/>
+                    <w:rPr>
+                      <w:rFonts w:eastAsia="Times New Roman" w:cstheme="minorHAnsi"/>
+                      <w:b/>
+                      <w:sz w:val="12"/>
+                      <w:lang w:eastAsia="en-AU"/>
+                    </w:rPr>
+                  </w:pPr>
+                  <w:r>
+                    <w:rPr>
+                      <w:rFonts w:eastAsia="Times New Roman" w:cstheme="minorHAnsi"/>
+                      <w:b/>
+                      <w:sz w:val="12"/>
+                      <w:lang w:eastAsia="en-AU"/>
+                    </w:rPr>
+                    <w:t>JONES</w:t>
+                  </w:r>
+                </w:p>
+              </w:tc>
+              <w:tc>
+                <w:tcPr>
+                  <w:tcW w:w="0" w:type="auto"/>
+                  <w:shd w:val="clear" w:color="auto" w:fill="auto"/>
+                  <w:noWrap/>
+                  <w:textDirection w:val="btLr"/>
+                  <w:vAlign w:val="center"/>
+                  <w:hideMark/>
+                </w:tcPr>
+                <w:p>
+                  <w:pPr>
+                    <w:spacing w:after="0" w:line="240" w:lineRule="auto"/>
+                    <w:ind w:left="113" w:right="113"/>
+                    <w:rPr>
+                      <w:rFonts w:eastAsia="Times New Roman" w:cstheme="minorHAnsi"/>
+                      <w:b/>
+                      <w:sz w:val="12"/>
+                      <w:lang w:eastAsia="en-AU"/>
+                    </w:rPr>
+                  </w:pPr>
+                  <w:r>
+                    <w:rPr>
+                      <w:rFonts w:eastAsia="Times New Roman" w:cstheme="minorHAnsi"/>
+                      <w:b/>
+                      <w:sz w:val="12"/>
+                      <w:lang w:eastAsia="en-AU"/>
+                    </w:rPr>
+                    <w:t>DELUCHIS</w:t>
+                  </w:r>
+                </w:p>
+              </w:tc>
+              <w:tc>
+                <w:tcPr>
+                  <w:tcW w:w="0" w:type="auto"/>
+                  <w:shd w:val="clear" w:color="auto" w:fill="auto"/>
+                  <w:noWrap/>
+                  <w:textDirection w:val="btLr"/>
+                  <w:vAlign w:val="center"/>
+                  <w:hideMark/>
+                </w:tcPr>
+                <w:p>
+                  <w:pPr>
+                    <w:spacing w:after="0" w:line="240" w:lineRule="auto"/>
+                    <w:ind w:left="113" w:right="113"/>
+                    <w:rPr>
+                      <w:rFonts w:eastAsia="Times New Roman" w:cstheme="minorHAnsi"/>
+                      <w:b/>
+                      <w:sz w:val="12"/>
+                      <w:lang w:eastAsia="en-AU"/>
+                    </w:rPr>
+                  </w:pPr>
+                  <w:r>
+                    <w:rPr>
+                      <w:rFonts w:eastAsia="Times New Roman" w:cstheme="minorHAnsi"/>
+                      <w:b/>
+                      <w:sz w:val="12"/>
+                      <w:lang w:eastAsia="en-AU"/>
+                    </w:rPr>
+                    <w:t>NERICON</w:t>
+                  </w:r>
+                </w:p>
+              </w:tc>
+              <w:tc>
+                <w:tcPr>
+                  <w:tcW w:w="0" w:type="auto"/>
+                  <w:shd w:val="clear" w:color="auto" w:fill="auto"/>
+                  <w:noWrap/>
+                  <w:textDirection w:val="btLr"/>
+                  <w:vAlign w:val="center"/>
+                  <w:hideMark/>
+                </w:tcPr>
+                <w:p>
+                  <w:pPr>
+                    <w:spacing w:after="0" w:line="240" w:lineRule="auto"/>
+                    <w:ind w:left="113" w:right="113"/>
+                    <w:rPr>
+                      <w:rFonts w:eastAsia="Times New Roman" w:cstheme="minorHAnsi"/>
+                      <w:b/>
+                      <w:sz w:val="12"/>
+                      <w:lang w:eastAsia="en-AU"/>
+                    </w:rPr>
+                  </w:pPr>
+                  <w:r>
+                    <w:rPr>
+                      <w:rFonts w:eastAsia="Times New Roman" w:cstheme="minorHAnsi"/>
+                      <w:b/>
+                      <w:sz w:val="12"/>
+                      <w:lang w:eastAsia="en-AU"/>
+                    </w:rPr>
+                    <w:t>APOLONIS</w:t>
+                  </w:r>
+                </w:p>
+              </w:tc>
+              <w:tc>
+                <w:tcPr>
+                  <w:tcW w:w="0" w:type="auto"/>
+                  <w:shd w:val="clear" w:color="auto" w:fill="auto"/>
+                  <w:noWrap/>
+                  <w:textDirection w:val="btLr"/>
+                  <w:vAlign w:val="center"/>
+                  <w:hideMark/>
+                </w:tcPr>
+                <w:p>
+                  <w:pPr>
+                    <w:spacing w:after="0" w:line="240" w:lineRule="auto"/>
+                    <w:ind w:left="113" w:right="113"/>
+                    <w:rPr>
+                      <w:rFonts w:eastAsia="Times New Roman" w:cstheme="minorHAnsi"/>
+                      <w:b/>
+                      <w:sz w:val="12"/>
+                      <w:lang w:eastAsia="en-AU"/>
+                    </w:rPr>
+                  </w:pPr>
+                  <w:r>
+                    <w:rPr>
+                      <w:rFonts w:eastAsia="Times New Roman" w:cstheme="minorHAnsi"/>
+                      <w:b/>
+                      <w:sz w:val="12"/>
+                      <w:lang w:eastAsia="en-AU"/>
+                    </w:rPr>
+                    <w:t>OVERS</w:t>
+                  </w:r>
+                </w:p>
+              </w:tc>
+              <w:tc>
+                <w:tcPr>
+                  <w:tcW w:w="0" w:type="auto"/>
+                  <w:shd w:val="clear" w:color="auto" w:fill="auto"/>
+                  <w:noWrap/>
+                  <w:textDirection w:val="btLr"/>
+                  <w:vAlign w:val="center"/>
+                  <w:hideMark/>
+                </w:tcPr>
+                <w:p>
+                  <w:pPr>
+                    <w:spacing w:after="0" w:line="240" w:lineRule="auto"/>
+                    <w:ind w:left="113" w:right="113"/>
+                    <w:rPr>
+                      <w:rFonts w:eastAsia="Times New Roman" w:cstheme="minorHAnsi"/>
+                      <w:b/>
+                      <w:sz w:val="12"/>
+                      <w:lang w:eastAsia="en-AU"/>
+                    </w:rPr>
+                  </w:pPr>
+                  <w:r>
+                    <w:rPr>
+                      <w:rFonts w:eastAsia="Times New Roman" w:cstheme="minorHAnsi"/>
+                      <w:b/>
+                      <w:sz w:val="12"/>
+                      <w:lang w:eastAsia="en-AU"/>
+                    </w:rPr>
+                    <w:t>QUARRY</w:t>
+                  </w:r>
+                </w:p>
+              </w:tc>
+              <w:tc>
+                <w:tcPr>
+                  <w:tcW w:w="0" w:type="auto"/>
+                  <w:shd w:val="clear" w:color="auto" w:fill="auto"/>
+                  <w:noWrap/>
+                  <w:textDirection w:val="btLr"/>
+                  <w:vAlign w:val="center"/>
+                  <w:hideMark/>
+                </w:tcPr>
+                <w:p>
+                  <w:pPr>
+                    <w:spacing w:after="0" w:line="240" w:lineRule="auto"/>
+                    <w:ind w:left="113" w:right="113"/>
+                    <w:rPr>
+                      <w:rFonts w:eastAsia="Times New Roman" w:cstheme="minorHAnsi"/>
+                      <w:b/>
+                      <w:sz w:val="12"/>
+                      <w:lang w:eastAsia="en-AU"/>
+                    </w:rPr>
+                  </w:pPr>
+                  <w:r>
+                    <w:rPr>
+                      <w:rFonts w:eastAsia="Times New Roman" w:cstheme="minorHAnsi"/>
+                      <w:b/>
+                      <w:sz w:val="12"/>
+                      <w:lang w:eastAsia="en-AU"/>
+                    </w:rPr>
+                    <w:t>SCARFONES</w:t>
+                  </w:r>
+                </w:p>
+              </w:tc>
+              <w:tc>
+                <w:tcPr>
+                  <w:tcW w:w="0" w:type="auto"/>
+                  <w:shd w:val="clear" w:color="auto" w:fill="auto"/>
+                  <w:noWrap/>
+                  <w:textDirection w:val="btLr"/>
+                  <w:vAlign w:val="center"/>
+                  <w:hideMark/>
+                </w:tcPr>
+                <w:p>
+                  <w:pPr>
+                    <w:spacing w:after="0" w:line="240" w:lineRule="auto"/>
+                    <w:ind w:left="113" w:right="113"/>
+                    <w:rPr>
+                      <w:rFonts w:eastAsia="Times New Roman" w:cstheme="minorHAnsi"/>
+                      <w:b/>
+                      <w:sz w:val="12"/>
+                      <w:lang w:eastAsia="en-AU"/>
+                    </w:rPr>
+                  </w:pPr>
+                  <w:r>
+                    <w:rPr>
+                      <w:rFonts w:eastAsia="Times New Roman" w:cstheme="minorHAnsi"/>
+                      <w:b/>
+                      <w:sz w:val="12"/>
+                      <w:lang w:eastAsia="en-AU"/>
+                    </w:rPr>
+                    <w:t>WOODS</w:t>
+                  </w:r>
+                </w:p>
+              </w:tc>
+              <w:tc>
+                <w:tcPr>
+                  <w:tcW w:w="0" w:type="auto"/>
+                  <w:shd w:val="clear" w:color="auto" w:fill="auto"/>
+                  <w:noWrap/>
+                  <w:textDirection w:val="btLr"/>
+                  <w:vAlign w:val="center"/>
+                  <w:hideMark/>
+                </w:tcPr>
+                <w:p>
+                  <w:pPr>
+                    <w:spacing w:after="0" w:line="240" w:lineRule="auto"/>
+                    <w:ind w:left="113" w:right="113"/>
+                    <w:rPr>
+                      <w:rFonts w:eastAsia="Times New Roman" w:cstheme="minorHAnsi"/>
+                      <w:b/>
+                      <w:sz w:val="12"/>
+                      <w:lang w:eastAsia="en-AU"/>
+                    </w:rPr>
+                  </w:pPr>
+                  <w:r>
+                    <w:rPr>
+                      <w:rFonts w:eastAsia="Times New Roman" w:cstheme="minorHAnsi"/>
+                      <w:b/>
+                      <w:sz w:val="12"/>
+                      <w:lang w:eastAsia="en-AU"/>
+                    </w:rPr>
+                    <w:t>BOORGA</w:t>
+                  </w:r>
+                </w:p>
+              </w:tc>
+              <w:tc>
+                <w:tcPr>
+                  <w:tcW w:w="0" w:type="auto"/>
+                  <w:shd w:val="clear" w:color="auto" w:fill="auto"/>
+                  <w:noWrap/>
+                  <w:textDirection w:val="btLr"/>
+                  <w:vAlign w:val="center"/>
+                  <w:hideMark/>
+                </w:tcPr>
+                <w:p>
+                  <w:pPr>
+                    <w:spacing w:after="0" w:line="240" w:lineRule="auto"/>
+                    <w:ind w:left="113" w:right="113"/>
+                    <w:rPr>
+                      <w:rFonts w:eastAsia="Times New Roman" w:cstheme="minorHAnsi"/>
+                      <w:b/>
+                      <w:sz w:val="12"/>
+                      <w:lang w:eastAsia="en-AU"/>
+                    </w:rPr>
+                  </w:pPr>
+                  <w:r>
+                    <w:rPr>
+                      <w:rFonts w:eastAsia="Times New Roman" w:cstheme="minorHAnsi"/>
+                      <w:b/>
+                      <w:sz w:val="12"/>
+                      <w:lang w:eastAsia="en-AU"/>
+                    </w:rPr>
+                    <w:t>ROMBOLAS</w:t>
+                  </w:r>
+                </w:p>
+              </w:tc>
+              <w:tc>
+                <w:tcPr>
+                  <w:tcW w:w="0" w:type="auto"/>
+                  <w:shd w:val="clear" w:color="auto" w:fill="auto"/>
+                  <w:noWrap/>
+                  <w:textDirection w:val="btLr"/>
+                  <w:vAlign w:val="center"/>
+                  <w:hideMark/>
+                </w:tcPr>
+                <w:p>
+                  <w:pPr>
+                    <w:spacing w:after="0" w:line="240" w:lineRule="auto"/>
+                    <w:ind w:left="113" w:right="113"/>
+                    <w:rPr>
+                      <w:rFonts w:eastAsia="Times New Roman" w:cstheme="minorHAnsi"/>
+                      <w:b/>
+                      <w:sz w:val="12"/>
+                      <w:lang w:eastAsia="en-AU"/>
+                    </w:rPr>
+                  </w:pPr>
+                  <w:r>
+                    <w:rPr>
+                      <w:rFonts w:eastAsia="Times New Roman" w:cstheme="minorHAnsi"/>
+                      <w:b/>
+                      <w:sz w:val="12"/>
+                      <w:lang w:eastAsia="en-AU"/>
+                    </w:rPr>
+                    <w:t>AMAROS</w:t>
+                  </w:r>
+                </w:p>
+              </w:tc>
+              <w:tc>
+                <w:tcPr>
+                  <w:tcW w:w="0" w:type="auto"/>
+                  <w:shd w:val="clear" w:color="auto" w:fill="auto"/>
+                  <w:noWrap/>
+                  <w:textDirection w:val="btLr"/>
+                  <w:vAlign w:val="center"/>
+                  <w:hideMark/>
+                </w:tcPr>
+                <w:p>
+                  <w:pPr>
+                    <w:spacing w:after="0" w:line="240" w:lineRule="auto"/>
+                    <w:ind w:left="113" w:right="113"/>
+                    <w:rPr>
+                      <w:rFonts w:eastAsia="Times New Roman" w:cstheme="minorHAnsi"/>
+                      <w:b/>
+                      <w:sz w:val="12"/>
+                      <w:lang w:eastAsia="en-AU"/>
+                    </w:rPr>
+                  </w:pPr>
+                  <w:r>
+                    <w:rPr>
+                      <w:rFonts w:eastAsia="Times New Roman" w:cstheme="minorHAnsi"/>
+                      <w:b/>
+                      <w:sz w:val="12"/>
+                      <w:lang w:eastAsia="en-AU"/>
+                    </w:rPr>
+                    <w:t>LEXT4</w:t>
+                  </w:r>
+                </w:p>
+              </w:tc>
+              <w:tc>
+                <w:tcPr>
+                  <w:tcW w:w="0" w:type="auto"/>
+                  <w:shd w:val="clear" w:color="auto" w:fill="auto"/>
+                  <w:noWrap/>
+                  <w:textDirection w:val="btLr"/>
+                  <w:vAlign w:val="center"/>
+                  <w:hideMark/>
+                </w:tcPr>
+                <w:p>
+                  <w:pPr>
+                    <w:spacing w:after="0" w:line="240" w:lineRule="auto"/>
+                    <w:ind w:left="113" w:right="113"/>
+                    <w:rPr>
+                      <w:rFonts w:eastAsia="Times New Roman" w:cstheme="minorHAnsi"/>
+                      <w:b/>
+                      <w:sz w:val="12"/>
+                      <w:lang w:eastAsia="en-AU"/>
+                    </w:rPr>
+                  </w:pPr>
+                  <w:r>
+                    <w:rPr>
+                      <w:rFonts w:eastAsia="Times New Roman" w:cstheme="minorHAnsi"/>
+                      <w:b/>
+                      <w:sz w:val="12"/>
+                      <w:lang w:eastAsia="en-AU"/>
+                    </w:rPr>
+                    <w:t>LEXT5</w:t>
+                  </w:r>
+                </w:p>
+              </w:tc>
+              <w:tc>
+                <w:tcPr>
+                  <w:tcW w:w="0" w:type="auto"/>
+                  <w:tcBorders>
+                    <w:right w:val="double" w:sz="4" w:space="0" w:color="808080" w:themeColor="background1" w:themeShade="80"/>
+                  </w:tcBorders>
+                  <w:shd w:val="clear" w:color="auto" w:fill="auto"/>
+                  <w:noWrap/>
+                  <w:textDirection w:val="btLr"/>
+                  <w:vAlign w:val="center"/>
+                  <w:hideMark/>
+                </w:tcPr>
+                <w:p>
+                  <w:pPr>
+                    <w:spacing w:after="0" w:line="240" w:lineRule="auto"/>
+                    <w:ind w:left="113" w:right="113"/>
+                    <w:rPr>
+                      <w:rFonts w:eastAsia="Times New Roman" w:cstheme="minorHAnsi"/>
+                      <w:b/>
+                      <w:sz w:val="12"/>
+                      <w:lang w:eastAsia="en-AU"/>
+                    </w:rPr>
+                  </w:pPr>
+                  <w:r>
+                    <w:rPr>
+                      <w:rFonts w:eastAsia="Times New Roman" w:cstheme="minorHAnsi"/>
+                      <w:b/>
+                      <w:sz w:val="12"/>
+                      <w:lang w:eastAsia="en-AU"/>
+                    </w:rPr>
+                    <w:t>LEXT6</w:t>
+                  </w:r>
+                </w:p>
+              </w:tc>
+              <w:tc>
+                <w:tcPr>
+                  <w:tcW w:w="0" w:type="auto"/>
+                  <w:tcBorders>
+                    <w:left w:val="double" w:sz="4" w:space="0" w:color="808080" w:themeColor="background1" w:themeShade="80"/>
+                  </w:tcBorders>
+                  <w:shd w:val="clear" w:color="auto" w:fill="auto"/>
+                  <w:noWrap/>
+                  <w:textDirection w:val="btLr"/>
+                  <w:vAlign w:val="center"/>
+                  <w:hideMark/>
+                </w:tcPr>
+                <w:p>
+                  <w:pPr>
+                    <w:spacing w:after="0" w:line="240" w:lineRule="auto"/>
+                    <w:ind w:left="113" w:right="113"/>
+                    <w:rPr>
+                      <w:rFonts w:eastAsia="Times New Roman" w:cstheme="minorHAnsi"/>
+                      <w:b/>
+                      <w:sz w:val="12"/>
+                      <w:lang w:eastAsia="en-AU"/>
+                    </w:rPr>
+                  </w:pPr>
+                  <w:r>
+                    <w:rPr>
+                      <w:rFonts w:eastAsia="Times New Roman" w:cstheme="minorHAnsi"/>
+                      <w:b/>
+                      <w:sz w:val="12"/>
+                      <w:lang w:eastAsia="en-AU"/>
+                    </w:rPr>
+                    <w:t>TOTAL</w:t>
+                  </w:r>
+                </w:p>
+              </w:tc>
+            </w:tr>
+            <w:tr>
+              <w:trPr>
+                <w:trHeight w:val="300"/>
+              </w:trPr>
+              <w:tc>
+                <w:tcPr>
+                  <w:tcW w:w="0" w:type="auto"/>
+                  <w:tcBorders>
+                    <w:top w:val="single" w:sz="4" w:space="0" w:color="808080" w:themeColor="background1" w:themeShade="80"/>
+                  </w:tcBorders>
+                  <w:shd w:val="clear" w:color="auto" w:fill="auto"/>
+                  <w:noWrap/>
+                  <w:vAlign w:val="center"/>
+                  <w:hideMark/>
+                </w:tcPr>
+                <w:p>
+                  <w:pPr>
+                    <w:spacing w:after="0" w:line="240" w:lineRule="auto"/>
+                    <w:jc w:val="center"/>
+                    <w:rPr>
+                      <w:rFonts w:eastAsia="Times New Roman" w:cstheme="minorHAnsi"/>
+                      <w:b/>
+                      <w:sz w:val="12"/>
+                      <w:lang w:eastAsia="en-AU"/>
+                    </w:rPr>
+                  </w:pPr>
+                  <w:r>
+                    <w:rPr>
+                      <w:rFonts w:eastAsia="Times New Roman" w:cstheme="minorHAnsi"/>
+                      <w:b/>
+                      <w:sz w:val="12"/>
+                      <w:lang w:eastAsia="en-AU"/>
+                    </w:rPr>
+                    <w:t>INTEGRATED</w:t>
+                  </w:r>
+                </w:p>
+              </w:tc>
+              <w:tc>
+                <w:tcPr>
+                  <w:tcW w:w="0" w:type="auto"/>
+                  <w:shd w:val="clear" w:color="auto" w:fill="auto"/>
+                  <w:noWrap/>
+                  <w:vAlign w:val="bottom"/>
+                  <w:hideMark/>
+                </w:tcPr>
+                <w:p>
+                  <w:pPr>
+                    <w:spacing w:after="0" w:line="240" w:lineRule="auto"/>
+                    <w:jc w:val="right"/>
+                    <w:rPr>
+                      <w:rFonts w:eastAsia="Times New Roman" w:cstheme="minorHAnsi"/>
+                      <w:sz w:val="12"/>
+                      <w:lang w:eastAsia="en-AU"/>
+                    </w:rPr>
+                  </w:pPr>
+                  <w:r>
+                    <w:rPr>
+                      <w:rFonts w:eastAsia="Times New Roman" w:cstheme="minorHAnsi"/>
+                      <w:sz w:val="12"/>
+                      <w:lang w:eastAsia="en-AU"/>
+                    </w:rPr>
+                    <w:t>200</w:t>
+                  </w:r>
+                  <w:r>
+                    <w:rPr>
+                      <w:rFonts w:eastAsia="Times New Roman" w:cstheme="minorHAnsi"/>
+                      <w:sz w:val="12"/>
+                      <w:lang w:eastAsia="en-AU"/>
+                    </w:rPr>
+                    <w:t>.0</w:t>
+                  </w:r>
+                </w:p>
+              </w:tc>
+              <w:tc>
+                <w:tcPr>
+                  <w:tcW w:w="0" w:type="auto"/>
+                  <w:shd w:val="clear" w:color="auto" w:fill="auto"/>
+                  <w:noWrap/>
+                  <w:vAlign w:val="bottom"/>
+                  <w:hideMark/>
+                </w:tcPr>
+                <w:p>
+                  <w:pPr>
+                    <w:spacing w:after="0" w:line="240" w:lineRule="auto"/>
+                    <w:jc w:val="right"/>
+                    <w:rPr>
+                      <w:rFonts w:eastAsia="Times New Roman" w:cstheme="minorHAnsi"/>
+                      <w:sz w:val="12"/>
+                      <w:lang w:eastAsia="en-AU"/>
+                    </w:rPr>
+                  </w:pPr>
+                  <w:r>
+                    <w:rPr>
+                      <w:rFonts w:eastAsia="Times New Roman" w:cstheme="minorHAnsi"/>
+                      <w:sz w:val="12"/>
+                      <w:lang w:eastAsia="en-AU"/>
+                    </w:rPr>
+                    <w:t>381.5</w:t>
+                  </w:r>
+                </w:p>
+              </w:tc>
+              <w:tc>
+                <w:tcPr>
+                  <w:tcW w:w="0" w:type="auto"/>
+                  <w:shd w:val="clear" w:color="auto" w:fill="auto"/>
+                  <w:noWrap/>
+                  <w:vAlign w:val="bottom"/>
+                  <w:hideMark/>
+                </w:tcPr>
+                <w:p>
+                  <w:pPr>
+                    <w:spacing w:after="0" w:line="240" w:lineRule="auto"/>
+                    <w:jc w:val="right"/>
+                    <w:rPr>
+                      <w:rFonts w:eastAsia="Times New Roman" w:cstheme="minorHAnsi"/>
+                      <w:sz w:val="12"/>
+                      <w:lang w:eastAsia="en-AU"/>
+                    </w:rPr>
+                  </w:pPr>
+                  <w:r>
+                    <w:rPr>
+                      <w:rFonts w:eastAsia="Times New Roman" w:cstheme="minorHAnsi"/>
+                      <w:sz w:val="12"/>
+                      <w:lang w:eastAsia="en-AU"/>
+                    </w:rPr>
+                    <w:t>55.9</w:t>
+                  </w:r>
+                </w:p>
+              </w:tc>
+              <w:tc>
+                <w:tcPr>
+                  <w:tcW w:w="0" w:type="auto"/>
+                  <w:shd w:val="clear" w:color="auto" w:fill="auto"/>
+                  <w:noWrap/>
+                  <w:vAlign w:val="bottom"/>
+                  <w:hideMark/>
+                </w:tcPr>
+                <w:p>
+                  <w:pPr>
+                    <w:spacing w:after="0" w:line="240" w:lineRule="auto"/>
+                    <w:jc w:val="right"/>
+                    <w:rPr>
+                      <w:rFonts w:eastAsia="Times New Roman" w:cstheme="minorHAnsi"/>
+                      <w:sz w:val="12"/>
+                      <w:lang w:eastAsia="en-AU"/>
+                    </w:rPr>
+                  </w:pPr>
+                  <w:r>
+                    <w:rPr>
+                      <w:rFonts w:eastAsia="Times New Roman" w:cstheme="minorHAnsi"/>
+                      <w:sz w:val="12"/>
+                      <w:lang w:eastAsia="en-AU"/>
+                    </w:rPr>
+                    <w:t>0</w:t>
+                  </w:r>
+                </w:p>
+              </w:tc>
+              <w:tc>
+                <w:tcPr>
+                  <w:tcW w:w="0" w:type="auto"/>
+                  <w:shd w:val="clear" w:color="auto" w:fill="auto"/>
+                  <w:noWrap/>
+                  <w:vAlign w:val="bottom"/>
+                  <w:hideMark/>
+                </w:tcPr>
+                <w:p>
+                  <w:pPr>
+                    <w:spacing w:after="0" w:line="240" w:lineRule="auto"/>
+                    <w:jc w:val="right"/>
+                    <w:rPr>
+                      <w:rFonts w:eastAsia="Times New Roman" w:cstheme="minorHAnsi"/>
+                      <w:sz w:val="12"/>
+                      <w:lang w:eastAsia="en-AU"/>
+                    </w:rPr>
+                  </w:pPr>
+                  <w:r>
+                    <w:rPr>
+                      <w:rFonts w:eastAsia="Times New Roman" w:cstheme="minorHAnsi"/>
+                      <w:sz w:val="12"/>
+                      <w:lang w:eastAsia="en-AU"/>
+                    </w:rPr>
+                    <w:t>681.9</w:t>
+                  </w:r>
+                </w:p>
+              </w:tc>
+              <w:tc>
+                <w:tcPr>
+                  <w:tcW w:w="0" w:type="auto"/>
+                  <w:shd w:val="clear" w:color="auto" w:fill="auto"/>
+                  <w:noWrap/>
+                  <w:vAlign w:val="bottom"/>
+                  <w:hideMark/>
+                </w:tcPr>
+                <w:p>
+                  <w:pPr>
+                    <w:spacing w:after="0" w:line="240" w:lineRule="auto"/>
+                    <w:jc w:val="right"/>
+                    <w:rPr>
+                      <w:rFonts w:eastAsia="Times New Roman" w:cstheme="minorHAnsi"/>
+                      <w:sz w:val="12"/>
+                      <w:lang w:eastAsia="en-AU"/>
+                    </w:rPr>
+                  </w:pPr>
+                  <w:r>
+                    <w:rPr>
+                      <w:rFonts w:eastAsia="Times New Roman" w:cstheme="minorHAnsi"/>
+                      <w:sz w:val="12"/>
+                      <w:lang w:eastAsia="en-AU"/>
+                    </w:rPr>
+                    <w:t>26.5</w:t>
+                  </w:r>
+                </w:p>
+              </w:tc>
+              <w:tc>
+                <w:tcPr>
+                  <w:tcW w:w="0" w:type="auto"/>
+                  <w:shd w:val="clear" w:color="auto" w:fill="auto"/>
+                  <w:noWrap/>
+                  <w:vAlign w:val="bottom"/>
+                  <w:hideMark/>
+                </w:tcPr>
+                <w:p>
+                  <w:pPr>
+                    <w:spacing w:after="0" w:line="240" w:lineRule="auto"/>
+                    <w:jc w:val="right"/>
+                    <w:rPr>
+                      <w:rFonts w:eastAsia="Times New Roman" w:cstheme="minorHAnsi"/>
+                      <w:sz w:val="12"/>
+                      <w:lang w:eastAsia="en-AU"/>
+                    </w:rPr>
+                  </w:pPr>
+                  <w:r>
+                    <w:rPr>
+                      <w:rFonts w:eastAsia="Times New Roman" w:cstheme="minorHAnsi"/>
+                      <w:sz w:val="12"/>
+                      <w:lang w:eastAsia="en-AU"/>
+                    </w:rPr>
+                    <w:t>42.7</w:t>
+                  </w:r>
+                </w:p>
+              </w:tc>
+              <w:tc>
+                <w:tcPr>
+                  <w:tcW w:w="0" w:type="auto"/>
+                  <w:shd w:val="clear" w:color="auto" w:fill="auto"/>
+                  <w:noWrap/>
+                  <w:vAlign w:val="bottom"/>
+                  <w:hideMark/>
+                </w:tcPr>
+                <w:p>
+                  <w:pPr>
+                    <w:spacing w:after="0" w:line="240" w:lineRule="auto"/>
+                    <w:jc w:val="right"/>
+                    <w:rPr>
+                      <w:rFonts w:eastAsia="Times New Roman" w:cstheme="minorHAnsi"/>
+                      <w:sz w:val="12"/>
+                      <w:lang w:eastAsia="en-AU"/>
+                    </w:rPr>
+                  </w:pPr>
+                  <w:r>
+                    <w:rPr>
+                      <w:rFonts w:eastAsia="Times New Roman" w:cstheme="minorHAnsi"/>
+                      <w:sz w:val="12"/>
+                      <w:lang w:eastAsia="en-AU"/>
+                    </w:rPr>
+                    <w:t>536.1</w:t>
+                  </w:r>
+                </w:p>
+              </w:tc>
+              <w:tc>
+                <w:tcPr>
+                  <w:tcW w:w="0" w:type="auto"/>
+                  <w:shd w:val="clear" w:color="auto" w:fill="auto"/>
+                  <w:noWrap/>
+                  <w:vAlign w:val="bottom"/>
+                  <w:hideMark/>
+                </w:tcPr>
+                <w:p>
+                  <w:pPr>
+                    <w:spacing w:after="0" w:line="240" w:lineRule="auto"/>
+                    <w:jc w:val="right"/>
+                    <w:rPr>
+                      <w:rFonts w:eastAsia="Times New Roman" w:cstheme="minorHAnsi"/>
+                      <w:sz w:val="12"/>
+                      <w:lang w:eastAsia="en-AU"/>
+                    </w:rPr>
+                  </w:pPr>
+                  <w:r>
+                    <w:rPr>
+                      <w:rFonts w:eastAsia="Times New Roman" w:cstheme="minorHAnsi"/>
+                      <w:sz w:val="12"/>
+                      <w:lang w:eastAsia="en-AU"/>
+                    </w:rPr>
+                    <w:t>111.4</w:t>
+                  </w:r>
+                </w:p>
+              </w:tc>
+              <w:tc>
+                <w:tcPr>
+                  <w:tcW w:w="0" w:type="auto"/>
+                  <w:shd w:val="clear" w:color="auto" w:fill="auto"/>
+                  <w:noWrap/>
+                  <w:vAlign w:val="bottom"/>
+                  <w:hideMark/>
+                </w:tcPr>
+                <w:p>
+                  <w:pPr>
+                    <w:spacing w:after="0" w:line="240" w:lineRule="auto"/>
+                    <w:jc w:val="right"/>
+                    <w:rPr>
+                      <w:rFonts w:eastAsia="Times New Roman" w:cstheme="minorHAnsi"/>
+                      <w:sz w:val="12"/>
+                      <w:lang w:eastAsia="en-AU"/>
+                    </w:rPr>
+                  </w:pPr>
+                  <w:r>
+                    <w:rPr>
+                      <w:rFonts w:eastAsia="Times New Roman" w:cstheme="minorHAnsi"/>
+                      <w:sz w:val="12"/>
+                      <w:lang w:eastAsia="en-AU"/>
+                    </w:rPr>
+                    <w:t>288.9</w:t>
+                  </w:r>
+                </w:p>
+              </w:tc>
+              <w:tc>
+                <w:tcPr>
+                  <w:tcW w:w="0" w:type="auto"/>
+                  <w:shd w:val="clear" w:color="auto" w:fill="auto"/>
+                  <w:noWrap/>
+                  <w:vAlign w:val="bottom"/>
+                  <w:hideMark/>
+                </w:tcPr>
+                <w:p>
+                  <w:pPr>
+                    <w:spacing w:after="0" w:line="240" w:lineRule="auto"/>
+                    <w:jc w:val="right"/>
+                    <w:rPr>
+                      <w:rFonts w:eastAsia="Times New Roman" w:cstheme="minorHAnsi"/>
+                      <w:sz w:val="12"/>
+                      <w:lang w:eastAsia="en-AU"/>
+                    </w:rPr>
+                  </w:pPr>
+                  <w:r>
+                    <w:rPr>
+                      <w:rFonts w:eastAsia="Times New Roman" w:cstheme="minorHAnsi"/>
+                      <w:sz w:val="12"/>
+                      <w:lang w:eastAsia="en-AU"/>
+                    </w:rPr>
+                    <w:t>172.3</w:t>
+                  </w:r>
+                </w:p>
+              </w:tc>
+              <w:tc>
+                <w:tcPr>
+                  <w:tcW w:w="0" w:type="auto"/>
+                  <w:shd w:val="clear" w:color="auto" w:fill="auto"/>
+                  <w:noWrap/>
+                  <w:vAlign w:val="bottom"/>
+                  <w:hideMark/>
+                </w:tcPr>
+                <w:p>
+                  <w:pPr>
+                    <w:spacing w:after="0" w:line="240" w:lineRule="auto"/>
+                    <w:jc w:val="right"/>
+                    <w:rPr>
+                      <w:rFonts w:eastAsia="Times New Roman" w:cstheme="minorHAnsi"/>
+                      <w:sz w:val="12"/>
+                      <w:lang w:eastAsia="en-AU"/>
+                    </w:rPr>
+                  </w:pPr>
+                  <w:r>
+                    <w:rPr>
+                      <w:rFonts w:eastAsia="Times New Roman" w:cstheme="minorHAnsi"/>
+                      <w:sz w:val="12"/>
+                      <w:lang w:eastAsia="en-AU"/>
+                    </w:rPr>
+                    <w:t>111</w:t>
+                  </w:r>
+                </w:p>
+              </w:tc>
+              <w:tc>
+                <w:tcPr>
+                  <w:tcW w:w="0" w:type="auto"/>
+                  <w:shd w:val="clear" w:color="auto" w:fill="auto"/>
+                  <w:noWrap/>
+                  <w:vAlign w:val="bottom"/>
+                  <w:hideMark/>
+                </w:tcPr>
+                <w:p>
+                  <w:pPr>
+                    <w:spacing w:after="0" w:line="240" w:lineRule="auto"/>
+                    <w:jc w:val="right"/>
+                    <w:rPr>
+                      <w:rFonts w:eastAsia="Times New Roman" w:cstheme="minorHAnsi"/>
+                      <w:sz w:val="12"/>
+                      <w:lang w:eastAsia="en-AU"/>
+                    </w:rPr>
+                  </w:pPr>
+                  <w:r>
+                    <w:rPr>
+                      <w:rFonts w:eastAsia="Times New Roman" w:cstheme="minorHAnsi"/>
+                      <w:sz w:val="12"/>
+                      <w:lang w:eastAsia="en-AU"/>
+                    </w:rPr>
+                    <w:t>0</w:t>
+                  </w:r>
+                </w:p>
+              </w:tc>
+              <w:tc>
+                <w:tcPr>
+                  <w:tcW w:w="0" w:type="auto"/>
+                  <w:shd w:val="clear" w:color="auto" w:fill="auto"/>
+                  <w:noWrap/>
+                  <w:vAlign w:val="bottom"/>
+                  <w:hideMark/>
+                </w:tcPr>
+                <w:p>
+                  <w:pPr>
+                    <w:spacing w:after="0" w:line="240" w:lineRule="auto"/>
+                    <w:jc w:val="right"/>
+                    <w:rPr>
+                      <w:rFonts w:eastAsia="Times New Roman" w:cstheme="minorHAnsi"/>
+                      <w:sz w:val="12"/>
+                      <w:lang w:eastAsia="en-AU"/>
+                    </w:rPr>
+                  </w:pPr>
+                  <w:r>
+                    <w:rPr>
+                      <w:rFonts w:eastAsia="Times New Roman" w:cstheme="minorHAnsi"/>
+                      <w:sz w:val="12"/>
+                      <w:lang w:eastAsia="en-AU"/>
+                    </w:rPr>
+                    <w:t>203.4</w:t>
+                  </w:r>
+                </w:p>
+              </w:tc>
+              <w:tc>
+                <w:tcPr>
+                  <w:tcW w:w="0" w:type="auto"/>
+                  <w:shd w:val="clear" w:color="auto" w:fill="auto"/>
+                  <w:noWrap/>
+                  <w:vAlign w:val="bottom"/>
+                  <w:hideMark/>
+                </w:tcPr>
+                <w:p>
+                  <w:pPr>
+                    <w:spacing w:after="0" w:line="240" w:lineRule="auto"/>
+                    <w:jc w:val="right"/>
+                    <w:rPr>
+                      <w:rFonts w:eastAsia="Times New Roman" w:cstheme="minorHAnsi"/>
+                      <w:sz w:val="12"/>
+                      <w:lang w:eastAsia="en-AU"/>
+                    </w:rPr>
+                  </w:pPr>
+                  <w:r>
+                    <w:rPr>
+                      <w:rFonts w:eastAsia="Times New Roman" w:cstheme="minorHAnsi"/>
+                      <w:sz w:val="12"/>
+                      <w:lang w:eastAsia="en-AU"/>
+                    </w:rPr>
+                    <w:t>27.2</w:t>
+                  </w:r>
+                </w:p>
+              </w:tc>
+              <w:tc>
+                <w:tcPr>
+                  <w:tcW w:w="0" w:type="auto"/>
+                  <w:tcBorders>
+                    <w:right w:val="double" w:sz="4" w:space="0" w:color="808080" w:themeColor="background1" w:themeShade="80"/>
+                  </w:tcBorders>
+                  <w:shd w:val="clear" w:color="auto" w:fill="auto"/>
+                  <w:noWrap/>
+                  <w:vAlign w:val="bottom"/>
+                  <w:hideMark/>
+                </w:tcPr>
+                <w:p>
+                  <w:pPr>
+                    <w:spacing w:after="0" w:line="240" w:lineRule="auto"/>
+                    <w:jc w:val="right"/>
+                    <w:rPr>
+                      <w:rFonts w:eastAsia="Times New Roman" w:cstheme="minorHAnsi"/>
+                      <w:sz w:val="12"/>
+                      <w:lang w:eastAsia="en-AU"/>
+                    </w:rPr>
+                  </w:pPr>
+                  <w:r>
+                    <w:rPr>
+                      <w:rFonts w:eastAsia="Times New Roman" w:cstheme="minorHAnsi"/>
+                      <w:sz w:val="12"/>
+                      <w:lang w:eastAsia="en-AU"/>
+                    </w:rPr>
+                    <w:t>19.8</w:t>
+                  </w:r>
+                </w:p>
+              </w:tc>
+              <w:tc>
+                <w:tcPr>
+                  <w:tcW w:w="0" w:type="auto"/>
+                  <w:tcBorders>
+                    <w:left w:val="double" w:sz="4" w:space="0" w:color="808080" w:themeColor="background1" w:themeShade="80"/>
+                  </w:tcBorders>
+                  <w:shd w:val="clear" w:color="auto" w:fill="auto"/>
+                  <w:noWrap/>
+                  <w:vAlign w:val="bottom"/>
+                  <w:hideMark/>
+                </w:tcPr>
+                <w:p>
+                  <w:pPr>
+                    <w:spacing w:after="0" w:line="240" w:lineRule="auto"/>
+                    <w:jc w:val="right"/>
+                    <w:rPr>
+                      <w:rFonts w:eastAsia="Times New Roman" w:cstheme="minorHAnsi"/>
+                      <w:sz w:val="12"/>
+                      <w:lang w:eastAsia="en-AU"/>
+                    </w:rPr>
+                  </w:pPr>
+                  <w:r>
+                    <w:rPr>
+                      <w:rFonts w:eastAsia="Times New Roman" w:cstheme="minorHAnsi"/>
+                      <w:sz w:val="12"/>
+                      <w:lang w:eastAsia="en-AU"/>
+                    </w:rPr>
+                    <w:t>2858.6</w:t>
+                  </w:r>
+                </w:p>
+              </w:tc>
+            </w:tr>
+            <w:tr>
+              <w:trPr>
+                <w:trHeight w:val="300"/>
+              </w:trPr>
+              <w:tc>
+                <w:tcPr>
+                  <w:tcW w:w="0" w:type="auto"/>
+                  <w:shd w:val="clear" w:color="auto" w:fill="auto"/>
+                  <w:noWrap/>
+                  <w:vAlign w:val="center"/>
+                  <w:hideMark/>
+                </w:tcPr>
+                <w:p>
+                  <w:pPr>
+                    <w:spacing w:after="0" w:line="240" w:lineRule="auto"/>
+                    <w:jc w:val="center"/>
+                    <w:rPr>
+                      <w:rFonts w:eastAsia="Times New Roman" w:cstheme="minorHAnsi"/>
+                      <w:b/>
+                      <w:sz w:val="12"/>
+                      <w:lang w:eastAsia="en-AU"/>
+                    </w:rPr>
+                  </w:pPr>
+                  <w:r>
+                    <w:rPr>
+                      <w:rFonts w:eastAsia="Times New Roman" w:cstheme="minorHAnsi"/>
+                      <w:b/>
+                      <w:sz w:val="12"/>
+                      <w:lang w:eastAsia="en-AU"/>
+                    </w:rPr>
+                    <w:t>RTU</w:t>
+                  </w:r>
+                </w:p>
+              </w:tc>
+              <w:tc>
+                <w:tcPr>
+                  <w:tcW w:w="0" w:type="auto"/>
+                  <w:shd w:val="clear" w:color="auto" w:fill="auto"/>
+                  <w:noWrap/>
+                  <w:vAlign w:val="bottom"/>
+                  <w:hideMark/>
+                </w:tcPr>
+                <w:p>
+                  <w:pPr>
+                    <w:spacing w:after="0" w:line="240" w:lineRule="auto"/>
+                    <w:jc w:val="right"/>
+                    <w:rPr>
+                      <w:rFonts w:eastAsia="Times New Roman" w:cstheme="minorHAnsi"/>
+                      <w:sz w:val="12"/>
+                      <w:lang w:eastAsia="en-AU"/>
+                    </w:rPr>
+                  </w:pPr>
+                  <w:r>
+                    <w:rPr>
+                      <w:rFonts w:eastAsia="Times New Roman" w:cstheme="minorHAnsi"/>
+                      <w:sz w:val="12"/>
+                      <w:lang w:eastAsia="en-AU"/>
+                    </w:rPr>
+                    <w:t>164.8</w:t>
+                  </w:r>
+                </w:p>
+              </w:tc>
+              <w:tc>
+                <w:tcPr>
+                  <w:tcW w:w="0" w:type="auto"/>
+                  <w:shd w:val="clear" w:color="auto" w:fill="auto"/>
+                  <w:noWrap/>
+                  <w:vAlign w:val="bottom"/>
+                  <w:hideMark/>
+                </w:tcPr>
+                <w:p>
+                  <w:pPr>
+                    <w:spacing w:after="0" w:line="240" w:lineRule="auto"/>
+                    <w:jc w:val="right"/>
+                    <w:rPr>
+                      <w:rFonts w:eastAsia="Times New Roman" w:cstheme="minorHAnsi"/>
+                      <w:sz w:val="12"/>
+                      <w:lang w:eastAsia="en-AU"/>
+                    </w:rPr>
+                  </w:pPr>
+                  <w:r>
+                    <w:rPr>
+                      <w:rFonts w:eastAsia="Times New Roman" w:cstheme="minorHAnsi"/>
+                      <w:sz w:val="12"/>
+                      <w:lang w:eastAsia="en-AU"/>
+                    </w:rPr>
+                    <w:t>365.5</w:t>
+                  </w:r>
+                </w:p>
+              </w:tc>
+              <w:tc>
+                <w:tcPr>
+                  <w:tcW w:w="0" w:type="auto"/>
+                  <w:shd w:val="clear" w:color="auto" w:fill="auto"/>
+                  <w:noWrap/>
+                  <w:vAlign w:val="bottom"/>
+                  <w:hideMark/>
+                </w:tcPr>
+                <w:p>
+                  <w:pPr>
+                    <w:spacing w:after="0" w:line="240" w:lineRule="auto"/>
+                    <w:jc w:val="right"/>
+                    <w:rPr>
+                      <w:rFonts w:eastAsia="Times New Roman" w:cstheme="minorHAnsi"/>
+                      <w:sz w:val="12"/>
+                      <w:lang w:eastAsia="en-AU"/>
+                    </w:rPr>
+                  </w:pPr>
+                  <w:r>
+                    <w:rPr>
+                      <w:rFonts w:eastAsia="Times New Roman" w:cstheme="minorHAnsi"/>
+                      <w:sz w:val="12"/>
+                      <w:lang w:eastAsia="en-AU"/>
+                    </w:rPr>
+                    <w:t>54.9</w:t>
+                  </w:r>
+                </w:p>
+              </w:tc>
+              <w:tc>
+                <w:tcPr>
+                  <w:tcW w:w="0" w:type="auto"/>
+                  <w:shd w:val="clear" w:color="auto" w:fill="auto"/>
+                  <w:noWrap/>
+                  <w:vAlign w:val="bottom"/>
+                  <w:hideMark/>
+                </w:tcPr>
+                <w:p>
+                  <w:pPr>
+                    <w:spacing w:after="0" w:line="240" w:lineRule="auto"/>
+                    <w:jc w:val="right"/>
+                    <w:rPr>
+                      <w:rFonts w:eastAsia="Times New Roman" w:cstheme="minorHAnsi"/>
+                      <w:sz w:val="12"/>
+                      <w:lang w:eastAsia="en-AU"/>
+                    </w:rPr>
+                  </w:pPr>
+                  <w:r>
+                    <w:rPr>
+                      <w:rFonts w:eastAsia="Times New Roman" w:cstheme="minorHAnsi"/>
+                      <w:sz w:val="12"/>
+                      <w:lang w:eastAsia="en-AU"/>
+                    </w:rPr>
+                    <w:t>0</w:t>
+                  </w:r>
+                </w:p>
+              </w:tc>
+              <w:tc>
+                <w:tcPr>
+                  <w:tcW w:w="0" w:type="auto"/>
+                  <w:shd w:val="clear" w:color="auto" w:fill="auto"/>
+                  <w:noWrap/>
+                  <w:vAlign w:val="bottom"/>
+                  <w:hideMark/>
+                </w:tcPr>
+                <w:p>
+                  <w:pPr>
+                    <w:spacing w:after="0" w:line="240" w:lineRule="auto"/>
+                    <w:jc w:val="right"/>
+                    <w:rPr>
+                      <w:rFonts w:eastAsia="Times New Roman" w:cstheme="minorHAnsi"/>
+                      <w:sz w:val="12"/>
+                      <w:lang w:eastAsia="en-AU"/>
+                    </w:rPr>
+                  </w:pPr>
+                  <w:r>
+                    <w:rPr>
+                      <w:rFonts w:eastAsia="Times New Roman" w:cstheme="minorHAnsi"/>
+                      <w:sz w:val="12"/>
+                      <w:lang w:eastAsia="en-AU"/>
+                    </w:rPr>
+                    <w:t>686.7</w:t>
+                  </w:r>
+                </w:p>
+              </w:tc>
+              <w:tc>
+                <w:tcPr>
+                  <w:tcW w:w="0" w:type="auto"/>
+                  <w:shd w:val="clear" w:color="auto" w:fill="auto"/>
+                  <w:noWrap/>
+                  <w:vAlign w:val="bottom"/>
+                  <w:hideMark/>
+                </w:tcPr>
+                <w:p>
+                  <w:pPr>
+                    <w:spacing w:after="0" w:line="240" w:lineRule="auto"/>
+                    <w:jc w:val="right"/>
+                    <w:rPr>
+                      <w:rFonts w:eastAsia="Times New Roman" w:cstheme="minorHAnsi"/>
+                      <w:sz w:val="12"/>
+                      <w:lang w:eastAsia="en-AU"/>
+                    </w:rPr>
+                  </w:pPr>
+                  <w:r>
+                    <w:rPr>
+                      <w:rFonts w:eastAsia="Times New Roman" w:cstheme="minorHAnsi"/>
+                      <w:sz w:val="12"/>
+                      <w:lang w:eastAsia="en-AU"/>
+                    </w:rPr>
+                    <w:t>23.8</w:t>
+                  </w:r>
+                </w:p>
+              </w:tc>
+              <w:tc>
+                <w:tcPr>
+                  <w:tcW w:w="0" w:type="auto"/>
+                  <w:shd w:val="clear" w:color="auto" w:fill="auto"/>
+                  <w:noWrap/>
+                  <w:vAlign w:val="bottom"/>
+                  <w:hideMark/>
+                </w:tcPr>
+                <w:p>
+                  <w:pPr>
+                    <w:spacing w:after="0" w:line="240" w:lineRule="auto"/>
+                    <w:jc w:val="right"/>
+                    <w:rPr>
+                      <w:rFonts w:eastAsia="Times New Roman" w:cstheme="minorHAnsi"/>
+                      <w:sz w:val="12"/>
+                      <w:lang w:eastAsia="en-AU"/>
+                    </w:rPr>
+                  </w:pPr>
+                  <w:r>
+                    <w:rPr>
+                      <w:rFonts w:eastAsia="Times New Roman" w:cstheme="minorHAnsi"/>
+                      <w:sz w:val="12"/>
+                      <w:lang w:eastAsia="en-AU"/>
+                    </w:rPr>
+                    <w:t>42.8</w:t>
+                  </w:r>
+                </w:p>
+              </w:tc>
+              <w:tc>
+                <w:tcPr>
+                  <w:tcW w:w="0" w:type="auto"/>
+                  <w:shd w:val="clear" w:color="auto" w:fill="auto"/>
+                  <w:noWrap/>
+                  <w:vAlign w:val="bottom"/>
+                  <w:hideMark/>
+                </w:tcPr>
+                <w:p>
+                  <w:pPr>
+                    <w:spacing w:after="0" w:line="240" w:lineRule="auto"/>
+                    <w:jc w:val="right"/>
+                    <w:rPr>
+                      <w:rFonts w:eastAsia="Times New Roman" w:cstheme="minorHAnsi"/>
+                      <w:sz w:val="12"/>
+                      <w:lang w:eastAsia="en-AU"/>
+                    </w:rPr>
+                  </w:pPr>
+                  <w:r>
+                    <w:rPr>
+                      <w:rFonts w:eastAsia="Times New Roman" w:cstheme="minorHAnsi"/>
+                      <w:sz w:val="12"/>
+                      <w:lang w:eastAsia="en-AU"/>
+                    </w:rPr>
+                    <w:t>526.2</w:t>
+                  </w:r>
+                </w:p>
+              </w:tc>
+              <w:tc>
+                <w:tcPr>
+                  <w:tcW w:w="0" w:type="auto"/>
+                  <w:shd w:val="clear" w:color="auto" w:fill="auto"/>
+                  <w:noWrap/>
+                  <w:vAlign w:val="bottom"/>
+                  <w:hideMark/>
+                </w:tcPr>
+                <w:p>
+                  <w:pPr>
+                    <w:spacing w:after="0" w:line="240" w:lineRule="auto"/>
+                    <w:jc w:val="right"/>
+                    <w:rPr>
+                      <w:rFonts w:eastAsia="Times New Roman" w:cstheme="minorHAnsi"/>
+                      <w:sz w:val="12"/>
+                      <w:lang w:eastAsia="en-AU"/>
+                    </w:rPr>
+                  </w:pPr>
+                  <w:r>
+                    <w:rPr>
+                      <w:rFonts w:eastAsia="Times New Roman" w:cstheme="minorHAnsi"/>
+                      <w:sz w:val="12"/>
+                      <w:lang w:eastAsia="en-AU"/>
+                    </w:rPr>
+                    <w:t>114.3</w:t>
+                  </w:r>
+                </w:p>
+              </w:tc>
+              <w:tc>
+                <w:tcPr>
+                  <w:tcW w:w="0" w:type="auto"/>
+                  <w:shd w:val="clear" w:color="auto" w:fill="auto"/>
+                  <w:noWrap/>
+                  <w:vAlign w:val="bottom"/>
+                  <w:hideMark/>
+                </w:tcPr>
+                <w:p>
+                  <w:pPr>
+                    <w:spacing w:after="0" w:line="240" w:lineRule="auto"/>
+                    <w:jc w:val="right"/>
+                    <w:rPr>
+                      <w:rFonts w:eastAsia="Times New Roman" w:cstheme="minorHAnsi"/>
+                      <w:sz w:val="12"/>
+                      <w:lang w:eastAsia="en-AU"/>
+                    </w:rPr>
+                  </w:pPr>
+                  <w:r>
+                    <w:rPr>
+                      <w:rFonts w:eastAsia="Times New Roman" w:cstheme="minorHAnsi"/>
+                      <w:sz w:val="12"/>
+                      <w:lang w:eastAsia="en-AU"/>
+                    </w:rPr>
+                    <w:t>289.7</w:t>
+                  </w:r>
+                </w:p>
+              </w:tc>
+              <w:tc>
+                <w:tcPr>
+                  <w:tcW w:w="0" w:type="auto"/>
+                  <w:shd w:val="clear" w:color="auto" w:fill="auto"/>
+                  <w:noWrap/>
+                  <w:vAlign w:val="bottom"/>
+                  <w:hideMark/>
+                </w:tcPr>
+                <w:p>
+                  <w:pPr>
+                    <w:spacing w:after="0" w:line="240" w:lineRule="auto"/>
+                    <w:jc w:val="right"/>
+                    <w:rPr>
+                      <w:rFonts w:eastAsia="Times New Roman" w:cstheme="minorHAnsi"/>
+                      <w:sz w:val="12"/>
+                      <w:lang w:eastAsia="en-AU"/>
+                    </w:rPr>
+                  </w:pPr>
+                  <w:r>
+                    <w:rPr>
+                      <w:rFonts w:eastAsia="Times New Roman" w:cstheme="minorHAnsi"/>
+                      <w:sz w:val="12"/>
+                      <w:lang w:eastAsia="en-AU"/>
+                    </w:rPr>
+                    <w:t>176.3</w:t>
+                  </w:r>
+                </w:p>
+              </w:tc>
+              <w:tc>
+                <w:tcPr>
+                  <w:tcW w:w="0" w:type="auto"/>
+                  <w:shd w:val="clear" w:color="auto" w:fill="auto"/>
+                  <w:noWrap/>
+                  <w:vAlign w:val="bottom"/>
+                  <w:hideMark/>
+                </w:tcPr>
+                <w:p>
+                  <w:pPr>
+                    <w:spacing w:after="0" w:line="240" w:lineRule="auto"/>
+                    <w:jc w:val="right"/>
+                    <w:rPr>
+                      <w:rFonts w:eastAsia="Times New Roman" w:cstheme="minorHAnsi"/>
+                      <w:sz w:val="12"/>
+                      <w:lang w:eastAsia="en-AU"/>
+                    </w:rPr>
+                  </w:pPr>
+                  <w:r>
+                    <w:rPr>
+                      <w:rFonts w:eastAsia="Times New Roman" w:cstheme="minorHAnsi"/>
+                      <w:sz w:val="12"/>
+                      <w:lang w:eastAsia="en-AU"/>
+                    </w:rPr>
+                    <w:t>112.5</w:t>
+                  </w:r>
+                </w:p>
+              </w:tc>
+              <w:tc>
+                <w:tcPr>
+                  <w:tcW w:w="0" w:type="auto"/>
+                  <w:shd w:val="clear" w:color="auto" w:fill="auto"/>
+                  <w:noWrap/>
+                  <w:vAlign w:val="bottom"/>
+                  <w:hideMark/>
+                </w:tcPr>
+                <w:p>
+                  <w:pPr>
+                    <w:spacing w:after="0" w:line="240" w:lineRule="auto"/>
+                    <w:jc w:val="right"/>
+                    <w:rPr>
+                      <w:rFonts w:eastAsia="Times New Roman" w:cstheme="minorHAnsi"/>
+                      <w:sz w:val="12"/>
+                      <w:lang w:eastAsia="en-AU"/>
+                    </w:rPr>
+                  </w:pPr>
+                  <w:r>
+                    <w:rPr>
+                      <w:rFonts w:eastAsia="Times New Roman" w:cstheme="minorHAnsi"/>
+                      <w:sz w:val="12"/>
+                      <w:lang w:eastAsia="en-AU"/>
+                    </w:rPr>
+                    <w:t>0</w:t>
+                  </w:r>
+                </w:p>
+              </w:tc>
+              <w:tc>
+                <w:tcPr>
+                  <w:tcW w:w="0" w:type="auto"/>
+                  <w:shd w:val="clear" w:color="auto" w:fill="auto"/>
+                  <w:noWrap/>
+                  <w:vAlign w:val="bottom"/>
+                  <w:hideMark/>
+                </w:tcPr>
+                <w:p>
+                  <w:pPr>
+                    <w:spacing w:after="0" w:line="240" w:lineRule="auto"/>
+                    <w:jc w:val="right"/>
+                    <w:rPr>
+                      <w:rFonts w:eastAsia="Times New Roman" w:cstheme="minorHAnsi"/>
+                      <w:sz w:val="12"/>
+                      <w:lang w:eastAsia="en-AU"/>
+                    </w:rPr>
+                  </w:pPr>
+                  <w:r>
+                    <w:rPr>
+                      <w:rFonts w:eastAsia="Times New Roman" w:cstheme="minorHAnsi"/>
+                      <w:sz w:val="12"/>
+                      <w:lang w:eastAsia="en-AU"/>
+                    </w:rPr>
+                    <w:t>203.3</w:t>
+                  </w:r>
+                </w:p>
+              </w:tc>
+              <w:tc>
+                <w:tcPr>
+                  <w:tcW w:w="0" w:type="auto"/>
+                  <w:shd w:val="clear" w:color="auto" w:fill="auto"/>
+                  <w:noWrap/>
+                  <w:vAlign w:val="bottom"/>
+                  <w:hideMark/>
+                </w:tcPr>
+                <w:p>
+                  <w:pPr>
+                    <w:spacing w:after="0" w:line="240" w:lineRule="auto"/>
+                    <w:jc w:val="right"/>
+                    <w:rPr>
+                      <w:rFonts w:eastAsia="Times New Roman" w:cstheme="minorHAnsi"/>
+                      <w:sz w:val="12"/>
+                      <w:lang w:eastAsia="en-AU"/>
+                    </w:rPr>
+                  </w:pPr>
+                  <w:r>
+                    <w:rPr>
+                      <w:rFonts w:eastAsia="Times New Roman" w:cstheme="minorHAnsi"/>
+                      <w:sz w:val="12"/>
+                      <w:lang w:eastAsia="en-AU"/>
+                    </w:rPr>
+                    <w:t>26.1</w:t>
+                  </w:r>
+                </w:p>
+              </w:tc>
+              <w:tc>
+                <w:tcPr>
+                  <w:tcW w:w="0" w:type="auto"/>
+                  <w:tcBorders>
+                    <w:right w:val="double" w:sz="4" w:space="0" w:color="808080" w:themeColor="background1" w:themeShade="80"/>
+                  </w:tcBorders>
+                  <w:shd w:val="clear" w:color="auto" w:fill="auto"/>
+                  <w:noWrap/>
+                  <w:vAlign w:val="bottom"/>
+                  <w:hideMark/>
+                </w:tcPr>
+                <w:p>
+                  <w:pPr>
+                    <w:spacing w:after="0" w:line="240" w:lineRule="auto"/>
+                    <w:jc w:val="right"/>
+                    <w:rPr>
+                      <w:rFonts w:eastAsia="Times New Roman" w:cstheme="minorHAnsi"/>
+                      <w:sz w:val="12"/>
+                      <w:lang w:eastAsia="en-AU"/>
+                    </w:rPr>
+                  </w:pPr>
+                  <w:r>
+                    <w:rPr>
+                      <w:rFonts w:eastAsia="Times New Roman" w:cstheme="minorHAnsi"/>
+                      <w:sz w:val="12"/>
+                      <w:lang w:eastAsia="en-AU"/>
+                    </w:rPr>
+                    <w:t>19.3</w:t>
+                  </w:r>
+                </w:p>
+              </w:tc>
+              <w:tc>
+                <w:tcPr>
+                  <w:tcW w:w="0" w:type="auto"/>
+                  <w:tcBorders>
+                    <w:left w:val="double" w:sz="4" w:space="0" w:color="808080" w:themeColor="background1" w:themeShade="80"/>
+                  </w:tcBorders>
+                  <w:shd w:val="clear" w:color="auto" w:fill="auto"/>
+                  <w:noWrap/>
+                  <w:vAlign w:val="bottom"/>
+                  <w:hideMark/>
+                </w:tcPr>
+                <w:p>
+                  <w:pPr>
+                    <w:spacing w:after="0" w:line="240" w:lineRule="auto"/>
+                    <w:jc w:val="right"/>
+                    <w:rPr>
+                      <w:rFonts w:eastAsia="Times New Roman" w:cstheme="minorHAnsi"/>
+                      <w:sz w:val="12"/>
+                      <w:lang w:eastAsia="en-AU"/>
+                    </w:rPr>
+                  </w:pPr>
+                  <w:r>
+                    <w:rPr>
+                      <w:rFonts w:eastAsia="Times New Roman" w:cstheme="minorHAnsi"/>
+                      <w:sz w:val="12"/>
+                      <w:lang w:eastAsia="en-AU"/>
+                    </w:rPr>
+                    <w:t>2806.2</w:t>
+                  </w:r>
+                </w:p>
+              </w:tc>
+            </w:tr>
+            <w:tr>
+              <w:trPr>
+                <w:trHeight w:val="300"/>
+              </w:trPr>
+              <w:tc>
+                <w:tcPr>
+                  <w:tcW w:w="0" w:type="auto"/>
+                  <w:shd w:val="clear" w:color="auto" w:fill="auto"/>
+                  <w:noWrap/>
+                  <w:vAlign w:val="center"/>
+                  <w:hideMark/>
+                </w:tcPr>
+                <w:p>
+                  <w:pPr>
+                    <w:spacing w:after="0" w:line="240" w:lineRule="auto"/>
+                    <w:jc w:val="center"/>
+                    <w:rPr>
+                      <w:rFonts w:eastAsia="Times New Roman" w:cstheme="minorHAnsi"/>
+                      <w:b/>
+                      <w:sz w:val="12"/>
+                      <w:lang w:eastAsia="en-AU"/>
+                    </w:rPr>
+                  </w:pPr>
+                  <w:r>
+                    <w:rPr>
+                      <w:rFonts w:eastAsia="Times New Roman" w:cstheme="minorHAnsi"/>
+                      <w:b/>
+                      <w:sz w:val="12"/>
+                      <w:lang w:eastAsia="en-AU"/>
+                    </w:rPr>
+                    <w:t>REPORTED</w:t>
+                  </w:r>
+                </w:p>
+              </w:tc>
+              <w:tc>
+                <w:tcPr>
+                  <w:tcW w:w="0" w:type="auto"/>
+                  <w:shd w:val="clear" w:color="auto" w:fill="auto"/>
+                  <w:noWrap/>
+                  <w:vAlign w:val="bottom"/>
+                  <w:hideMark/>
+                </w:tcPr>
+                <w:p>
+                  <w:pPr>
+                    <w:spacing w:after="0" w:line="240" w:lineRule="auto"/>
+                    <w:jc w:val="right"/>
+                    <w:rPr>
+                      <w:rFonts w:eastAsia="Times New Roman" w:cstheme="minorHAnsi"/>
+                      <w:sz w:val="12"/>
+                      <w:lang w:eastAsia="en-AU"/>
+                    </w:rPr>
+                  </w:pPr>
+                  <w:r>
+                    <w:rPr>
+                      <w:rFonts w:eastAsia="Times New Roman" w:cstheme="minorHAnsi"/>
+                      <w:sz w:val="12"/>
+                      <w:lang w:eastAsia="en-AU"/>
+                    </w:rPr>
+                    <w:t>170.9</w:t>
+                  </w:r>
+                </w:p>
+              </w:tc>
+              <w:tc>
+                <w:tcPr>
+                  <w:tcW w:w="0" w:type="auto"/>
+                  <w:shd w:val="clear" w:color="auto" w:fill="auto"/>
+                  <w:noWrap/>
+                  <w:vAlign w:val="bottom"/>
+                  <w:hideMark/>
+                </w:tcPr>
+                <w:p>
+                  <w:pPr>
+                    <w:spacing w:after="0" w:line="240" w:lineRule="auto"/>
+                    <w:jc w:val="right"/>
+                    <w:rPr>
+                      <w:rFonts w:eastAsia="Times New Roman" w:cstheme="minorHAnsi"/>
+                      <w:sz w:val="12"/>
+                      <w:lang w:eastAsia="en-AU"/>
+                    </w:rPr>
+                  </w:pPr>
+                  <w:r>
+                    <w:rPr>
+                      <w:rFonts w:eastAsia="Times New Roman" w:cstheme="minorHAnsi"/>
+                      <w:sz w:val="12"/>
+                      <w:lang w:eastAsia="en-AU"/>
+                    </w:rPr>
+                    <w:t>367.3</w:t>
+                  </w:r>
+                </w:p>
+              </w:tc>
+              <w:tc>
+                <w:tcPr>
+                  <w:tcW w:w="0" w:type="auto"/>
+                  <w:shd w:val="clear" w:color="auto" w:fill="auto"/>
+                  <w:noWrap/>
+                  <w:vAlign w:val="bottom"/>
+                  <w:hideMark/>
+                </w:tcPr>
+                <w:p>
+                  <w:pPr>
+                    <w:spacing w:after="0" w:line="240" w:lineRule="auto"/>
+                    <w:jc w:val="right"/>
+                    <w:rPr>
+                      <w:rFonts w:eastAsia="Times New Roman" w:cstheme="minorHAnsi"/>
+                      <w:sz w:val="12"/>
+                      <w:lang w:eastAsia="en-AU"/>
+                    </w:rPr>
+                  </w:pPr>
+                  <w:r>
+                    <w:rPr>
+                      <w:rFonts w:eastAsia="Times New Roman" w:cstheme="minorHAnsi"/>
+                      <w:sz w:val="12"/>
+                      <w:lang w:eastAsia="en-AU"/>
+                    </w:rPr>
+                    <w:t>56.1</w:t>
+                  </w:r>
+                </w:p>
+              </w:tc>
+              <w:tc>
+                <w:tcPr>
+                  <w:tcW w:w="0" w:type="auto"/>
+                  <w:shd w:val="clear" w:color="auto" w:fill="auto"/>
+                  <w:noWrap/>
+                  <w:vAlign w:val="bottom"/>
+                  <w:hideMark/>
+                </w:tcPr>
+                <w:p>
+                  <w:pPr>
+                    <w:spacing w:after="0" w:line="240" w:lineRule="auto"/>
+                    <w:jc w:val="right"/>
+                    <w:rPr>
+                      <w:rFonts w:eastAsia="Times New Roman" w:cstheme="minorHAnsi"/>
+                      <w:sz w:val="12"/>
+                      <w:lang w:eastAsia="en-AU"/>
+                    </w:rPr>
+                  </w:pPr>
+                  <w:r>
+                    <w:rPr>
+                      <w:rFonts w:eastAsia="Times New Roman" w:cstheme="minorHAnsi"/>
+                      <w:sz w:val="12"/>
+                      <w:lang w:eastAsia="en-AU"/>
+                    </w:rPr>
+                    <w:t>0</w:t>
+                  </w:r>
+                </w:p>
+              </w:tc>
+              <w:tc>
+                <w:tcPr>
+                  <w:tcW w:w="0" w:type="auto"/>
+                  <w:shd w:val="clear" w:color="auto" w:fill="auto"/>
+                  <w:noWrap/>
+                  <w:vAlign w:val="bottom"/>
+                  <w:hideMark/>
+                </w:tcPr>
+                <w:p>
+                  <w:pPr>
+                    <w:spacing w:after="0" w:line="240" w:lineRule="auto"/>
+                    <w:jc w:val="right"/>
+                    <w:rPr>
+                      <w:rFonts w:eastAsia="Times New Roman" w:cstheme="minorHAnsi"/>
+                      <w:b/>
+                      <w:sz w:val="12"/>
+                      <w:lang w:eastAsia="en-AU"/>
+                    </w:rPr>
+                  </w:pPr>
+                  <w:r>
+                    <w:rPr>
+                      <w:rFonts w:eastAsia="Times New Roman" w:cstheme="minorHAnsi"/>
+                      <w:b/>
+                      <w:sz w:val="12"/>
+                      <w:lang w:eastAsia="en-AU"/>
+                    </w:rPr>
+                    <w:t>974.4</w:t>
+                  </w:r>
+                </w:p>
+              </w:tc>
+              <w:tc>
+                <w:tcPr>
+                  <w:tcW w:w="0" w:type="auto"/>
+                  <w:shd w:val="clear" w:color="auto" w:fill="auto"/>
+                  <w:noWrap/>
+                  <w:vAlign w:val="bottom"/>
+                  <w:hideMark/>
+                </w:tcPr>
+                <w:p>
+                  <w:pPr>
+                    <w:spacing w:after="0" w:line="240" w:lineRule="auto"/>
+                    <w:jc w:val="right"/>
+                    <w:rPr>
+                      <w:rFonts w:eastAsia="Times New Roman" w:cstheme="minorHAnsi"/>
+                      <w:sz w:val="12"/>
+                      <w:lang w:eastAsia="en-AU"/>
+                    </w:rPr>
+                  </w:pPr>
+                  <w:r>
+                    <w:rPr>
+                      <w:rFonts w:eastAsia="Times New Roman" w:cstheme="minorHAnsi"/>
+                      <w:sz w:val="12"/>
+                      <w:lang w:eastAsia="en-AU"/>
+                    </w:rPr>
+                    <w:t>50.6</w:t>
+                  </w:r>
+                </w:p>
+              </w:tc>
+              <w:tc>
+                <w:tcPr>
+                  <w:tcW w:w="0" w:type="auto"/>
+                  <w:shd w:val="clear" w:color="auto" w:fill="auto"/>
+                  <w:noWrap/>
+                  <w:vAlign w:val="bottom"/>
+                  <w:hideMark/>
+                </w:tcPr>
+                <w:p>
+                  <w:pPr>
+                    <w:spacing w:after="0" w:line="240" w:lineRule="auto"/>
+                    <w:jc w:val="right"/>
+                    <w:rPr>
+                      <w:rFonts w:eastAsia="Times New Roman" w:cstheme="minorHAnsi"/>
+                      <w:sz w:val="12"/>
+                      <w:lang w:eastAsia="en-AU"/>
+                    </w:rPr>
+                  </w:pPr>
+                  <w:r>
+                    <w:rPr>
+                      <w:rFonts w:eastAsia="Times New Roman" w:cstheme="minorHAnsi"/>
+                      <w:sz w:val="12"/>
+                      <w:lang w:eastAsia="en-AU"/>
+                    </w:rPr>
+                    <w:t>43</w:t>
+                  </w:r>
+                  <w:r>
+                    <w:rPr>
+                      <w:rFonts w:eastAsia="Times New Roman" w:cstheme="minorHAnsi"/>
+                      <w:sz w:val="12"/>
+                      <w:lang w:eastAsia="en-AU"/>
+                    </w:rPr>
+                    <w:t>.0</w:t>
+                  </w:r>
+                </w:p>
+              </w:tc>
+              <w:tc>
+                <w:tcPr>
+                  <w:tcW w:w="0" w:type="auto"/>
+                  <w:shd w:val="clear" w:color="auto" w:fill="auto"/>
+                  <w:noWrap/>
+                  <w:vAlign w:val="bottom"/>
+                  <w:hideMark/>
+                </w:tcPr>
+                <w:p>
+                  <w:pPr>
+                    <w:spacing w:after="0" w:line="240" w:lineRule="auto"/>
+                    <w:jc w:val="right"/>
+                    <w:rPr>
+                      <w:rFonts w:eastAsia="Times New Roman" w:cstheme="minorHAnsi"/>
+                      <w:sz w:val="12"/>
+                      <w:lang w:eastAsia="en-AU"/>
+                    </w:rPr>
+                  </w:pPr>
+                  <w:r>
+                    <w:rPr>
+                      <w:rFonts w:eastAsia="Times New Roman" w:cstheme="minorHAnsi"/>
+                      <w:sz w:val="12"/>
+                      <w:lang w:eastAsia="en-AU"/>
+                    </w:rPr>
+                    <w:t>544.8</w:t>
+                  </w:r>
+                </w:p>
+              </w:tc>
+              <w:tc>
+                <w:tcPr>
+                  <w:tcW w:w="0" w:type="auto"/>
+                  <w:shd w:val="clear" w:color="auto" w:fill="auto"/>
+                  <w:noWrap/>
+                  <w:vAlign w:val="bottom"/>
+                  <w:hideMark/>
+                </w:tcPr>
+                <w:p>
+                  <w:pPr>
+                    <w:spacing w:after="0" w:line="240" w:lineRule="auto"/>
+                    <w:jc w:val="right"/>
+                    <w:rPr>
+                      <w:rFonts w:eastAsia="Times New Roman" w:cstheme="minorHAnsi"/>
+                      <w:sz w:val="12"/>
+                      <w:lang w:eastAsia="en-AU"/>
+                    </w:rPr>
+                  </w:pPr>
+                  <w:r>
+                    <w:rPr>
+                      <w:rFonts w:eastAsia="Times New Roman" w:cstheme="minorHAnsi"/>
+                      <w:sz w:val="12"/>
+                      <w:lang w:eastAsia="en-AU"/>
+                    </w:rPr>
+                    <w:t>105.3</w:t>
+                  </w:r>
+                </w:p>
+              </w:tc>
+              <w:tc>
+                <w:tcPr>
+                  <w:tcW w:w="0" w:type="auto"/>
+                  <w:shd w:val="clear" w:color="auto" w:fill="auto"/>
+                  <w:noWrap/>
+                  <w:vAlign w:val="bottom"/>
+                  <w:hideMark/>
+                </w:tcPr>
+                <w:p>
+                  <w:pPr>
+                    <w:spacing w:after="0" w:line="240" w:lineRule="auto"/>
+                    <w:jc w:val="right"/>
+                    <w:rPr>
+                      <w:rFonts w:eastAsia="Times New Roman" w:cstheme="minorHAnsi"/>
+                      <w:sz w:val="12"/>
+                      <w:lang w:eastAsia="en-AU"/>
+                    </w:rPr>
+                  </w:pPr>
+                  <w:r>
+                    <w:rPr>
+                      <w:rFonts w:eastAsia="Times New Roman" w:cstheme="minorHAnsi"/>
+                      <w:sz w:val="12"/>
+                      <w:lang w:eastAsia="en-AU"/>
+                    </w:rPr>
+                    <w:t>307.5</w:t>
+                  </w:r>
+                </w:p>
+              </w:tc>
+              <w:tc>
+                <w:tcPr>
+                  <w:tcW w:w="0" w:type="auto"/>
+                  <w:shd w:val="clear" w:color="auto" w:fill="auto"/>
+                  <w:noWrap/>
+                  <w:vAlign w:val="bottom"/>
+                  <w:hideMark/>
+                </w:tcPr>
+                <w:p>
+                  <w:pPr>
+                    <w:spacing w:after="0" w:line="240" w:lineRule="auto"/>
+                    <w:jc w:val="right"/>
+                    <w:rPr>
+                      <w:rFonts w:eastAsia="Times New Roman" w:cstheme="minorHAnsi"/>
+                      <w:sz w:val="12"/>
+                      <w:lang w:eastAsia="en-AU"/>
+                    </w:rPr>
+                  </w:pPr>
+                  <w:r>
+                    <w:rPr>
+                      <w:rFonts w:eastAsia="Times New Roman" w:cstheme="minorHAnsi"/>
+                      <w:sz w:val="12"/>
+                      <w:lang w:eastAsia="en-AU"/>
+                    </w:rPr>
+                    <w:t>195</w:t>
+                  </w:r>
+                  <w:r>
+                    <w:rPr>
+                      <w:rFonts w:eastAsia="Times New Roman" w:cstheme="minorHAnsi"/>
+                      <w:sz w:val="12"/>
+                      <w:lang w:eastAsia="en-AU"/>
+                    </w:rPr>
+                    <w:t>.0</w:t>
+                  </w:r>
+                </w:p>
+              </w:tc>
+              <w:tc>
+                <w:tcPr>
+                  <w:tcW w:w="0" w:type="auto"/>
+                  <w:shd w:val="clear" w:color="auto" w:fill="auto"/>
+                  <w:noWrap/>
+                  <w:vAlign w:val="bottom"/>
+                  <w:hideMark/>
+                </w:tcPr>
+                <w:p>
+                  <w:pPr>
+                    <w:spacing w:after="0" w:line="240" w:lineRule="auto"/>
+                    <w:jc w:val="right"/>
+                    <w:rPr>
+                      <w:rFonts w:eastAsia="Times New Roman" w:cstheme="minorHAnsi"/>
+                      <w:b/>
+                      <w:sz w:val="12"/>
+                      <w:lang w:eastAsia="en-AU"/>
+                    </w:rPr>
+                  </w:pPr>
+                  <w:r>
+                    <w:rPr>
+                      <w:rFonts w:eastAsia="Times New Roman" w:cstheme="minorHAnsi"/>
+                      <w:b/>
+                      <w:sz w:val="12"/>
+                      <w:lang w:eastAsia="en-AU"/>
+                    </w:rPr>
+                    <w:t>147.9</w:t>
+                  </w:r>
+                </w:p>
+              </w:tc>
+              <w:tc>
+                <w:tcPr>
+                  <w:tcW w:w="0" w:type="auto"/>
+                  <w:shd w:val="clear" w:color="auto" w:fill="auto"/>
+                  <w:noWrap/>
+                  <w:vAlign w:val="bottom"/>
+                  <w:hideMark/>
+                </w:tcPr>
+                <w:p>
+                  <w:pPr>
+                    <w:spacing w:after="0" w:line="240" w:lineRule="auto"/>
+                    <w:jc w:val="right"/>
+                    <w:rPr>
+                      <w:rFonts w:eastAsia="Times New Roman" w:cstheme="minorHAnsi"/>
+                      <w:sz w:val="12"/>
+                      <w:lang w:eastAsia="en-AU"/>
+                    </w:rPr>
+                  </w:pPr>
+                  <w:r>
+                    <w:rPr>
+                      <w:rFonts w:eastAsia="Times New Roman" w:cstheme="minorHAnsi"/>
+                      <w:sz w:val="12"/>
+                      <w:lang w:eastAsia="en-AU"/>
+                    </w:rPr>
+                    <w:t>0</w:t>
+                  </w:r>
+                </w:p>
+              </w:tc>
+              <w:tc>
+                <w:tcPr>
+                  <w:tcW w:w="0" w:type="auto"/>
+                  <w:shd w:val="clear" w:color="auto" w:fill="auto"/>
+                  <w:noWrap/>
+                  <w:vAlign w:val="bottom"/>
+                  <w:hideMark/>
+                </w:tcPr>
+                <w:p>
+                  <w:pPr>
+                    <w:spacing w:after="0" w:line="240" w:lineRule="auto"/>
+                    <w:jc w:val="right"/>
+                    <w:rPr>
+                      <w:rFonts w:eastAsia="Times New Roman" w:cstheme="minorHAnsi"/>
+                      <w:sz w:val="12"/>
+                      <w:lang w:eastAsia="en-AU"/>
+                    </w:rPr>
+                  </w:pPr>
+                  <w:r>
+                    <w:rPr>
+                      <w:rFonts w:eastAsia="Times New Roman" w:cstheme="minorHAnsi"/>
+                      <w:sz w:val="12"/>
+                      <w:lang w:eastAsia="en-AU"/>
+                    </w:rPr>
+                    <w:t>201.3</w:t>
+                  </w:r>
+                </w:p>
+              </w:tc>
+              <w:tc>
+                <w:tcPr>
+                  <w:tcW w:w="0" w:type="auto"/>
+                  <w:shd w:val="clear" w:color="auto" w:fill="auto"/>
+                  <w:noWrap/>
+                  <w:vAlign w:val="bottom"/>
+                  <w:hideMark/>
+                </w:tcPr>
+                <w:p>
+                  <w:pPr>
+                    <w:spacing w:after="0" w:line="240" w:lineRule="auto"/>
+                    <w:jc w:val="right"/>
+                    <w:rPr>
+                      <w:rFonts w:eastAsia="Times New Roman" w:cstheme="minorHAnsi"/>
+                      <w:sz w:val="12"/>
+                      <w:lang w:eastAsia="en-AU"/>
+                    </w:rPr>
+                  </w:pPr>
+                  <w:r>
+                    <w:rPr>
+                      <w:rFonts w:eastAsia="Times New Roman" w:cstheme="minorHAnsi"/>
+                      <w:sz w:val="12"/>
+                      <w:lang w:eastAsia="en-AU"/>
+                    </w:rPr>
+                    <w:t>18.6</w:t>
+                  </w:r>
+                </w:p>
+              </w:tc>
+              <w:tc>
+                <w:tcPr>
+                  <w:tcW w:w="0" w:type="auto"/>
+                  <w:tcBorders>
+                    <w:right w:val="double" w:sz="4" w:space="0" w:color="808080" w:themeColor="background1" w:themeShade="80"/>
+                  </w:tcBorders>
+                  <w:shd w:val="clear" w:color="auto" w:fill="auto"/>
+                  <w:noWrap/>
+                  <w:vAlign w:val="bottom"/>
+                  <w:hideMark/>
+                </w:tcPr>
+                <w:p>
+                  <w:pPr>
+                    <w:spacing w:after="0" w:line="240" w:lineRule="auto"/>
+                    <w:jc w:val="right"/>
+                    <w:rPr>
+                      <w:rFonts w:eastAsia="Times New Roman" w:cstheme="minorHAnsi"/>
+                      <w:sz w:val="12"/>
+                      <w:lang w:eastAsia="en-AU"/>
+                    </w:rPr>
+                  </w:pPr>
+                  <w:r>
+                    <w:rPr>
+                      <w:rFonts w:eastAsia="Times New Roman" w:cstheme="minorHAnsi"/>
+                      <w:sz w:val="12"/>
+                      <w:lang w:eastAsia="en-AU"/>
+                    </w:rPr>
+                    <w:t>14.1</w:t>
+                  </w:r>
+                </w:p>
+              </w:tc>
+              <w:tc>
+                <w:tcPr>
+                  <w:tcW w:w="0" w:type="auto"/>
+                  <w:tcBorders>
+                    <w:left w:val="double" w:sz="4" w:space="0" w:color="808080" w:themeColor="background1" w:themeShade="80"/>
+                  </w:tcBorders>
+                  <w:shd w:val="clear" w:color="auto" w:fill="auto"/>
+                  <w:noWrap/>
+                  <w:vAlign w:val="bottom"/>
+                  <w:hideMark/>
+                </w:tcPr>
+                <w:p>
+                  <w:pPr>
+                    <w:spacing w:after="0" w:line="240" w:lineRule="auto"/>
+                    <w:jc w:val="right"/>
+                    <w:rPr>
+                      <w:rFonts w:eastAsia="Times New Roman" w:cstheme="minorHAnsi"/>
+                      <w:sz w:val="12"/>
+                      <w:lang w:eastAsia="en-AU"/>
+                    </w:rPr>
+                  </w:pPr>
+                  <w:r>
+                    <w:rPr>
+                      <w:rFonts w:eastAsia="Times New Roman" w:cstheme="minorHAnsi"/>
+                      <w:sz w:val="12"/>
+                      <w:lang w:eastAsia="en-AU"/>
+                    </w:rPr>
+                    <w:t>3196.8</w:t>
+                  </w:r>
+                </w:p>
+              </w:tc>
+            </w:tr>
+          </w:tbl>
+          <w:p>
+            <w:pPr>
+              <w:keepNext/>
+            </w:pPr>
+          </w:p>
+        </w:tc>
+      </w:tr>
+    </w:tbl>
+    <w:p>
+      <w:pPr>
+        <w:pStyle w:val="Caption"/>
+      </w:pPr>
+      <w:bookmarkStart w:id="8" w:name="_Ref27129686"/>
+      <w:r>
+        <w:t xml:space="preserve">Figure </w:t>
+      </w:r>
+      <w:fldSimple w:instr=" SEQ Figure \* ARABIC ">
+        <w:r>
+          <w:rPr>
+            <w:noProof/>
+          </w:rPr>
+          <w:t>6</w:t>
+        </w:r>
+      </w:fldSimple>
+      <w:bookmarkEnd w:id="8"/>
+      <w:r>
+        <w:t xml:space="preserve">: Comparison between our methods and the RUBICON report for </w:t>
+      </w:r>
+      <w:r>
+        <w:t xml:space="preserve">deliveries within each pool. </w:t>
+      </w:r>
+      <w:r>
+        <w:rPr>
+          <w:b/>
+        </w:rPr>
+        <w:t>Note</w:t>
+      </w:r>
+      <w:r>
+        <w:rPr>
+          <w:b/>
+        </w:rPr>
+        <w:t>:</w:t>
+      </w:r>
+      <w:r>
+        <w:t xml:space="preserve"> </w:t>
+      </w:r>
+      <w:proofErr w:type="gramStart"/>
+      <w:r>
+        <w:t>the</w:t>
+      </w:r>
+      <w:proofErr w:type="gramEnd"/>
+      <w:r>
+        <w:t xml:space="preserve"> Volume axis in the graph is scaled logarithmically so that errors are visible. Differences </w:t>
+      </w:r>
+      <w:r>
+        <w:t xml:space="preserve">can </w:t>
+      </w:r>
+      <w:r>
+        <w:t>appear smaller than they are (see Nericon).</w:t>
+      </w:r>
+    </w:p>
+    <w:p>
+      <w:r>
+        <w:t>The REPORT values for Nericon</w:t>
+      </w:r>
+      <w:r>
+        <w:t xml:space="preserve"> did not at all match our calculations. Some of these deviations can be down to values from the RUBICON that</w:t>
+      </w:r>
+      <w:r>
+        <w:t xml:space="preserve"> had to be </w:t>
+      </w:r>
+      <w:r>
+        <w:t xml:space="preserve">inferred. Rubicon splits Lateral 175 from the Nericon pool and does its own pool calculations, introducing errors in their report. OT L175 (the slipmeter at the offtake) has been in position mode and held open for the last several months and so its flow calculation is wrong </w:t>
+      </w:r>
+      <w:r>
+        <w:t xml:space="preserve">as </w:t>
+      </w:r>
+      <w:r>
+        <w:t>the offtake hasn’t been regulating. It reports ~ 50ML of flow going into LAT175 whilst the meters within LAT175 have consumed 898.5 ML (according to RUBICON)</w:t>
+      </w:r>
+      <w:r>
+        <w:t>, this drastically affected their balance calculations (as IN was &lt;&lt; OUT)</w:t>
+      </w:r>
+      <w:r>
+        <w:t xml:space="preserve">. We added the values of Nericon and LAT175 together to </w:t>
+      </w:r>
+      <w:r>
+        <w:t xml:space="preserve">make a concise representation of the Nericon Pool. As mentioned earlier, the RUBICON estimates LAT 175 deliveries at 898.5 ML. We made our own calculations of LAT 175 and our models calculate 595.4 ML and 616.0 ML for INTEGRATED and RTU respectively. This is the source for the difference in Nericon in </w:t>
+      </w:r>
+      <w:r>
+        <w:fldChar w:fldCharType="begin"/>
+      </w:r>
+      <w:r>
+        <w:instrText xml:space="preserve"> REF _Ref27129686 \h </w:instrText>
+      </w:r>
+      <w:r>
+        <w:fldChar w:fldCharType="separate"/>
+      </w:r>
+      <w:r>
+        <w:t xml:space="preserve">Figure </w:t>
+      </w:r>
+      <w:r>
+        <w:rPr>
+          <w:noProof/>
+        </w:rPr>
+        <w:t>6</w:t>
+      </w:r>
+      <w:r>
+        <w:fldChar w:fldCharType="end"/>
+      </w:r>
+      <w:r>
+        <w:t>. The reason for this difference is still under speculation. We know that 9 out of 30 of the meters in LAT 175 have no telemetry, and LAT175 contains facilities for L</w:t>
+      </w:r>
+      <w:r>
+        <w:t xml:space="preserve">ake </w:t>
+      </w:r>
+      <w:proofErr w:type="spellStart"/>
+      <w:r>
+        <w:t>W</w:t>
+      </w:r>
+      <w:r>
+        <w:t>yangan</w:t>
+      </w:r>
+      <w:proofErr w:type="spellEnd"/>
+      <w:r>
+        <w:t xml:space="preserve">, we conclude that further inspection is required. </w:t>
+      </w:r>
+    </w:p>
+    <w:p>
+      <w:bookmarkStart w:id="9" w:name="_GoBack"/>
+      <w:bookmarkEnd w:id="9"/>
+      <w:r>
+        <w:t xml:space="preserve">The balances were calculated for each method for comparison with RUBICON’s Gap columns and have been summarised in </w:t>
+      </w:r>
+      <w:r>
+        <w:fldChar w:fldCharType="begin"/>
+      </w:r>
+      <w:r>
+        <w:instrText xml:space="preserve"> REF _Ref27134165 \h </w:instrText>
+      </w:r>
+      <w:r>
+        <w:fldChar w:fldCharType="separate"/>
+      </w:r>
+      <w:r>
+        <w:t xml:space="preserve">Figure </w:t>
+      </w:r>
+      <w:r>
+        <w:rPr>
+          <w:noProof/>
+        </w:rPr>
+        <w:t>7</w:t>
+      </w:r>
+      <w:r>
+        <w:fldChar w:fldCharType="end"/>
+      </w:r>
+      <w:r>
+        <w:t xml:space="preserve">. </w:t>
+      </w:r>
+      <w:r>
+        <w:t xml:space="preserve">In </w:t>
+      </w:r>
+      <w:proofErr w:type="gramStart"/>
+      <w:r>
+        <w:t>general</w:t>
+      </w:r>
+      <w:proofErr w:type="gramEnd"/>
+      <w:r>
+        <w:t xml:space="preserve"> we expected the balances to be positive as no system is 100% efficient. </w:t>
       </w:r>
     </w:p>
     <w:p/>
+    <w:p>
+      <w:pPr>
+        <w:keepNext/>
+      </w:pPr>
+      <w:r>
+        <w:rPr>
+          <w:noProof/>
+        </w:rPr>
+        <w:lastRenderedPageBreak/>
+        <w:drawing>
+          <wp:inline distT="0" distB="0" distL="0" distR="0" wp14:anchorId="039EC423" wp14:editId="500D2114">
+            <wp:extent cx="5610438" cy="3655970"/>
+            <wp:effectExtent l="0" t="0" r="0" b="1905"/>
+            <wp:docPr id="31" name="Picture 31"/>
+            <wp:cNvGraphicFramePr>
+              <a:graphicFrameLocks xmlns:a="http://schemas.openxmlformats.org/drawingml/2006/main" noChangeAspect="1"/>
+            </wp:cNvGraphicFramePr>
+            <a:graphic xmlns:a="http://schemas.openxmlformats.org/drawingml/2006/main">
+              <a:graphicData uri="http://schemas.openxmlformats.org/drawingml/2006/picture">
+                <pic:pic xmlns:pic="http://schemas.openxmlformats.org/drawingml/2006/picture">
+                  <pic:nvPicPr>
+                    <pic:cNvPr id="0" name="Picture 8"/>
+                    <pic:cNvPicPr>
+                      <a:picLocks noChangeAspect="1" noChangeArrowheads="1"/>
+                    </pic:cNvPicPr>
+                  </pic:nvPicPr>
+                  <pic:blipFill>
+                    <a:blip r:embed="rId14" cstate="print">
+                      <a:extLst>
+                        <a:ext uri="{28A0092B-C50C-407E-A947-70E740481C1C}">
+                          <a14:useLocalDpi xmlns:a14="http://schemas.microsoft.com/office/drawing/2010/main" val="0"/>
+                        </a:ext>
+                      </a:extLst>
+                    </a:blip>
+                    <a:srcRect/>
+                    <a:stretch>
+                      <a:fillRect/>
+                    </a:stretch>
+                  </pic:blipFill>
+                  <pic:spPr bwMode="auto">
+                    <a:xfrm>
+                      <a:off x="0" y="0"/>
+                      <a:ext cx="5626427" cy="3666389"/>
+                    </a:xfrm>
+                    <a:prstGeom prst="rect">
+                      <a:avLst/>
+                    </a:prstGeom>
+                    <a:noFill/>
+                  </pic:spPr>
+                </pic:pic>
+              </a:graphicData>
+            </a:graphic>
+          </wp:inline>
+        </w:drawing>
+      </w:r>
+    </w:p>
+    <w:p>
+      <w:pPr>
+        <w:pStyle w:val="Caption"/>
+      </w:pPr>
+      <w:bookmarkStart w:id="10" w:name="_Ref27134165"/>
+      <w:r>
+        <w:t xml:space="preserve">Figure </w:t>
+      </w:r>
+      <w:fldSimple w:instr=" SEQ Figure \* ARABIC ">
+        <w:r>
+          <w:rPr>
+            <w:noProof/>
+          </w:rPr>
+          <w:t>7</w:t>
+        </w:r>
+      </w:fldSimple>
+      <w:bookmarkEnd w:id="10"/>
+      <w:r>
+        <w:t>: The water balances of the pools in Lake View for the Oct-Nov period. Negative values indicate that more water left the system than has entered. Positive values indicate that more water was sent into the pool than was consumed and/or exited the pool.</w:t>
+      </w:r>
+    </w:p>
+    <w:p>
+      <w:r>
+        <w:t xml:space="preserve">When examining </w:t>
+      </w:r>
+      <w:r>
+        <w:fldChar w:fldCharType="begin"/>
+      </w:r>
+      <w:r>
+        <w:instrText xml:space="preserve"> REF _Ref27134165 \h </w:instrText>
+      </w:r>
+      <w:r>
+        <w:fldChar w:fldCharType="separate"/>
+      </w:r>
+      <w:r>
+        <w:t xml:space="preserve">Figure </w:t>
+      </w:r>
+      <w:r>
+        <w:rPr>
+          <w:noProof/>
+        </w:rPr>
+        <w:t>7</w:t>
+      </w:r>
+      <w:r>
+        <w:fldChar w:fldCharType="end"/>
+      </w:r>
+      <w:r>
+        <w:t xml:space="preserve"> one may note that both </w:t>
+      </w:r>
+      <w:proofErr w:type="spellStart"/>
+      <w:r>
+        <w:t>Scotts</w:t>
+      </w:r>
+      <w:proofErr w:type="spellEnd"/>
+      <w:r>
+        <w:t xml:space="preserve"> and </w:t>
+      </w:r>
+      <w:proofErr w:type="spellStart"/>
+      <w:r>
+        <w:t>Deluchis</w:t>
+      </w:r>
+      <w:proofErr w:type="spellEnd"/>
+      <w:r>
+        <w:t xml:space="preserve"> have significantly negative balances. Is it possible their pools contain unknown aquifers or springs? Unfortunately</w:t>
+      </w:r>
+      <w:r>
+        <w:t>,</w:t>
+      </w:r>
+      <w:r>
+        <w:t xml:space="preserve"> this isn’t the case.</w:t>
+      </w:r>
+      <w:r>
+        <w:t xml:space="preserve"> It seems the difference in meter values between the flow in and flow out are negative. This indicates that either the regulators are underestimating their flow, or their downstream </w:t>
+      </w:r>
+      <w:r>
+        <w:t xml:space="preserve">regulator </w:t>
+      </w:r>
+      <w:r>
+        <w:t>are significantly overestimating. The negative values at Overs and Woods cannot be so simply explained and requires further investigation.</w:t>
+      </w:r>
+    </w:p>
+    <w:p>
+      <w:r>
+        <w:t>In general, there is reasonable agreement in balance between our methods and RUBICON. Our methods usually calculate a higher balance, indicating that</w:t>
+      </w:r>
+      <w:r>
+        <w:t xml:space="preserve"> the pools</w:t>
+      </w:r>
+      <w:r>
+        <w:t xml:space="preserve"> in our calculations </w:t>
+      </w:r>
+      <w:r>
+        <w:t xml:space="preserve">are consuming water that we haven’t factored – it is reasonable to consider the meters without telemetry are reason for this. </w:t>
+      </w:r>
+      <w:r>
+        <w:t>The large disagreement at Nericon is as discussed previously in the deliveries.</w:t>
+      </w:r>
+    </w:p>
     <w:p>
       <w:pPr>
         <w:pStyle w:val="Heading2"/>
@@ -3134,7 +6437,7 @@
         </w:numPr>
       </w:pPr>
       <w:r>
-        <w:t>These tools are very pertinent to honours project (leak detection)</w:t>
+        <w:t xml:space="preserve">Using the confidence gained in the development and explorations of these tools it is possible to generate an entire branch efficiency. </w:t>
       </w:r>
     </w:p>
     <w:p>
@@ -3146,7 +6449,19 @@
         </w:numPr>
       </w:pPr>
       <w:r>
-        <w:t xml:space="preserve">This is highlighted some major differences about water balance assumptions between RUBICON and MI. </w:t>
+        <w:t>Some assumptions we have made about RUBICON</w:t>
+      </w:r>
+      <w:r>
+        <w:t>’</w:t>
+      </w:r>
+      <w:r>
+        <w:t>s water balance are correct</w:t>
+      </w:r>
+      <w:r>
+        <w:t xml:space="preserve"> (data sources, branch topology, object numbers)</w:t>
+      </w:r>
+      <w:r>
+        <w:t>.</w:t>
       </w:r>
     </w:p>
     <w:p>
@@ -3158,7 +6473,13 @@
         </w:numPr>
       </w:pPr>
       <w:r>
-        <w:t>Need incorporate unmetered data such as sites without telemetry</w:t>
+        <w:t>Need</w:t>
+      </w:r>
+      <w:r>
+        <w:t xml:space="preserve"> to</w:t>
+      </w:r>
+      <w:r>
+        <w:t xml:space="preserve"> incorporate unmetered data such as sites without telemetry</w:t>
       </w:r>
     </w:p>
     <w:p>
@@ -3171,6 +6492,21 @@
       </w:pPr>
       <w:r>
         <w:t>Need to estimate/calculate seepage and evaporation which requires the need to include channels in the topology and their dimensions</w:t>
+      </w:r>
+      <w:r>
+        <w:t xml:space="preserve">. </w:t>
+      </w:r>
+    </w:p>
+    <w:p>
+      <w:pPr>
+        <w:pStyle w:val="ListParagraph"/>
+        <w:numPr>
+          <w:ilvl w:val="0"/>
+          <w:numId w:val="1"/>
+        </w:numPr>
+      </w:pPr>
+      <w:r>
+        <w:t>These tools are very pertinent to honours project (leak detection) and will continue to be developed and maintained for future use.</w:t>
       </w:r>
     </w:p>
     <w:p/>
@@ -3276,6 +6612,44 @@
       </w:r>
       <w:r>
         <w:t xml:space="preserve"> Unmetered flows are any flow that is not described in the events database; meters without telemetry, unauthorised access, leaks.</w:t>
+      </w:r>
+    </w:p>
+  </w:footnote>
+  <w:footnote w:id="4">
+    <w:p>
+      <w:pPr>
+        <w:pStyle w:val="FootnoteText"/>
+      </w:pPr>
+      <w:r>
+        <w:rPr>
+          <w:rStyle w:val="FootnoteReference"/>
+        </w:rPr>
+        <w:footnoteRef/>
+      </w:r>
+      <w:r>
+        <w:t xml:space="preserve"> Remote Terminal Unit – the controller that manages control signals at a gate or meter. It reports back to MI over the SCADA network.</w:t>
+      </w:r>
+    </w:p>
+  </w:footnote>
+  <w:footnote w:id="5">
+    <w:p>
+      <w:pPr>
+        <w:pStyle w:val="FootnoteText"/>
+      </w:pPr>
+      <w:r>
+        <w:rPr>
+          <w:rStyle w:val="FootnoteReference"/>
+        </w:rPr>
+        <w:footnoteRef/>
+      </w:r>
+      <w:r>
+        <w:t xml:space="preserve"> In this case a “Meter” is any property meter</w:t>
+      </w:r>
+      <w:r>
+        <w:t xml:space="preserve"> or</w:t>
+      </w:r>
+      <w:r>
+        <w:t xml:space="preserve"> escape</w:t>
       </w:r>
     </w:p>
   </w:footnote>
@@ -3817,7 +7191,7 @@
     </w:pPr>
     <w:rPr>
       <w:rFonts w:asciiTheme="majorHAnsi" w:eastAsiaTheme="majorEastAsia" w:hAnsiTheme="majorHAnsi" w:cstheme="majorBidi"/>
-      <w:color w:val="2F5496" w:themeColor="accent1" w:themeShade="BF"/>
+      <w:color w:val="374C80" w:themeColor="accent1" w:themeShade="BF"/>
       <w:sz w:val="32"/>
       <w:szCs w:val="32"/>
     </w:rPr>
@@ -3839,7 +7213,7 @@
     </w:pPr>
     <w:rPr>
       <w:rFonts w:asciiTheme="majorHAnsi" w:eastAsiaTheme="majorEastAsia" w:hAnsiTheme="majorHAnsi" w:cstheme="majorBidi"/>
-      <w:color w:val="2F5496" w:themeColor="accent1" w:themeShade="BF"/>
+      <w:color w:val="374C80" w:themeColor="accent1" w:themeShade="BF"/>
       <w:sz w:val="26"/>
       <w:szCs w:val="26"/>
     </w:rPr>
@@ -3861,7 +7235,7 @@
     </w:pPr>
     <w:rPr>
       <w:rFonts w:asciiTheme="majorHAnsi" w:eastAsiaTheme="majorEastAsia" w:hAnsiTheme="majorHAnsi" w:cstheme="majorBidi"/>
-      <w:color w:val="1F3763" w:themeColor="accent1" w:themeShade="7F"/>
+      <w:color w:val="243255" w:themeColor="accent1" w:themeShade="7F"/>
       <w:sz w:val="24"/>
       <w:szCs w:val="24"/>
     </w:rPr>
@@ -3900,7 +7274,7 @@
     <w:rsid w:val="003B466D"/>
     <w:rPr>
       <w:rFonts w:asciiTheme="majorHAnsi" w:eastAsiaTheme="majorEastAsia" w:hAnsiTheme="majorHAnsi" w:cstheme="majorBidi"/>
-      <w:color w:val="2F5496" w:themeColor="accent1" w:themeShade="BF"/>
+      <w:color w:val="374C80" w:themeColor="accent1" w:themeShade="BF"/>
       <w:sz w:val="32"/>
       <w:szCs w:val="32"/>
     </w:rPr>
@@ -3913,7 +7287,7 @@
     <w:rsid w:val="003B466D"/>
     <w:rPr>
       <w:rFonts w:asciiTheme="majorHAnsi" w:eastAsiaTheme="majorEastAsia" w:hAnsiTheme="majorHAnsi" w:cstheme="majorBidi"/>
-      <w:color w:val="2F5496" w:themeColor="accent1" w:themeShade="BF"/>
+      <w:color w:val="374C80" w:themeColor="accent1" w:themeShade="BF"/>
       <w:sz w:val="26"/>
       <w:szCs w:val="26"/>
     </w:rPr>
@@ -3999,7 +7373,7 @@
     <w:rPr>
       <w:i/>
       <w:iCs/>
-      <w:color w:val="44546A" w:themeColor="text2"/>
+      <w:color w:val="242852" w:themeColor="text2"/>
       <w:sz w:val="18"/>
       <w:szCs w:val="18"/>
     </w:rPr>
@@ -4056,7 +7430,7 @@
     <w:rsid w:val="008D3543"/>
     <w:rPr>
       <w:rFonts w:asciiTheme="majorHAnsi" w:eastAsiaTheme="majorEastAsia" w:hAnsiTheme="majorHAnsi" w:cstheme="majorBidi"/>
-      <w:color w:val="1F3763" w:themeColor="accent1" w:themeShade="7F"/>
+      <w:color w:val="243255" w:themeColor="accent1" w:themeShade="7F"/>
       <w:sz w:val="24"/>
       <w:szCs w:val="24"/>
     </w:rPr>
@@ -4108,7 +7482,7 @@
 <file path=word/theme/theme1.xml><?xml version="1.0" encoding="utf-8"?>
 <a:theme xmlns:a="http://schemas.openxmlformats.org/drawingml/2006/main" name="Office Theme">
   <a:themeElements>
-    <a:clrScheme name="Office">
+    <a:clrScheme name="Blue Warm">
       <a:dk1>
         <a:sysClr val="windowText" lastClr="000000"/>
       </a:dk1>
@@ -4116,34 +7490,34 @@
         <a:sysClr val="window" lastClr="FFFFFF"/>
       </a:lt1>
       <a:dk2>
-        <a:srgbClr val="44546A"/>
+        <a:srgbClr val="242852"/>
       </a:dk2>
       <a:lt2>
-        <a:srgbClr val="E7E6E6"/>
+        <a:srgbClr val="ACCBF9"/>
       </a:lt2>
       <a:accent1>
-        <a:srgbClr val="4472C4"/>
+        <a:srgbClr val="4A66AC"/>
       </a:accent1>
       <a:accent2>
-        <a:srgbClr val="ED7D31"/>
+        <a:srgbClr val="629DD1"/>
       </a:accent2>
       <a:accent3>
-        <a:srgbClr val="A5A5A5"/>
+        <a:srgbClr val="297FD5"/>
       </a:accent3>
       <a:accent4>
-        <a:srgbClr val="FFC000"/>
+        <a:srgbClr val="7F8FA9"/>
       </a:accent4>
       <a:accent5>
-        <a:srgbClr val="5B9BD5"/>
+        <a:srgbClr val="5AA2AE"/>
       </a:accent5>
       <a:accent6>
-        <a:srgbClr val="70AD47"/>
+        <a:srgbClr val="9D90A0"/>
       </a:accent6>
       <a:hlink>
-        <a:srgbClr val="0563C1"/>
+        <a:srgbClr val="9454C3"/>
       </a:hlink>
       <a:folHlink>
-        <a:srgbClr val="954F72"/>
+        <a:srgbClr val="3EBBF0"/>
       </a:folHlink>
     </a:clrScheme>
     <a:fontScheme name="Office">
@@ -4405,7 +7779,7 @@
 </file>
 
 <file path=customXml/itemProps1.xml><?xml version="1.0" encoding="utf-8"?>
-<ds:datastoreItem xmlns:ds="http://schemas.openxmlformats.org/officeDocument/2006/customXml" ds:itemID="{BEA70BDF-96D9-4B3D-AD48-B5EAFC8703CF}">
+<ds:datastoreItem xmlns:ds="http://schemas.openxmlformats.org/officeDocument/2006/customXml" ds:itemID="{2CA2C652-B411-4857-9152-4B674BE01296}">
   <ds:schemaRefs>
     <ds:schemaRef ds:uri="http://schemas.openxmlformats.org/officeDocument/2006/bibliography"/>
   </ds:schemaRefs>

</xml_diff>

<commit_message>
fixed typos in report
cleaned up get_linked_objects(). now no longer pulls linkage from SQL, this is done externally. This makes it a little more general.
</commit_message>
<xml_diff>
--- a/topology_linker/out/report/report.docx
+++ b/topology_linker/out/report/report.docx
@@ -1181,14 +1181,27 @@
       <w:r>
         <w:t xml:space="preserve">Table </w:t>
       </w:r>
-      <w:fldSimple w:instr=" SEQ Table \* ARABIC ">
-        <w:r>
-          <w:rPr>
-            <w:noProof/>
-          </w:rPr>
-          <w:t>1</w:t>
-        </w:r>
-      </w:fldSimple>
+      <w:r>
+        <w:fldChar w:fldCharType="begin"/>
+      </w:r>
+      <w:r>
+        <w:instrText xml:space="preserve"> SEQ Table \* ARABIC </w:instrText>
+      </w:r>
+      <w:r>
+        <w:fldChar w:fldCharType="separate"/>
+      </w:r>
+      <w:r>
+        <w:rPr>
+          <w:noProof/>
+        </w:rPr>
+        <w:t>1</w:t>
+      </w:r>
+      <w:r>
+        <w:rPr>
+          <w:noProof/>
+        </w:rPr>
+        <w:fldChar w:fldCharType="end"/>
+      </w:r>
       <w:bookmarkEnd w:id="0"/>
       <w:r>
         <w:t>:</w:t>
@@ -1717,7 +1730,23 @@
           </mc:Choice>
           <mc:Fallback>
             <w:pict>
-              <v:shape w14:anchorId="7BA2A348" id="Arrow: Right 3" o:spid="_x0000_s1029" type="#_x0000_t13" style="position:absolute;margin-left:0;margin-top:16.9pt;width:98.15pt;height:10.85pt;z-index:251660288;visibility:visible;mso-wrap-style:square;mso-wrap-distance-left:9pt;mso-wrap-distance-top:0;mso-wrap-distance-right:9pt;mso-wrap-distance-bottom:0;mso-position-horizontal:left;mso-position-horizontal-relative:margin;mso-position-vertical:absolute;mso-position-vertical-relative:text;v-text-anchor:middle" o:gfxdata="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" adj="20406" fillcolor="#4a66ac [3204]" strokecolor="#243255 [1604]" strokeweight="1pt">
+              <v:shapetype w14:anchorId="7BA2A348" id="_x0000_t13" coordsize="21600,21600" o:spt="13" adj="16200,5400" path="m@0,l@0@1,0@1,0@2@0@2@0,21600,21600,10800xe">
+                <v:stroke joinstyle="miter"/>
+                <v:formulas>
+                  <v:f eqn="val #0"/>
+                  <v:f eqn="val #1"/>
+                  <v:f eqn="sum height 0 #1"/>
+                  <v:f eqn="sum 10800 0 #1"/>
+                  <v:f eqn="sum width 0 #0"/>
+                  <v:f eqn="prod @4 @3 10800"/>
+                  <v:f eqn="sum width 0 @5"/>
+                </v:formulas>
+                <v:path o:connecttype="custom" o:connectlocs="@0,0;0,10800;@0,21600;21600,10800" o:connectangles="270,180,90,0" textboxrect="0,@1,@6,@2"/>
+                <v:handles>
+                  <v:h position="#0,#1" xrange="0,21600" yrange="0,10800"/>
+                </v:handles>
+              </v:shapetype>
+              <v:shape id="Arrow: Right 3" o:spid="_x0000_s1029" type="#_x0000_t13" style="position:absolute;margin-left:0;margin-top:16.9pt;width:98.15pt;height:10.85pt;z-index:251660288;visibility:visible;mso-wrap-style:square;mso-wrap-distance-left:9pt;mso-wrap-distance-top:0;mso-wrap-distance-right:9pt;mso-wrap-distance-bottom:0;mso-position-horizontal:left;mso-position-horizontal-relative:margin;mso-position-vertical:absolute;mso-position-vertical-relative:text;v-text-anchor:middle" o:gfxdata="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" adj="20406" fillcolor="#4a66ac [3204]" strokecolor="#243255 [1604]" strokeweight="1pt">
                 <v:textbox>
                   <w:txbxContent>
                     <w:p>
@@ -2344,14 +2373,27 @@
                             <w:r>
                               <w:t xml:space="preserve">Figure </w:t>
                             </w:r>
-                            <w:fldSimple w:instr=" SEQ Figure \* ARABIC ">
-                              <w:r>
-                                <w:rPr>
-                                  <w:noProof/>
-                                </w:rPr>
-                                <w:t>1</w:t>
-                              </w:r>
-                            </w:fldSimple>
+                            <w:r>
+                              <w:fldChar w:fldCharType="begin"/>
+                            </w:r>
+                            <w:r>
+                              <w:instrText xml:space="preserve"> SEQ Figure \* ARABIC </w:instrText>
+                            </w:r>
+                            <w:r>
+                              <w:fldChar w:fldCharType="separate"/>
+                            </w:r>
+                            <w:r>
+                              <w:rPr>
+                                <w:noProof/>
+                              </w:rPr>
+                              <w:t>1</w:t>
+                            </w:r>
+                            <w:r>
+                              <w:rPr>
+                                <w:noProof/>
+                              </w:rPr>
+                              <w:fldChar w:fldCharType="end"/>
+                            </w:r>
                             <w:bookmarkEnd w:id="1"/>
                             <w:r>
                               <w:t>: Flow data for all meters within the Andreattas pool over a period of a month. Object numbers are cited. The upper sub-plot is of branch regulators IN and OUT of the pool (Andreattas and Jones respectively). The lower sub-plot is the flow rates of the meters with the pool.</w:t>
@@ -2387,14 +2429,27 @@
                       <w:r>
                         <w:t xml:space="preserve">Figure </w:t>
                       </w:r>
-                      <w:fldSimple w:instr=" SEQ Figure \* ARABIC ">
-                        <w:r>
-                          <w:rPr>
-                            <w:noProof/>
-                          </w:rPr>
-                          <w:t>1</w:t>
-                        </w:r>
-                      </w:fldSimple>
+                      <w:r>
+                        <w:fldChar w:fldCharType="begin"/>
+                      </w:r>
+                      <w:r>
+                        <w:instrText xml:space="preserve"> SEQ Figure \* ARABIC </w:instrText>
+                      </w:r>
+                      <w:r>
+                        <w:fldChar w:fldCharType="separate"/>
+                      </w:r>
+                      <w:r>
+                        <w:rPr>
+                          <w:noProof/>
+                        </w:rPr>
+                        <w:t>1</w:t>
+                      </w:r>
+                      <w:r>
+                        <w:rPr>
+                          <w:noProof/>
+                        </w:rPr>
+                        <w:fldChar w:fldCharType="end"/>
+                      </w:r>
                       <w:bookmarkEnd w:id="2"/>
                       <w:r>
                         <w:t>: Flow data for all meters within the Andreattas pool over a period of a month. Object numbers are cited. The upper sub-plot is of branch regulators IN and OUT of the pool (Andreattas and Jones respectively). The lower sub-plot is the flow rates of the meters with the pool.</w:t>
@@ -2608,14 +2663,27 @@
                             <w:r>
                               <w:t xml:space="preserve">Figure </w:t>
                             </w:r>
-                            <w:fldSimple w:instr=" SEQ Figure \* ARABIC ">
-                              <w:r>
-                                <w:rPr>
-                                  <w:noProof/>
-                                </w:rPr>
-                                <w:t>2</w:t>
-                              </w:r>
-                            </w:fldSimple>
+                            <w:r>
+                              <w:fldChar w:fldCharType="begin"/>
+                            </w:r>
+                            <w:r>
+                              <w:instrText xml:space="preserve"> SEQ Figure \* ARABIC </w:instrText>
+                            </w:r>
+                            <w:r>
+                              <w:fldChar w:fldCharType="separate"/>
+                            </w:r>
+                            <w:r>
+                              <w:rPr>
+                                <w:noProof/>
+                              </w:rPr>
+                              <w:t>2</w:t>
+                            </w:r>
+                            <w:r>
+                              <w:rPr>
+                                <w:noProof/>
+                              </w:rPr>
+                              <w:fldChar w:fldCharType="end"/>
+                            </w:r>
                             <w:bookmarkEnd w:id="3"/>
                             <w:r>
                               <w:t xml:space="preserve">: Totaliser volume through Scott’s Rd Regulator. The “Old” data series is as taken from the SCADA database, the “NEW” values are a new data series that has had the resets to zero cleaned up. </w:t>
@@ -2651,14 +2719,27 @@
                       <w:r>
                         <w:t xml:space="preserve">Figure </w:t>
                       </w:r>
-                      <w:fldSimple w:instr=" SEQ Figure \* ARABIC ">
-                        <w:r>
-                          <w:rPr>
-                            <w:noProof/>
-                          </w:rPr>
-                          <w:t>2</w:t>
-                        </w:r>
-                      </w:fldSimple>
+                      <w:r>
+                        <w:fldChar w:fldCharType="begin"/>
+                      </w:r>
+                      <w:r>
+                        <w:instrText xml:space="preserve"> SEQ Figure \* ARABIC </w:instrText>
+                      </w:r>
+                      <w:r>
+                        <w:fldChar w:fldCharType="separate"/>
+                      </w:r>
+                      <w:r>
+                        <w:rPr>
+                          <w:noProof/>
+                        </w:rPr>
+                        <w:t>2</w:t>
+                      </w:r>
+                      <w:r>
+                        <w:rPr>
+                          <w:noProof/>
+                        </w:rPr>
+                        <w:fldChar w:fldCharType="end"/>
+                      </w:r>
                       <w:bookmarkEnd w:id="4"/>
                       <w:r>
                         <w:t xml:space="preserve">: Totaliser volume through Scott’s Rd Regulator. The “Old” data series is as taken from the SCADA database, the “NEW” values are a new data series that has had the resets to zero cleaned up. </w:t>
@@ -3220,14 +3301,27 @@
             <w:r>
               <w:t xml:space="preserve">Figure </w:t>
             </w:r>
-            <w:fldSimple w:instr=" SEQ Figure \* ARABIC ">
-              <w:r>
-                <w:rPr>
-                  <w:noProof/>
-                </w:rPr>
-                <w:t>3</w:t>
-              </w:r>
-            </w:fldSimple>
+            <w:r>
+              <w:fldChar w:fldCharType="begin"/>
+            </w:r>
+            <w:r>
+              <w:instrText xml:space="preserve"> SEQ Figure \* ARABIC </w:instrText>
+            </w:r>
+            <w:r>
+              <w:fldChar w:fldCharType="separate"/>
+            </w:r>
+            <w:r>
+              <w:rPr>
+                <w:noProof/>
+              </w:rPr>
+              <w:t>3</w:t>
+            </w:r>
+            <w:r>
+              <w:rPr>
+                <w:noProof/>
+              </w:rPr>
+              <w:fldChar w:fldCharType="end"/>
+            </w:r>
             <w:bookmarkEnd w:id="5"/>
             <w:r>
               <w:t>: An example of a brief drop to zero in the totaliser. Datapoints are marked with “</w:t>
@@ -3309,14 +3403,27 @@
             <w:r>
               <w:t xml:space="preserve">Figure </w:t>
             </w:r>
-            <w:fldSimple w:instr=" SEQ Figure \* ARABIC ">
-              <w:r>
-                <w:rPr>
-                  <w:noProof/>
-                </w:rPr>
-                <w:t>4</w:t>
-              </w:r>
-            </w:fldSimple>
+            <w:r>
+              <w:fldChar w:fldCharType="begin"/>
+            </w:r>
+            <w:r>
+              <w:instrText xml:space="preserve"> SEQ Figure \* ARABIC </w:instrText>
+            </w:r>
+            <w:r>
+              <w:fldChar w:fldCharType="separate"/>
+            </w:r>
+            <w:r>
+              <w:rPr>
+                <w:noProof/>
+              </w:rPr>
+              <w:t>4</w:t>
+            </w:r>
+            <w:r>
+              <w:rPr>
+                <w:noProof/>
+              </w:rPr>
+              <w:fldChar w:fldCharType="end"/>
+            </w:r>
             <w:bookmarkEnd w:id="6"/>
             <w:r>
               <w:t xml:space="preserve">: An example of a drop to zero for </w:t>
@@ -3424,56 +3531,104 @@
           <w:rFonts w:ascii="Courier New" w:hAnsi="Courier New" w:cs="Courier New"/>
           <w:sz w:val="18"/>
         </w:rPr>
-        <w:t>Volume</w:t>
+        <w:t>v</w:t>
       </w:r>
       <w:r>
         <w:rPr>
           <w:rFonts w:ascii="Courier New" w:hAnsi="Courier New" w:cs="Courier New"/>
           <w:sz w:val="18"/>
         </w:rPr>
-        <w:t xml:space="preserve"> = </w:t>
-      </w:r>
-      <w:proofErr w:type="gramStart"/>
+        <w:t>olume</w:t>
+      </w:r>
       <w:r>
         <w:rPr>
           <w:rFonts w:ascii="Courier New" w:hAnsi="Courier New" w:cs="Courier New"/>
           <w:sz w:val="18"/>
         </w:rPr>
-        <w:t>Max</w:t>
-      </w:r>
+        <w:t xml:space="preserve"> = </w:t>
+      </w:r>
+      <w:proofErr w:type="gramStart"/>
       <w:r>
         <w:rPr>
           <w:rFonts w:ascii="Courier New" w:hAnsi="Courier New" w:cs="Courier New"/>
           <w:sz w:val="18"/>
         </w:rPr>
-        <w:t>(</w:t>
-      </w:r>
-      <w:proofErr w:type="gramEnd"/>
+        <w:t>Max</w:t>
+      </w:r>
       <w:r>
         <w:rPr>
           <w:rFonts w:ascii="Courier New" w:hAnsi="Courier New" w:cs="Courier New"/>
           <w:sz w:val="18"/>
         </w:rPr>
-        <w:t>Cumulative flow for period</w:t>
-      </w:r>
+        <w:t>(</w:t>
+      </w:r>
+      <w:proofErr w:type="gramEnd"/>
       <w:r>
         <w:rPr>
           <w:rFonts w:ascii="Courier New" w:hAnsi="Courier New" w:cs="Courier New"/>
           <w:sz w:val="18"/>
         </w:rPr>
-        <w:t>)</w:t>
+        <w:t>c</w:t>
       </w:r>
       <w:r>
         <w:rPr>
           <w:rFonts w:ascii="Courier New" w:hAnsi="Courier New" w:cs="Courier New"/>
           <w:sz w:val="18"/>
         </w:rPr>
-        <w:t xml:space="preserve"> – cumulative flow at beginning </w:t>
+        <w:t xml:space="preserve">umulative </w:t>
+      </w:r>
+      <w:r>
+        <w:rPr>
+          <w:rFonts w:ascii="Courier New" w:hAnsi="Courier New" w:cs="Courier New"/>
+          <w:sz w:val="18"/>
+        </w:rPr>
+        <w:t>volume</w:t>
+      </w:r>
+      <w:r>
+        <w:rPr>
+          <w:rFonts w:ascii="Courier New" w:hAnsi="Courier New" w:cs="Courier New"/>
+          <w:sz w:val="18"/>
+        </w:rPr>
+        <w:t xml:space="preserve"> for period</w:t>
+      </w:r>
+      <w:r>
+        <w:rPr>
+          <w:rFonts w:ascii="Courier New" w:hAnsi="Courier New" w:cs="Courier New"/>
+          <w:sz w:val="18"/>
+        </w:rPr>
+        <w:t>)</w:t>
+      </w:r>
+      <w:r>
+        <w:rPr>
+          <w:rFonts w:ascii="Courier New" w:hAnsi="Courier New" w:cs="Courier New"/>
+          <w:sz w:val="18"/>
+        </w:rPr>
+        <w:t xml:space="preserve"> – cumulative </w:t>
+      </w:r>
+      <w:r>
+        <w:rPr>
+          <w:rFonts w:ascii="Courier New" w:hAnsi="Courier New" w:cs="Courier New"/>
+          <w:sz w:val="18"/>
+        </w:rPr>
+        <w:t>volume</w:t>
+      </w:r>
+      <w:r>
+        <w:rPr>
+          <w:rFonts w:ascii="Courier New" w:hAnsi="Courier New" w:cs="Courier New"/>
+          <w:sz w:val="18"/>
+        </w:rPr>
+        <w:t xml:space="preserve"> at beginning </w:t>
       </w:r>
     </w:p>
     <w:p>
       <w:r>
-        <w:t>This cannot handle the case where the flow is zero at the beginning of a period as it is very difficult to tell whether a jump upwards is due to a zero error or a huge flow demand at the meter. If this situation occurs, the volume may be hugely over</w:t>
+        <w:t xml:space="preserve">This cannot handle the case where the </w:t>
+      </w:r>
+      <w:r>
+        <w:t>volume</w:t>
+      </w:r>
+      <w:r>
+        <w:t xml:space="preserve"> is zero at the beginning of a period as it is very difficult to tell whether a jump upwards is due to a zero error or a huge flow demand at the meter. If this situation occurs, the volume may be hugely over</w:t>
       </w:r>
       <w:r>
         <w:t>estimated. By combining the two methods (manual integration and RTU totaliser) this situation can be flagged</w:t>
@@ -3635,14 +3790,30 @@
       <w:r>
         <w:t xml:space="preserve">Figure </w:t>
       </w:r>
-      <w:fldSimple w:instr=" SEQ Figure \* ARABIC ">
-        <w:r>
-          <w:rPr>
-            <w:noProof/>
-          </w:rPr>
-          <w:t>5</w:t>
-        </w:r>
-      </w:fldSimple>
+      <w:r>
+        <w:fldChar w:fldCharType="begin"/>
+      </w:r>
+      <w:r>
+        <w:instrText xml:space="preserve"> SEQ Figure \* ARABIC</w:instrText>
+      </w:r>
+      <w:r>
+        <w:instrText xml:space="preserve"> </w:instrText>
+      </w:r>
+      <w:r>
+        <w:fldChar w:fldCharType="separate"/>
+      </w:r>
+      <w:r>
+        <w:rPr>
+          <w:noProof/>
+        </w:rPr>
+        <w:t>5</w:t>
+      </w:r>
+      <w:r>
+        <w:rPr>
+          <w:noProof/>
+        </w:rPr>
+        <w:fldChar w:fldCharType="end"/>
+      </w:r>
       <w:bookmarkEnd w:id="7"/>
       <w:r>
         <w:t xml:space="preserve">: Flows of water through each regulator over a period of a month. Logarithmic scale is used to visualise error bars for very small values as well as very large. Most values overlap exactly and are hidden by REPORTED. </w:t>
@@ -3683,7 +3854,10 @@
         <w:t xml:space="preserve"> for a single gate</w:t>
       </w:r>
       <w:r>
-        <w:t xml:space="preserve">. </w:t>
+        <w:t>.</w:t>
+      </w:r>
+      <w:r>
+        <w:t xml:space="preserve"> </w:t>
       </w:r>
     </w:p>
     <w:p>
@@ -3763,54 +3937,83 @@
         <w:t xml:space="preserve"> below illustrates the findings of these calculations. </w:t>
       </w:r>
       <w:r>
-        <w:t>In seven cases both our methods are within 5% (including when the calculated deliveries sums to zero).</w:t>
+        <w:t xml:space="preserve">In seven cases both our methods are within 5% (including when the calculated deliveries sums to zero). </w:t>
+      </w:r>
+      <w:r>
+        <w:t>In six cases, our calculations fall more than 5% under the REPORTED values</w:t>
+      </w:r>
+      <w:r>
+        <w:t>, significantly in</w:t>
+      </w:r>
+      <w:r>
+        <w:t xml:space="preserve"> the case of the</w:t>
+      </w:r>
+      <w:r>
+        <w:t xml:space="preserve"> Nericon</w:t>
+      </w:r>
+      <w:r>
+        <w:t xml:space="preserve"> pool – see later</w:t>
+      </w:r>
+      <w:r>
+        <w:t>.</w:t>
       </w:r>
       <w:r>
         <w:t xml:space="preserve"> </w:t>
       </w:r>
       <w:r>
-        <w:t>In six cases, our calculations fall more than 5% under the REPORTED values</w:t>
-      </w:r>
-      <w:r>
-        <w:t>, significantly in</w:t>
-      </w:r>
-      <w:r>
-        <w:t xml:space="preserve"> the case of the</w:t>
-      </w:r>
-      <w:r>
-        <w:t xml:space="preserve"> Nericon</w:t>
-      </w:r>
-      <w:r>
-        <w:t xml:space="preserve"> pool – see later</w:t>
-      </w:r>
-      <w:r>
-        <w:t>.</w:t>
+        <w:t>I</w:t>
+      </w:r>
+      <w:r>
+        <w:t>n most cases INTEGRATED was a</w:t>
+      </w:r>
+      <w:r>
+        <w:t xml:space="preserve"> value</w:t>
+      </w:r>
+      <w:r>
+        <w:t xml:space="preserve"> larger than RTU</w:t>
+      </w:r>
+      <w:r>
+        <w:t>. This</w:t>
+      </w:r>
+      <w:r>
+        <w:t xml:space="preserve"> </w:t>
+      </w:r>
+      <w:r>
+        <w:t xml:space="preserve">over estimation is consistent </w:t>
+      </w:r>
+      <w:r>
+        <w:t>with our method integrating over larger time step than RTU</w:t>
+      </w:r>
+      <w:r>
+        <w:t xml:space="preserve"> (as the integral is larger)</w:t>
+      </w:r>
+      <w:r>
+        <w:t>. RTU is a prefer</w:t>
+      </w:r>
+      <w:bookmarkStart w:id="8" w:name="_GoBack"/>
+      <w:bookmarkEnd w:id="8"/>
+      <w:r>
+        <w:t>red source if data gaps are mitigated.</w:t>
       </w:r>
     </w:p>
     <w:p>
       <w:r>
-        <w:t xml:space="preserve"> In three cases our estimates exceeded the RUBICON report</w:t>
-      </w:r>
-      <w:r>
-        <w:t>.</w:t>
+        <w:t>In three cases our estimates exceeded the RUBICON report</w:t>
+      </w:r>
+      <w:r>
+        <w:t xml:space="preserve">. Our methods do not consider manually read meters (without telemetry), and it is reasonable to assume RUBICON </w:t>
+      </w:r>
+      <w:r>
+        <w:rPr>
+          <w:b/>
+        </w:rPr>
+        <w:t>does</w:t>
+      </w:r>
+      <w:r>
+        <w:t xml:space="preserve"> include these meter readings in their report. This is a surprising output as we expected our methods to underestimate in all situations.</w:t>
       </w:r>
       <w:r>
         <w:t xml:space="preserve"> </w:t>
-      </w:r>
-      <w:r>
-        <w:t xml:space="preserve">Our methods do not consider manually read meters (without telemetry), and it is reasonable to assume RUBICON </w:t>
-      </w:r>
-      <w:r>
-        <w:rPr>
-          <w:b/>
-        </w:rPr>
-        <w:t>does</w:t>
-      </w:r>
-      <w:r>
-        <w:t xml:space="preserve"> include these meter readings in their report. </w:t>
-      </w:r>
-      <w:r>
-        <w:t>This is a surprising output as we expected our methods to underestimate in all situations.</w:t>
       </w:r>
     </w:p>
     <w:tbl>
@@ -6104,19 +6307,32 @@
       <w:pPr>
         <w:pStyle w:val="Caption"/>
       </w:pPr>
-      <w:bookmarkStart w:id="8" w:name="_Ref27129686"/>
+      <w:bookmarkStart w:id="9" w:name="_Ref27129686"/>
       <w:r>
         <w:t xml:space="preserve">Figure </w:t>
       </w:r>
-      <w:fldSimple w:instr=" SEQ Figure \* ARABIC ">
-        <w:r>
-          <w:rPr>
-            <w:noProof/>
-          </w:rPr>
-          <w:t>6</w:t>
-        </w:r>
-      </w:fldSimple>
-      <w:bookmarkEnd w:id="8"/>
+      <w:r>
+        <w:fldChar w:fldCharType="begin"/>
+      </w:r>
+      <w:r>
+        <w:instrText xml:space="preserve"> SEQ Figure \* ARABIC </w:instrText>
+      </w:r>
+      <w:r>
+        <w:fldChar w:fldCharType="separate"/>
+      </w:r>
+      <w:r>
+        <w:rPr>
+          <w:noProof/>
+        </w:rPr>
+        <w:t>6</w:t>
+      </w:r>
+      <w:r>
+        <w:rPr>
+          <w:noProof/>
+        </w:rPr>
+        <w:fldChar w:fldCharType="end"/>
+      </w:r>
+      <w:bookmarkEnd w:id="9"/>
       <w:r>
         <w:t xml:space="preserve">: Comparison between our methods and the RUBICON report for </w:t>
       </w:r>
@@ -6221,8 +6437,6 @@
       </w:r>
     </w:p>
     <w:p>
-      <w:bookmarkStart w:id="9" w:name="_GoBack"/>
-      <w:bookmarkEnd w:id="9"/>
       <w:r>
         <w:t xml:space="preserve">The balances were calculated for each method for comparison with RUBICON’s Gap columns and have been summarised in </w:t>
       </w:r>
@@ -6327,14 +6541,27 @@
       <w:r>
         <w:t xml:space="preserve">Figure </w:t>
       </w:r>
-      <w:fldSimple w:instr=" SEQ Figure \* ARABIC ">
-        <w:r>
-          <w:rPr>
-            <w:noProof/>
-          </w:rPr>
-          <w:t>7</w:t>
-        </w:r>
-      </w:fldSimple>
+      <w:r>
+        <w:fldChar w:fldCharType="begin"/>
+      </w:r>
+      <w:r>
+        <w:instrText xml:space="preserve"> SEQ Figure \* ARABIC </w:instrText>
+      </w:r>
+      <w:r>
+        <w:fldChar w:fldCharType="separate"/>
+      </w:r>
+      <w:r>
+        <w:rPr>
+          <w:noProof/>
+        </w:rPr>
+        <w:t>7</w:t>
+      </w:r>
+      <w:r>
+        <w:rPr>
+          <w:noProof/>
+        </w:rPr>
+        <w:fldChar w:fldCharType="end"/>
+      </w:r>
       <w:bookmarkEnd w:id="10"/>
       <w:r>
         <w:t>: The water balances of the pools in Lake View for the Oct-Nov period. Negative values indicate that more water left the system than has entered. Positive values indicate that more water was sent into the pool than was consumed and/or exited the pool.</w:t>
@@ -6391,13 +6618,7 @@
         <w:t xml:space="preserve"> this isn’t the case.</w:t>
       </w:r>
       <w:r>
-        <w:t xml:space="preserve"> It seems the difference in meter values between the flow in and flow out are negative. This indicates that either the regulators are underestimating their flow, or their downstream </w:t>
-      </w:r>
-      <w:r>
-        <w:t xml:space="preserve">regulator </w:t>
-      </w:r>
-      <w:r>
-        <w:t>are significantly overestimating. The negative values at Overs and Woods cannot be so simply explained and requires further investigation.</w:t>
+        <w:t xml:space="preserve"> It seems the difference in meter values between the flow in and flow out are negative. This indicates that either the regulators are underestimating their flow, or their downstream regulator are significantly overestimating. The negative values at Overs and Woods cannot be so simply explained and requires further investigation.</w:t>
       </w:r>
     </w:p>
     <w:p>
@@ -6415,6 +6636,9 @@
       </w:r>
       <w:r>
         <w:t>The large disagreement at Nericon is as discussed previously in the deliveries.</w:t>
+      </w:r>
+      <w:r>
+        <w:t xml:space="preserve"> </w:t>
       </w:r>
     </w:p>
     <w:p>
@@ -6509,7 +6733,6 @@
         <w:t>These tools are very pertinent to honours project (leak detection) and will continue to be developed and maintained for future use.</w:t>
       </w:r>
     </w:p>
-    <w:p/>
     <w:sectPr>
       <w:pgSz w:w="11906" w:h="16838"/>
       <w:pgMar w:top="1440" w:right="1440" w:bottom="1440" w:left="1440" w:header="708" w:footer="708" w:gutter="0"/>
@@ -7243,6 +7466,7 @@
   <w:style w:type="character" w:default="1" w:styleId="DefaultParagraphFont">
     <w:name w:val="Default Paragraph Font"/>
     <w:uiPriority w:val="1"/>
+    <w:semiHidden/>
     <w:unhideWhenUsed/>
   </w:style>
   <w:style w:type="table" w:default="1" w:styleId="TableNormal">
@@ -7779,7 +8003,7 @@
 </file>
 
 <file path=customXml/itemProps1.xml><?xml version="1.0" encoding="utf-8"?>
-<ds:datastoreItem xmlns:ds="http://schemas.openxmlformats.org/officeDocument/2006/customXml" ds:itemID="{2CA2C652-B411-4857-9152-4B674BE01296}">
+<ds:datastoreItem xmlns:ds="http://schemas.openxmlformats.org/officeDocument/2006/customXml" ds:itemID="{A801E2B7-F8CB-4AB9-84B4-470A69B26D83}">
   <ds:schemaRefs>
     <ds:schemaRef ds:uri="http://schemas.openxmlformats.org/officeDocument/2006/bibliography"/>
   </ds:schemaRefs>

</xml_diff>